<commit_message>
slide e documentacao onu
</commit_message>
<xml_diff>
--- a/Documentação & Ferramentas/Documentação PONG.docx
+++ b/Documentação & Ferramentas/Documentação PONG.docx
@@ -53,6 +53,24 @@
           <w:sz w:val="28"/>
         </w:rPr>
         <w:t>João Pedro Santos Pinheiro</w:t>
+      </w:r>
+    </w:p>
+    <w:p>
+      <w:pPr>
+        <w:spacing w:after="136" w:line="265" w:lineRule="auto"/>
+        <w:ind w:right="2"/>
+        <w:jc w:val="center"/>
+        <w:rPr>
+          <w:b/>
+          <w:sz w:val="28"/>
+        </w:rPr>
+      </w:pPr>
+      <w:r>
+        <w:rPr>
+          <w:b/>
+          <w:sz w:val="28"/>
+        </w:rPr>
+        <w:t>RA:04251097</w:t>
       </w:r>
     </w:p>
     <w:p>
@@ -216,7 +234,6 @@
           <w:pPr>
             <w:pStyle w:val="Sumrio1"/>
             <w:tabs>
-              <w:tab w:val="left" w:pos="480"/>
               <w:tab w:val="right" w:leader="dot" w:pos="9076"/>
             </w:tabs>
             <w:rPr>
@@ -236,41 +253,23 @@
           <w:r>
             <w:fldChar w:fldCharType="separate"/>
           </w:r>
-          <w:hyperlink w:anchor="_Toc199778565" w:history="1">
+          <w:hyperlink w:anchor="_Toc199793099" w:history="1">
             <w:r>
               <w:rPr>
                 <w:rStyle w:val="Hyperlink"/>
-                <w:bCs/>
-                <w:noProof/>
-              </w:rPr>
-              <w:t>1.</w:t>
-            </w:r>
-            <w:r>
-              <w:rPr>
-                <w:rFonts w:asciiTheme="minorHAnsi" w:eastAsiaTheme="minorEastAsia" w:hAnsiTheme="minorHAnsi" w:cstheme="minorBidi"/>
-                <w:b w:val="0"/>
-                <w:noProof/>
-                <w:color w:val="auto"/>
-                <w:sz w:val="24"/>
+                <w:noProof/>
+              </w:rPr>
+              <w:t>CONTEXTO</w:t>
+            </w:r>
+            <w:r>
+              <w:rPr>
+                <w:noProof/>
+                <w:webHidden/>
               </w:rPr>
               <w:tab/>
             </w:r>
             <w:r>
               <w:rPr>
-                <w:rStyle w:val="Hyperlink"/>
-                <w:noProof/>
-              </w:rPr>
-              <w:t>CONTEXTO</w:t>
-            </w:r>
-            <w:r>
-              <w:rPr>
-                <w:noProof/>
-                <w:webHidden/>
-              </w:rPr>
-              <w:tab/>
-            </w:r>
-            <w:r>
-              <w:rPr>
                 <w:noProof/>
                 <w:webHidden/>
               </w:rPr>
@@ -281,7 +280,7 @@
                 <w:noProof/>
                 <w:webHidden/>
               </w:rPr>
-              <w:instrText xml:space="preserve"> PAGEREF _Toc199778565 \h </w:instrText>
+              <w:instrText xml:space="preserve"> PAGEREF _Toc199793099 \h </w:instrText>
             </w:r>
             <w:r>
               <w:rPr>
@@ -316,7 +315,6 @@
           <w:pPr>
             <w:pStyle w:val="Sumrio2"/>
             <w:tabs>
-              <w:tab w:val="left" w:pos="720"/>
               <w:tab w:val="right" w:leader="dot" w:pos="9076"/>
             </w:tabs>
             <w:rPr>
@@ -328,42 +326,23 @@
               <w:sz w:val="24"/>
             </w:rPr>
           </w:pPr>
-          <w:hyperlink w:anchor="_Toc199778566" w:history="1">
+          <w:hyperlink w:anchor="_Toc199793100" w:history="1">
             <w:r>
               <w:rPr>
                 <w:rStyle w:val="Hyperlink"/>
-                <w:bCs/>
-                <w:noProof/>
-              </w:rPr>
-              <w:t>1.1.</w:t>
-            </w:r>
-            <w:r>
-              <w:rPr>
-                <w:rFonts w:asciiTheme="minorHAnsi" w:eastAsiaTheme="minorEastAsia" w:hAnsiTheme="minorHAnsi" w:cstheme="minorBidi"/>
-                <w:b w:val="0"/>
-                <w:i w:val="0"/>
-                <w:noProof/>
-                <w:color w:val="auto"/>
-                <w:sz w:val="24"/>
+                <w:noProof/>
+              </w:rPr>
+              <w:t>ONU:</w:t>
+            </w:r>
+            <w:r>
+              <w:rPr>
+                <w:noProof/>
+                <w:webHidden/>
               </w:rPr>
               <w:tab/>
             </w:r>
             <w:r>
               <w:rPr>
-                <w:rStyle w:val="Hyperlink"/>
-                <w:noProof/>
-              </w:rPr>
-              <w:t>CONTEXTO SOCIOEMOCIONAL</w:t>
-            </w:r>
-            <w:r>
-              <w:rPr>
-                <w:noProof/>
-                <w:webHidden/>
-              </w:rPr>
-              <w:tab/>
-            </w:r>
-            <w:r>
-              <w:rPr>
                 <w:noProof/>
                 <w:webHidden/>
               </w:rPr>
@@ -374,7 +353,7 @@
                 <w:noProof/>
                 <w:webHidden/>
               </w:rPr>
-              <w:instrText xml:space="preserve"> PAGEREF _Toc199778566 \h </w:instrText>
+              <w:instrText xml:space="preserve"> PAGEREF _Toc199793100 \h </w:instrText>
             </w:r>
             <w:r>
               <w:rPr>
@@ -394,7 +373,7 @@
                 <w:noProof/>
                 <w:webHidden/>
               </w:rPr>
-              <w:t>4</w:t>
+              <w:t>5</w:t>
             </w:r>
             <w:r>
               <w:rPr>
@@ -409,7 +388,6 @@
           <w:pPr>
             <w:pStyle w:val="Sumrio2"/>
             <w:tabs>
-              <w:tab w:val="left" w:pos="720"/>
               <w:tab w:val="right" w:leader="dot" w:pos="9076"/>
             </w:tabs>
             <w:rPr>
@@ -421,42 +399,23 @@
               <w:sz w:val="24"/>
             </w:rPr>
           </w:pPr>
-          <w:hyperlink w:anchor="_Toc199778567" w:history="1">
+          <w:hyperlink w:anchor="_Toc199793101" w:history="1">
             <w:r>
               <w:rPr>
                 <w:rStyle w:val="Hyperlink"/>
-                <w:bCs/>
-                <w:noProof/>
-              </w:rPr>
-              <w:t>1.2.</w:t>
-            </w:r>
-            <w:r>
-              <w:rPr>
-                <w:rFonts w:asciiTheme="minorHAnsi" w:eastAsiaTheme="minorEastAsia" w:hAnsiTheme="minorHAnsi" w:cstheme="minorBidi"/>
-                <w:b w:val="0"/>
-                <w:i w:val="0"/>
-                <w:noProof/>
-                <w:color w:val="auto"/>
-                <w:sz w:val="24"/>
+                <w:noProof/>
+              </w:rPr>
+              <w:t>CONTEXTO SOCIOEMOCIONAL</w:t>
+            </w:r>
+            <w:r>
+              <w:rPr>
+                <w:noProof/>
+                <w:webHidden/>
               </w:rPr>
               <w:tab/>
             </w:r>
             <w:r>
               <w:rPr>
-                <w:rStyle w:val="Hyperlink"/>
-                <w:noProof/>
-              </w:rPr>
-              <w:t>DESAFIOS E SUPERACOES</w:t>
-            </w:r>
-            <w:r>
-              <w:rPr>
-                <w:noProof/>
-                <w:webHidden/>
-              </w:rPr>
-              <w:tab/>
-            </w:r>
-            <w:r>
-              <w:rPr>
                 <w:noProof/>
                 <w:webHidden/>
               </w:rPr>
@@ -467,7 +426,7 @@
                 <w:noProof/>
                 <w:webHidden/>
               </w:rPr>
-              <w:instrText xml:space="preserve"> PAGEREF _Toc199778567 \h </w:instrText>
+              <w:instrText xml:space="preserve"> PAGEREF _Toc199793101 \h </w:instrText>
             </w:r>
             <w:r>
               <w:rPr>
@@ -487,280 +446,7 @@
                 <w:noProof/>
                 <w:webHidden/>
               </w:rPr>
-              <w:t>4</w:t>
-            </w:r>
-            <w:r>
-              <w:rPr>
-                <w:noProof/>
-                <w:webHidden/>
-              </w:rPr>
-              <w:fldChar w:fldCharType="end"/>
-            </w:r>
-          </w:hyperlink>
-        </w:p>
-        <w:p>
-          <w:pPr>
-            <w:pStyle w:val="Sumrio1"/>
-            <w:tabs>
-              <w:tab w:val="left" w:pos="480"/>
-              <w:tab w:val="right" w:leader="dot" w:pos="9076"/>
-            </w:tabs>
-            <w:rPr>
-              <w:rFonts w:asciiTheme="minorHAnsi" w:eastAsiaTheme="minorEastAsia" w:hAnsiTheme="minorHAnsi" w:cstheme="minorBidi"/>
-              <w:b w:val="0"/>
-              <w:noProof/>
-              <w:color w:val="auto"/>
-              <w:sz w:val="24"/>
-            </w:rPr>
-          </w:pPr>
-          <w:hyperlink w:anchor="_Toc199778568" w:history="1">
-            <w:r>
-              <w:rPr>
-                <w:rStyle w:val="Hyperlink"/>
-                <w:bCs/>
-                <w:noProof/>
-              </w:rPr>
-              <w:t>2.</w:t>
-            </w:r>
-            <w:r>
-              <w:rPr>
-                <w:rFonts w:asciiTheme="minorHAnsi" w:eastAsiaTheme="minorEastAsia" w:hAnsiTheme="minorHAnsi" w:cstheme="minorBidi"/>
-                <w:b w:val="0"/>
-                <w:noProof/>
-                <w:color w:val="auto"/>
-                <w:sz w:val="24"/>
-              </w:rPr>
-              <w:tab/>
-            </w:r>
-            <w:r>
-              <w:rPr>
-                <w:rStyle w:val="Hyperlink"/>
-                <w:noProof/>
-              </w:rPr>
-              <w:t>OBJETIVO</w:t>
-            </w:r>
-            <w:r>
-              <w:rPr>
-                <w:noProof/>
-                <w:webHidden/>
-              </w:rPr>
-              <w:tab/>
-            </w:r>
-            <w:r>
-              <w:rPr>
-                <w:noProof/>
-                <w:webHidden/>
-              </w:rPr>
-              <w:fldChar w:fldCharType="begin"/>
-            </w:r>
-            <w:r>
-              <w:rPr>
-                <w:noProof/>
-                <w:webHidden/>
-              </w:rPr>
-              <w:instrText xml:space="preserve"> PAGEREF _Toc199778568 \h </w:instrText>
-            </w:r>
-            <w:r>
-              <w:rPr>
-                <w:noProof/>
-                <w:webHidden/>
-              </w:rPr>
-            </w:r>
-            <w:r>
-              <w:rPr>
-                <w:noProof/>
-                <w:webHidden/>
-              </w:rPr>
-              <w:fldChar w:fldCharType="separate"/>
-            </w:r>
-            <w:r>
-              <w:rPr>
-                <w:noProof/>
-                <w:webHidden/>
-              </w:rPr>
-              <w:t>5</w:t>
-            </w:r>
-            <w:r>
-              <w:rPr>
-                <w:noProof/>
-                <w:webHidden/>
-              </w:rPr>
-              <w:fldChar w:fldCharType="end"/>
-            </w:r>
-          </w:hyperlink>
-        </w:p>
-        <w:p>
-          <w:pPr>
-            <w:pStyle w:val="Sumrio1"/>
-            <w:tabs>
-              <w:tab w:val="left" w:pos="480"/>
-              <w:tab w:val="right" w:leader="dot" w:pos="9076"/>
-            </w:tabs>
-            <w:rPr>
-              <w:rFonts w:asciiTheme="minorHAnsi" w:eastAsiaTheme="minorEastAsia" w:hAnsiTheme="minorHAnsi" w:cstheme="minorBidi"/>
-              <w:b w:val="0"/>
-              <w:noProof/>
-              <w:color w:val="auto"/>
-              <w:sz w:val="24"/>
-            </w:rPr>
-          </w:pPr>
-          <w:hyperlink w:anchor="_Toc199778569" w:history="1">
-            <w:r>
-              <w:rPr>
-                <w:rStyle w:val="Hyperlink"/>
-                <w:bCs/>
-                <w:noProof/>
-              </w:rPr>
-              <w:t>3.</w:t>
-            </w:r>
-            <w:r>
-              <w:rPr>
-                <w:rFonts w:asciiTheme="minorHAnsi" w:eastAsiaTheme="minorEastAsia" w:hAnsiTheme="minorHAnsi" w:cstheme="minorBidi"/>
-                <w:b w:val="0"/>
-                <w:noProof/>
-                <w:color w:val="auto"/>
-                <w:sz w:val="24"/>
-              </w:rPr>
-              <w:tab/>
-            </w:r>
-            <w:r>
-              <w:rPr>
-                <w:rStyle w:val="Hyperlink"/>
-                <w:noProof/>
-              </w:rPr>
-              <w:t>JUSTIFICATIVA</w:t>
-            </w:r>
-            <w:r>
-              <w:rPr>
-                <w:noProof/>
-                <w:webHidden/>
-              </w:rPr>
-              <w:tab/>
-            </w:r>
-            <w:r>
-              <w:rPr>
-                <w:noProof/>
-                <w:webHidden/>
-              </w:rPr>
-              <w:fldChar w:fldCharType="begin"/>
-            </w:r>
-            <w:r>
-              <w:rPr>
-                <w:noProof/>
-                <w:webHidden/>
-              </w:rPr>
-              <w:instrText xml:space="preserve"> PAGEREF _Toc199778569 \h </w:instrText>
-            </w:r>
-            <w:r>
-              <w:rPr>
-                <w:noProof/>
-                <w:webHidden/>
-              </w:rPr>
-            </w:r>
-            <w:r>
-              <w:rPr>
-                <w:noProof/>
-                <w:webHidden/>
-              </w:rPr>
-              <w:fldChar w:fldCharType="separate"/>
-            </w:r>
-            <w:r>
-              <w:rPr>
-                <w:noProof/>
-                <w:webHidden/>
-              </w:rPr>
               <w:t>6</w:t>
-            </w:r>
-            <w:r>
-              <w:rPr>
-                <w:noProof/>
-                <w:webHidden/>
-              </w:rPr>
-              <w:fldChar w:fldCharType="end"/>
-            </w:r>
-          </w:hyperlink>
-        </w:p>
-        <w:p>
-          <w:pPr>
-            <w:pStyle w:val="Sumrio1"/>
-            <w:tabs>
-              <w:tab w:val="left" w:pos="480"/>
-              <w:tab w:val="right" w:leader="dot" w:pos="9076"/>
-            </w:tabs>
-            <w:rPr>
-              <w:rFonts w:asciiTheme="minorHAnsi" w:eastAsiaTheme="minorEastAsia" w:hAnsiTheme="minorHAnsi" w:cstheme="minorBidi"/>
-              <w:b w:val="0"/>
-              <w:noProof/>
-              <w:color w:val="auto"/>
-              <w:sz w:val="24"/>
-            </w:rPr>
-          </w:pPr>
-          <w:hyperlink w:anchor="_Toc199778570" w:history="1">
-            <w:r>
-              <w:rPr>
-                <w:rStyle w:val="Hyperlink"/>
-                <w:bCs/>
-                <w:noProof/>
-              </w:rPr>
-              <w:t>4.</w:t>
-            </w:r>
-            <w:r>
-              <w:rPr>
-                <w:rFonts w:asciiTheme="minorHAnsi" w:eastAsiaTheme="minorEastAsia" w:hAnsiTheme="minorHAnsi" w:cstheme="minorBidi"/>
-                <w:b w:val="0"/>
-                <w:noProof/>
-                <w:color w:val="auto"/>
-                <w:sz w:val="24"/>
-              </w:rPr>
-              <w:tab/>
-            </w:r>
-            <w:r>
-              <w:rPr>
-                <w:rStyle w:val="Hyperlink"/>
-                <w:noProof/>
-              </w:rPr>
-              <w:t>ESCOPO</w:t>
-            </w:r>
-            <w:r>
-              <w:rPr>
-                <w:noProof/>
-                <w:webHidden/>
-              </w:rPr>
-              <w:tab/>
-            </w:r>
-            <w:r>
-              <w:rPr>
-                <w:noProof/>
-                <w:webHidden/>
-              </w:rPr>
-              <w:fldChar w:fldCharType="begin"/>
-            </w:r>
-            <w:r>
-              <w:rPr>
-                <w:noProof/>
-                <w:webHidden/>
-              </w:rPr>
-              <w:instrText xml:space="preserve"> PAGEREF _Toc199778570 \h </w:instrText>
-            </w:r>
-            <w:r>
-              <w:rPr>
-                <w:noProof/>
-                <w:webHidden/>
-              </w:rPr>
-            </w:r>
-            <w:r>
-              <w:rPr>
-                <w:noProof/>
-                <w:webHidden/>
-              </w:rPr>
-              <w:fldChar w:fldCharType="separate"/>
-            </w:r>
-            <w:r>
-              <w:rPr>
-                <w:noProof/>
-                <w:webHidden/>
-              </w:rPr>
-              <w:t>7</w:t>
             </w:r>
             <w:r>
               <w:rPr>
@@ -775,7 +461,6 @@
           <w:pPr>
             <w:pStyle w:val="Sumrio2"/>
             <w:tabs>
-              <w:tab w:val="left" w:pos="720"/>
               <w:tab w:val="right" w:leader="dot" w:pos="9076"/>
             </w:tabs>
             <w:rPr>
@@ -787,42 +472,23 @@
               <w:sz w:val="24"/>
             </w:rPr>
           </w:pPr>
-          <w:hyperlink w:anchor="_Toc199778571" w:history="1">
+          <w:hyperlink w:anchor="_Toc199793102" w:history="1">
             <w:r>
               <w:rPr>
                 <w:rStyle w:val="Hyperlink"/>
-                <w:bCs/>
-                <w:noProof/>
-              </w:rPr>
-              <w:t>4.1.</w:t>
-            </w:r>
-            <w:r>
-              <w:rPr>
-                <w:rFonts w:asciiTheme="minorHAnsi" w:eastAsiaTheme="minorEastAsia" w:hAnsiTheme="minorHAnsi" w:cstheme="minorBidi"/>
-                <w:b w:val="0"/>
-                <w:i w:val="0"/>
-                <w:noProof/>
-                <w:color w:val="auto"/>
-                <w:sz w:val="24"/>
+                <w:noProof/>
+              </w:rPr>
+              <w:t>DESAFIOS E SUPERACOES:</w:t>
+            </w:r>
+            <w:r>
+              <w:rPr>
+                <w:noProof/>
+                <w:webHidden/>
               </w:rPr>
               <w:tab/>
             </w:r>
             <w:r>
               <w:rPr>
-                <w:rStyle w:val="Hyperlink"/>
-                <w:noProof/>
-              </w:rPr>
-              <w:t>VISÃO GERAL DO PROJETO</w:t>
-            </w:r>
-            <w:r>
-              <w:rPr>
-                <w:noProof/>
-                <w:webHidden/>
-              </w:rPr>
-              <w:tab/>
-            </w:r>
-            <w:r>
-              <w:rPr>
                 <w:noProof/>
                 <w:webHidden/>
               </w:rPr>
@@ -833,7 +499,7 @@
                 <w:noProof/>
                 <w:webHidden/>
               </w:rPr>
-              <w:instrText xml:space="preserve"> PAGEREF _Toc199778571 \h </w:instrText>
+              <w:instrText xml:space="preserve"> PAGEREF _Toc199793102 \h </w:instrText>
             </w:r>
             <w:r>
               <w:rPr>
@@ -868,7 +534,6 @@
           <w:pPr>
             <w:pStyle w:val="Sumrio1"/>
             <w:tabs>
-              <w:tab w:val="left" w:pos="480"/>
               <w:tab w:val="right" w:leader="dot" w:pos="9076"/>
             </w:tabs>
             <w:rPr>
@@ -879,31 +544,85 @@
               <w:sz w:val="24"/>
             </w:rPr>
           </w:pPr>
-          <w:hyperlink w:anchor="_Toc199778572" w:history="1">
+          <w:hyperlink w:anchor="_Toc199793103" w:history="1">
             <w:r>
               <w:rPr>
                 <w:rStyle w:val="Hyperlink"/>
-                <w:bCs/>
-                <w:noProof/>
-              </w:rPr>
-              <w:t>5.</w:t>
-            </w:r>
-            <w:r>
-              <w:rPr>
-                <w:rFonts w:asciiTheme="minorHAnsi" w:eastAsiaTheme="minorEastAsia" w:hAnsiTheme="minorHAnsi" w:cstheme="minorBidi"/>
-                <w:b w:val="0"/>
-                <w:noProof/>
-                <w:color w:val="auto"/>
-                <w:sz w:val="24"/>
+                <w:noProof/>
+              </w:rPr>
+              <w:t>OBJETIVO</w:t>
+            </w:r>
+            <w:r>
+              <w:rPr>
+                <w:noProof/>
+                <w:webHidden/>
               </w:rPr>
               <w:tab/>
             </w:r>
             <w:r>
               <w:rPr>
+                <w:noProof/>
+                <w:webHidden/>
+              </w:rPr>
+              <w:fldChar w:fldCharType="begin"/>
+            </w:r>
+            <w:r>
+              <w:rPr>
+                <w:noProof/>
+                <w:webHidden/>
+              </w:rPr>
+              <w:instrText xml:space="preserve"> PAGEREF _Toc199793103 \h </w:instrText>
+            </w:r>
+            <w:r>
+              <w:rPr>
+                <w:noProof/>
+                <w:webHidden/>
+              </w:rPr>
+            </w:r>
+            <w:r>
+              <w:rPr>
+                <w:noProof/>
+                <w:webHidden/>
+              </w:rPr>
+              <w:fldChar w:fldCharType="separate"/>
+            </w:r>
+            <w:r>
+              <w:rPr>
+                <w:noProof/>
+                <w:webHidden/>
+              </w:rPr>
+              <w:t>8</w:t>
+            </w:r>
+            <w:r>
+              <w:rPr>
+                <w:noProof/>
+                <w:webHidden/>
+              </w:rPr>
+              <w:fldChar w:fldCharType="end"/>
+            </w:r>
+          </w:hyperlink>
+        </w:p>
+        <w:p>
+          <w:pPr>
+            <w:pStyle w:val="Sumrio1"/>
+            <w:tabs>
+              <w:tab w:val="right" w:leader="dot" w:pos="9076"/>
+            </w:tabs>
+            <w:rPr>
+              <w:rFonts w:asciiTheme="minorHAnsi" w:eastAsiaTheme="minorEastAsia" w:hAnsiTheme="minorHAnsi" w:cstheme="minorBidi"/>
+              <w:b w:val="0"/>
+              <w:noProof/>
+              <w:color w:val="auto"/>
+              <w:sz w:val="24"/>
+            </w:rPr>
+          </w:pPr>
+          <w:hyperlink w:anchor="_Toc199793104" w:history="1">
+            <w:r>
+              <w:rPr>
                 <w:rStyle w:val="Hyperlink"/>
                 <w:noProof/>
               </w:rPr>
-              <w:t>PREMISSAS E RESTRIÇÕES</w:t>
+              <w:t>JUSTIFICATIVA</w:t>
             </w:r>
             <w:r>
               <w:rPr>
@@ -924,7 +643,7 @@
                 <w:noProof/>
                 <w:webHidden/>
               </w:rPr>
-              <w:instrText xml:space="preserve"> PAGEREF _Toc199778572 \h </w:instrText>
+              <w:instrText xml:space="preserve"> PAGEREF _Toc199793104 \h </w:instrText>
             </w:r>
             <w:r>
               <w:rPr>
@@ -945,6 +664,78 @@
                 <w:webHidden/>
               </w:rPr>
               <w:t>9</w:t>
+            </w:r>
+            <w:r>
+              <w:rPr>
+                <w:noProof/>
+                <w:webHidden/>
+              </w:rPr>
+              <w:fldChar w:fldCharType="end"/>
+            </w:r>
+          </w:hyperlink>
+        </w:p>
+        <w:p>
+          <w:pPr>
+            <w:pStyle w:val="Sumrio1"/>
+            <w:tabs>
+              <w:tab w:val="right" w:leader="dot" w:pos="9076"/>
+            </w:tabs>
+            <w:rPr>
+              <w:rFonts w:asciiTheme="minorHAnsi" w:eastAsiaTheme="minorEastAsia" w:hAnsiTheme="minorHAnsi" w:cstheme="minorBidi"/>
+              <w:b w:val="0"/>
+              <w:noProof/>
+              <w:color w:val="auto"/>
+              <w:sz w:val="24"/>
+            </w:rPr>
+          </w:pPr>
+          <w:hyperlink w:anchor="_Toc199793105" w:history="1">
+            <w:r>
+              <w:rPr>
+                <w:rStyle w:val="Hyperlink"/>
+                <w:noProof/>
+              </w:rPr>
+              <w:t>ESCOPO</w:t>
+            </w:r>
+            <w:r>
+              <w:rPr>
+                <w:noProof/>
+                <w:webHidden/>
+              </w:rPr>
+              <w:tab/>
+            </w:r>
+            <w:r>
+              <w:rPr>
+                <w:noProof/>
+                <w:webHidden/>
+              </w:rPr>
+              <w:fldChar w:fldCharType="begin"/>
+            </w:r>
+            <w:r>
+              <w:rPr>
+                <w:noProof/>
+                <w:webHidden/>
+              </w:rPr>
+              <w:instrText xml:space="preserve"> PAGEREF _Toc199793105 \h </w:instrText>
+            </w:r>
+            <w:r>
+              <w:rPr>
+                <w:noProof/>
+                <w:webHidden/>
+              </w:rPr>
+            </w:r>
+            <w:r>
+              <w:rPr>
+                <w:noProof/>
+                <w:webHidden/>
+              </w:rPr>
+              <w:fldChar w:fldCharType="separate"/>
+            </w:r>
+            <w:r>
+              <w:rPr>
+                <w:noProof/>
+                <w:webHidden/>
+              </w:rPr>
+              <w:t>10</w:t>
             </w:r>
             <w:r>
               <w:rPr>
@@ -959,7 +750,6 @@
           <w:pPr>
             <w:pStyle w:val="Sumrio2"/>
             <w:tabs>
-              <w:tab w:val="left" w:pos="720"/>
               <w:tab w:val="right" w:leader="dot" w:pos="9076"/>
             </w:tabs>
             <w:rPr>
@@ -971,32 +761,85 @@
               <w:sz w:val="24"/>
             </w:rPr>
           </w:pPr>
-          <w:hyperlink w:anchor="_Toc199778573" w:history="1">
+          <w:hyperlink w:anchor="_Toc199793106" w:history="1">
             <w:r>
               <w:rPr>
                 <w:rStyle w:val="Hyperlink"/>
-                <w:bCs/>
-                <w:noProof/>
-              </w:rPr>
-              <w:t>5.1.</w:t>
-            </w:r>
-            <w:r>
-              <w:rPr>
-                <w:rFonts w:asciiTheme="minorHAnsi" w:eastAsiaTheme="minorEastAsia" w:hAnsiTheme="minorHAnsi" w:cstheme="minorBidi"/>
-                <w:b w:val="0"/>
-                <w:i w:val="0"/>
-                <w:noProof/>
-                <w:color w:val="auto"/>
-                <w:sz w:val="24"/>
+                <w:noProof/>
+              </w:rPr>
+              <w:t>VISÃO GERAL DO PROJETO</w:t>
+            </w:r>
+            <w:r>
+              <w:rPr>
+                <w:noProof/>
+                <w:webHidden/>
               </w:rPr>
               <w:tab/>
             </w:r>
             <w:r>
               <w:rPr>
+                <w:noProof/>
+                <w:webHidden/>
+              </w:rPr>
+              <w:fldChar w:fldCharType="begin"/>
+            </w:r>
+            <w:r>
+              <w:rPr>
+                <w:noProof/>
+                <w:webHidden/>
+              </w:rPr>
+              <w:instrText xml:space="preserve"> PAGEREF _Toc199793106 \h </w:instrText>
+            </w:r>
+            <w:r>
+              <w:rPr>
+                <w:noProof/>
+                <w:webHidden/>
+              </w:rPr>
+            </w:r>
+            <w:r>
+              <w:rPr>
+                <w:noProof/>
+                <w:webHidden/>
+              </w:rPr>
+              <w:fldChar w:fldCharType="separate"/>
+            </w:r>
+            <w:r>
+              <w:rPr>
+                <w:noProof/>
+                <w:webHidden/>
+              </w:rPr>
+              <w:t>10</w:t>
+            </w:r>
+            <w:r>
+              <w:rPr>
+                <w:noProof/>
+                <w:webHidden/>
+              </w:rPr>
+              <w:fldChar w:fldCharType="end"/>
+            </w:r>
+          </w:hyperlink>
+        </w:p>
+        <w:p>
+          <w:pPr>
+            <w:pStyle w:val="Sumrio1"/>
+            <w:tabs>
+              <w:tab w:val="right" w:leader="dot" w:pos="9076"/>
+            </w:tabs>
+            <w:rPr>
+              <w:rFonts w:asciiTheme="minorHAnsi" w:eastAsiaTheme="minorEastAsia" w:hAnsiTheme="minorHAnsi" w:cstheme="minorBidi"/>
+              <w:b w:val="0"/>
+              <w:noProof/>
+              <w:color w:val="auto"/>
+              <w:sz w:val="24"/>
+            </w:rPr>
+          </w:pPr>
+          <w:hyperlink w:anchor="_Toc199793107" w:history="1">
+            <w:r>
+              <w:rPr>
                 <w:rStyle w:val="Hyperlink"/>
                 <w:noProof/>
               </w:rPr>
-              <w:t>PREMISSAS</w:t>
+              <w:t>PREMISSAS E RESTRIÇÕES</w:t>
             </w:r>
             <w:r>
               <w:rPr>
@@ -1017,7 +860,7 @@
                 <w:noProof/>
                 <w:webHidden/>
               </w:rPr>
-              <w:instrText xml:space="preserve"> PAGEREF _Toc199778573 \h </w:instrText>
+              <w:instrText xml:space="preserve"> PAGEREF _Toc199793107 \h </w:instrText>
             </w:r>
             <w:r>
               <w:rPr>
@@ -1037,7 +880,7 @@
                 <w:noProof/>
                 <w:webHidden/>
               </w:rPr>
-              <w:t>9</w:t>
+              <w:t>13</w:t>
             </w:r>
             <w:r>
               <w:rPr>
@@ -1052,7 +895,6 @@
           <w:pPr>
             <w:pStyle w:val="Sumrio2"/>
             <w:tabs>
-              <w:tab w:val="left" w:pos="720"/>
               <w:tab w:val="right" w:leader="dot" w:pos="9076"/>
             </w:tabs>
             <w:rPr>
@@ -1064,28 +906,82 @@
               <w:sz w:val="24"/>
             </w:rPr>
           </w:pPr>
-          <w:hyperlink w:anchor="_Toc199778574" w:history="1">
+          <w:hyperlink w:anchor="_Toc199793108" w:history="1">
             <w:r>
               <w:rPr>
                 <w:rStyle w:val="Hyperlink"/>
-                <w:bCs/>
-                <w:noProof/>
-              </w:rPr>
-              <w:t>5.2.</w:t>
-            </w:r>
-            <w:r>
-              <w:rPr>
-                <w:rFonts w:asciiTheme="minorHAnsi" w:eastAsiaTheme="minorEastAsia" w:hAnsiTheme="minorHAnsi" w:cstheme="minorBidi"/>
-                <w:b w:val="0"/>
-                <w:i w:val="0"/>
-                <w:noProof/>
-                <w:color w:val="auto"/>
-                <w:sz w:val="24"/>
+                <w:noProof/>
+              </w:rPr>
+              <w:t>PREMISSAS</w:t>
+            </w:r>
+            <w:r>
+              <w:rPr>
+                <w:noProof/>
+                <w:webHidden/>
               </w:rPr>
               <w:tab/>
             </w:r>
             <w:r>
               <w:rPr>
+                <w:noProof/>
+                <w:webHidden/>
+              </w:rPr>
+              <w:fldChar w:fldCharType="begin"/>
+            </w:r>
+            <w:r>
+              <w:rPr>
+                <w:noProof/>
+                <w:webHidden/>
+              </w:rPr>
+              <w:instrText xml:space="preserve"> PAGEREF _Toc199793108 \h </w:instrText>
+            </w:r>
+            <w:r>
+              <w:rPr>
+                <w:noProof/>
+                <w:webHidden/>
+              </w:rPr>
+            </w:r>
+            <w:r>
+              <w:rPr>
+                <w:noProof/>
+                <w:webHidden/>
+              </w:rPr>
+              <w:fldChar w:fldCharType="separate"/>
+            </w:r>
+            <w:r>
+              <w:rPr>
+                <w:noProof/>
+                <w:webHidden/>
+              </w:rPr>
+              <w:t>13</w:t>
+            </w:r>
+            <w:r>
+              <w:rPr>
+                <w:noProof/>
+                <w:webHidden/>
+              </w:rPr>
+              <w:fldChar w:fldCharType="end"/>
+            </w:r>
+          </w:hyperlink>
+        </w:p>
+        <w:p>
+          <w:pPr>
+            <w:pStyle w:val="Sumrio2"/>
+            <w:tabs>
+              <w:tab w:val="right" w:leader="dot" w:pos="9076"/>
+            </w:tabs>
+            <w:rPr>
+              <w:rFonts w:asciiTheme="minorHAnsi" w:eastAsiaTheme="minorEastAsia" w:hAnsiTheme="minorHAnsi" w:cstheme="minorBidi"/>
+              <w:b w:val="0"/>
+              <w:i w:val="0"/>
+              <w:noProof/>
+              <w:color w:val="auto"/>
+              <w:sz w:val="24"/>
+            </w:rPr>
+          </w:pPr>
+          <w:hyperlink w:anchor="_Toc199793109" w:history="1">
+            <w:r>
+              <w:rPr>
                 <w:rStyle w:val="Hyperlink"/>
                 <w:noProof/>
               </w:rPr>
@@ -1110,7 +1006,7 @@
                 <w:noProof/>
                 <w:webHidden/>
               </w:rPr>
-              <w:instrText xml:space="preserve"> PAGEREF _Toc199778574 \h </w:instrText>
+              <w:instrText xml:space="preserve"> PAGEREF _Toc199793109 \h </w:instrText>
             </w:r>
             <w:r>
               <w:rPr>
@@ -1130,7 +1026,7 @@
                 <w:noProof/>
                 <w:webHidden/>
               </w:rPr>
-              <w:t>9</w:t>
+              <w:t>13</w:t>
             </w:r>
             <w:r>
               <w:rPr>
@@ -1145,7 +1041,6 @@
           <w:pPr>
             <w:pStyle w:val="Sumrio1"/>
             <w:tabs>
-              <w:tab w:val="left" w:pos="480"/>
               <w:tab w:val="right" w:leader="dot" w:pos="9076"/>
             </w:tabs>
             <w:rPr>
@@ -1156,41 +1051,23 @@
               <w:sz w:val="24"/>
             </w:rPr>
           </w:pPr>
-          <w:hyperlink w:anchor="_Toc199778575" w:history="1">
+          <w:hyperlink w:anchor="_Toc199793110" w:history="1">
             <w:r>
               <w:rPr>
                 <w:rStyle w:val="Hyperlink"/>
-                <w:bCs/>
-                <w:noProof/>
-              </w:rPr>
-              <w:t>6.</w:t>
-            </w:r>
-            <w:r>
-              <w:rPr>
-                <w:rFonts w:asciiTheme="minorHAnsi" w:eastAsiaTheme="minorEastAsia" w:hAnsiTheme="minorHAnsi" w:cstheme="minorBidi"/>
-                <w:b w:val="0"/>
-                <w:noProof/>
-                <w:color w:val="auto"/>
-                <w:sz w:val="24"/>
+                <w:noProof/>
+              </w:rPr>
+              <w:t>BACKLOG</w:t>
+            </w:r>
+            <w:r>
+              <w:rPr>
+                <w:noProof/>
+                <w:webHidden/>
               </w:rPr>
               <w:tab/>
             </w:r>
             <w:r>
               <w:rPr>
-                <w:rStyle w:val="Hyperlink"/>
-                <w:noProof/>
-              </w:rPr>
-              <w:t>BACKLOG</w:t>
-            </w:r>
-            <w:r>
-              <w:rPr>
-                <w:noProof/>
-                <w:webHidden/>
-              </w:rPr>
-              <w:tab/>
-            </w:r>
-            <w:r>
-              <w:rPr>
                 <w:noProof/>
                 <w:webHidden/>
               </w:rPr>
@@ -1201,7 +1078,7 @@
                 <w:noProof/>
                 <w:webHidden/>
               </w:rPr>
-              <w:instrText xml:space="preserve"> PAGEREF _Toc199778575 \h </w:instrText>
+              <w:instrText xml:space="preserve"> PAGEREF _Toc199793110 \h </w:instrText>
             </w:r>
             <w:r>
               <w:rPr>
@@ -1221,7 +1098,7 @@
                 <w:noProof/>
                 <w:webHidden/>
               </w:rPr>
-              <w:t>9</w:t>
+              <w:t>14</w:t>
             </w:r>
             <w:r>
               <w:rPr>
@@ -1253,9 +1130,9 @@
       <w:pPr>
         <w:pStyle w:val="Ttulo1"/>
         <w:spacing w:after="498"/>
-        <w:ind w:left="297" w:right="0" w:hanging="310"/>
-      </w:pPr>
-      <w:bookmarkStart w:id="0" w:name="_Toc199778565"/>
+        <w:ind w:left="0" w:right="0" w:firstLine="0"/>
+      </w:pPr>
+      <w:bookmarkStart w:id="0" w:name="_Toc199793099"/>
       <w:r>
         <w:lastRenderedPageBreak/>
         <w:t>CONTEXTO</w:t>
@@ -1264,22 +1141,259 @@
     </w:p>
     <w:p>
       <w:pPr>
-        <w:spacing w:after="3"/>
-        <w:ind w:left="9" w:right="53" w:firstLine="720"/>
-      </w:pPr>
-      <w:r>
-        <w:t>Atualmente, de acordo com uma pesquisa realizada pelo IBGE no ano de 2022, cerca de 50% dos lares brasileiros possui um carro, sendo o 2º meio mais utilizado de transporte de acordo com a pesquisa realizada pela UOL em 2025.</w:t>
-      </w:r>
-    </w:p>
-    <w:p>
-      <w:pPr>
-        <w:spacing w:after="578"/>
-        <w:ind w:left="9" w:right="53" w:firstLine="698"/>
-      </w:pPr>
-      <w:r>
-        <w:t>Procedendo isso, o carro tem de ser um veículo confortável e seguro com o uso das melhores tecnologias para tal. Porém, isso não é aplicado nos dias de hoje, o óleo do cárter do carro é uma das partes mais importantes no funcionamento do veículo, sendo responsável por um papel fundamental no armazenamento do óleo lubrificante. Esse componente é essencial para reduzir o atrito entre as peças móveis do motor, dissipar calor e prevenir o desgaste prematuro. No entanto, a falta de tecnologia de monitoramento adequado do nível e da qualidade do fluido pode comprometer significativamente a eficiência do motor, resultando em falhas mecânicas graves e altos custos de manutenção.</w:t>
-      </w:r>
-    </w:p>
+        <w:spacing w:after="160" w:line="278" w:lineRule="auto"/>
+        <w:ind w:left="0" w:right="0" w:firstLine="0"/>
+      </w:pPr>
+      <w:r>
+        <w:t>Em 2025, segundo pesquisas da Federação Internacional de Tênis de Mesa (ITTF), o tênis de mesa é o segundo esporte mais praticado do mundo, com cerca de 875 milhões de praticantes. Tendo origem na Inglaterra vitoriana como um passatempo entre as classes mais nobres, o esporte logo ganhou vida própria, com regras padronizadas, equipamentos específicos e uma comunidade crescente de entusiastas ao redor do mundo.</w:t>
+      </w:r>
+    </w:p>
+    <w:p>
+      <w:pPr>
+        <w:spacing w:after="160" w:line="278" w:lineRule="auto"/>
+        <w:ind w:left="0" w:right="0" w:firstLine="0"/>
+      </w:pPr>
+      <w:r>
+        <w:t>Também conhecido como pingue-pongue, o tênis de mesa se destaca por sua velocidade, precisão e capacidade de envolver jogadores de todas as idades e níveis. Com uma simples mesa, uma rede, duas raquetes e uma pequena bola, cria-se um cenário onde reflexo, raciocínio rápido e estratégia se tornam protagonistas. Mais do que uma atividade física, é um exercício mental e emocional</w:t>
+      </w:r>
+      <w:r>
+        <w:t>.</w:t>
+      </w:r>
+    </w:p>
+    <w:p>
+      <w:pPr>
+        <w:spacing w:after="160" w:line="278" w:lineRule="auto"/>
+        <w:ind w:left="0" w:right="0" w:firstLine="0"/>
+      </w:pPr>
+      <w:r>
+        <w:t>O que torna o tênis de mesa especial é sua acessibilidade: pode ser jogado em espaços pequenos, entre amigos, em clubes, escolas ou até mesmo em competições internacionais. É um esporte que aproxima pessoas, promove saúde, socialização e respeito mútuo.</w:t>
+      </w:r>
+    </w:p>
+    <w:p>
+      <w:pPr>
+        <w:spacing w:after="160" w:line="278" w:lineRule="auto"/>
+        <w:ind w:left="0" w:right="0" w:firstLine="0"/>
+      </w:pPr>
+      <w:r>
+        <w:t>O tênis de mesa é jogado entre dois ou quatro jogadores (em duplas) que usam raquetes para rebater uma pequena bola sobre uma mesa dividida por uma rede. O objetivo é fazer com que o adversário não consiga devolver a bola corretamente. As partidas são disputadas em sets de até 11 pontos, sendo necessário ter ao menos dois pontos de vantagem para vencer o set. A troca de saque ocorre a cada dois pontos, e o jogo pode ser decidido em melhor de 3, 5 ou 7 sets, dependendo da competição.</w:t>
+      </w:r>
+    </w:p>
+    <w:p>
+      <w:pPr>
+        <w:spacing w:after="160" w:line="278" w:lineRule="auto"/>
+        <w:ind w:left="0" w:right="0" w:firstLine="0"/>
+      </w:pPr>
+      <w:r>
+        <w:rPr>
+          <w:noProof/>
+        </w:rPr>
+        <w:drawing>
+          <wp:inline distT="0" distB="0" distL="0" distR="0" wp14:anchorId="46FA7EB4" wp14:editId="12DB97A9">
+            <wp:extent cx="5239571" cy="2811439"/>
+            <wp:effectExtent l="0" t="0" r="0" b="8255"/>
+            <wp:docPr id="470780824" name="Imagem 2" descr="A história do tênis de mesa | Blog Mesa Tenistas"/>
+            <wp:cNvGraphicFramePr>
+              <a:graphicFrameLocks xmlns:a="http://schemas.openxmlformats.org/drawingml/2006/main" noChangeAspect="1"/>
+            </wp:cNvGraphicFramePr>
+            <a:graphic xmlns:a="http://schemas.openxmlformats.org/drawingml/2006/main">
+              <a:graphicData uri="http://schemas.openxmlformats.org/drawingml/2006/picture">
+                <pic:pic xmlns:pic="http://schemas.openxmlformats.org/drawingml/2006/picture">
+                  <pic:nvPicPr>
+                    <pic:cNvPr id="0" name="Picture 2" descr="A história do tênis de mesa | Blog Mesa Tenistas"/>
+                    <pic:cNvPicPr>
+                      <a:picLocks noChangeAspect="1" noChangeArrowheads="1"/>
+                    </pic:cNvPicPr>
+                  </pic:nvPicPr>
+                  <pic:blipFill>
+                    <a:blip r:embed="rId10">
+                      <a:extLst>
+                        <a:ext uri="{28A0092B-C50C-407E-A947-70E740481C1C}">
+                          <a14:useLocalDpi xmlns:a14="http://schemas.microsoft.com/office/drawing/2010/main" val="0"/>
+                        </a:ext>
+                      </a:extLst>
+                    </a:blip>
+                    <a:srcRect/>
+                    <a:stretch>
+                      <a:fillRect/>
+                    </a:stretch>
+                  </pic:blipFill>
+                  <pic:spPr bwMode="auto">
+                    <a:xfrm>
+                      <a:off x="0" y="0"/>
+                      <a:ext cx="5253731" cy="2819037"/>
+                    </a:xfrm>
+                    <a:prstGeom prst="rect">
+                      <a:avLst/>
+                    </a:prstGeom>
+                    <a:noFill/>
+                    <a:ln>
+                      <a:noFill/>
+                    </a:ln>
+                  </pic:spPr>
+                </pic:pic>
+              </a:graphicData>
+            </a:graphic>
+          </wp:inline>
+        </w:drawing>
+      </w:r>
+    </w:p>
+    <w:p>
+      <w:pPr>
+        <w:spacing w:after="160" w:line="278" w:lineRule="auto"/>
+        <w:ind w:left="0" w:right="0" w:firstLine="0"/>
+      </w:pPr>
+      <w:r>
+        <w:rPr>
+          <w:noProof/>
+        </w:rPr>
+        <w:lastRenderedPageBreak/>
+        <w:drawing>
+          <wp:inline distT="0" distB="0" distL="0" distR="0" wp14:anchorId="499AB39A" wp14:editId="0A86A6C7">
+            <wp:extent cx="4857732" cy="2770496"/>
+            <wp:effectExtent l="0" t="0" r="635" b="0"/>
+            <wp:docPr id="1218146926" name="Imagem 3" descr="Sun Yingsha calls for rational support after Olympic setback - SHINE News"/>
+            <wp:cNvGraphicFramePr>
+              <a:graphicFrameLocks xmlns:a="http://schemas.openxmlformats.org/drawingml/2006/main" noChangeAspect="1"/>
+            </wp:cNvGraphicFramePr>
+            <a:graphic xmlns:a="http://schemas.openxmlformats.org/drawingml/2006/main">
+              <a:graphicData uri="http://schemas.openxmlformats.org/drawingml/2006/picture">
+                <pic:pic xmlns:pic="http://schemas.openxmlformats.org/drawingml/2006/picture">
+                  <pic:nvPicPr>
+                    <pic:cNvPr id="0" name="Picture 4" descr="Sun Yingsha calls for rational support after Olympic setback - SHINE News"/>
+                    <pic:cNvPicPr>
+                      <a:picLocks noChangeAspect="1" noChangeArrowheads="1"/>
+                    </pic:cNvPicPr>
+                  </pic:nvPicPr>
+                  <pic:blipFill>
+                    <a:blip r:embed="rId11">
+                      <a:extLst>
+                        <a:ext uri="{28A0092B-C50C-407E-A947-70E740481C1C}">
+                          <a14:useLocalDpi xmlns:a14="http://schemas.microsoft.com/office/drawing/2010/main" val="0"/>
+                        </a:ext>
+                      </a:extLst>
+                    </a:blip>
+                    <a:srcRect/>
+                    <a:stretch>
+                      <a:fillRect/>
+                    </a:stretch>
+                  </pic:blipFill>
+                  <pic:spPr bwMode="auto">
+                    <a:xfrm>
+                      <a:off x="0" y="0"/>
+                      <a:ext cx="4896084" cy="2792369"/>
+                    </a:xfrm>
+                    <a:prstGeom prst="rect">
+                      <a:avLst/>
+                    </a:prstGeom>
+                    <a:noFill/>
+                    <a:ln>
+                      <a:noFill/>
+                    </a:ln>
+                  </pic:spPr>
+                </pic:pic>
+              </a:graphicData>
+            </a:graphic>
+          </wp:inline>
+        </w:drawing>
+      </w:r>
+    </w:p>
+    <w:p>
+      <w:pPr>
+        <w:spacing w:after="160" w:line="278" w:lineRule="auto"/>
+        <w:ind w:left="0" w:right="0" w:firstLine="0"/>
+      </w:pPr>
+      <w:r>
+        <w:t>O saque deve ser feito lançando a bola para cima, sem efeito, com no mínimo 16 cm de altura, e golpeada após quicar no próprio lado da mesa antes de passar para o lado do oponente. Se a bola tocar a rede e ainda cair corretamente no lado adversário, o ponto é repetido (let). Em partidas de duplas, o saque deve ir obrigatoriamente do lado direito do sacador para o lado direito do recebedor, e os jogadores precisam alternar os golpes durante a troca de bolas.</w:t>
+      </w:r>
+    </w:p>
+    <w:p>
+      <w:pPr>
+        <w:spacing w:after="160" w:line="278" w:lineRule="auto"/>
+        <w:ind w:left="0" w:right="0" w:firstLine="0"/>
+      </w:pPr>
+      <w:r>
+        <w:t xml:space="preserve">Um ponto é marcado sempre que o adversário erra o saque ou a devolução, deixa a bola cair, rebate fora da mesa ou comete infrações como tocar a mesa com a mão livre ou movimentá-la. Essas regras simples, </w:t>
+      </w:r>
+      <w:r>
+        <w:t>porém,</w:t>
+      </w:r>
+      <w:r>
+        <w:t xml:space="preserve"> desafiadoras, fazem do tênis de mesa um esporte acessível, dinâmico e repleto de técnica e estratégia.</w:t>
+      </w:r>
+    </w:p>
+    <w:p>
+      <w:pPr>
+        <w:spacing w:after="160" w:line="278" w:lineRule="auto"/>
+        <w:ind w:left="0" w:right="0" w:firstLine="0"/>
+      </w:pPr>
+    </w:p>
+    <w:p>
+      <w:pPr>
+        <w:spacing w:after="160" w:line="278" w:lineRule="auto"/>
+        <w:ind w:left="0" w:right="0" w:firstLine="0"/>
+      </w:pPr>
+    </w:p>
+    <w:p>
+      <w:pPr>
+        <w:spacing w:after="160" w:line="278" w:lineRule="auto"/>
+        <w:ind w:left="0" w:right="0" w:firstLine="0"/>
+      </w:pPr>
+    </w:p>
+    <w:p>
+      <w:pPr>
+        <w:spacing w:after="160" w:line="278" w:lineRule="auto"/>
+        <w:ind w:left="0" w:right="0" w:firstLine="0"/>
+      </w:pPr>
+    </w:p>
+    <w:p>
+      <w:pPr>
+        <w:spacing w:after="160" w:line="278" w:lineRule="auto"/>
+        <w:ind w:left="0" w:right="0" w:firstLine="0"/>
+      </w:pPr>
+    </w:p>
+    <w:p>
+      <w:pPr>
+        <w:spacing w:after="160" w:line="278" w:lineRule="auto"/>
+        <w:ind w:left="0" w:right="0" w:firstLine="0"/>
+      </w:pPr>
+    </w:p>
+    <w:p>
+      <w:pPr>
+        <w:spacing w:after="160" w:line="278" w:lineRule="auto"/>
+        <w:ind w:left="0" w:right="0" w:firstLine="0"/>
+      </w:pPr>
+    </w:p>
+    <w:p>
+      <w:pPr>
+        <w:spacing w:after="160" w:line="278" w:lineRule="auto"/>
+        <w:ind w:left="0" w:right="0" w:firstLine="0"/>
+      </w:pPr>
+    </w:p>
+    <w:p>
+      <w:pPr>
+        <w:spacing w:after="160" w:line="278" w:lineRule="auto"/>
+        <w:ind w:left="0" w:right="0" w:firstLine="0"/>
+      </w:pPr>
+    </w:p>
+    <w:p>
+      <w:pPr>
+        <w:spacing w:after="160" w:line="278" w:lineRule="auto"/>
+        <w:ind w:left="0" w:right="0" w:firstLine="0"/>
+      </w:pPr>
+    </w:p>
+    <w:p>
+      <w:pPr>
+        <w:pStyle w:val="Ttulo2"/>
+        <w:ind w:left="475" w:hanging="466"/>
+      </w:pPr>
+      <w:bookmarkStart w:id="1" w:name="_Toc199793100"/>
+      <w:r>
+        <w:lastRenderedPageBreak/>
+        <w:t>ONU:</w:t>
+      </w:r>
+      <w:bookmarkEnd w:id="1"/>
+    </w:p>
+    <w:p/>
     <w:p>
       <w:pPr>
         <w:spacing w:after="160" w:line="278" w:lineRule="auto"/>
@@ -1287,6 +1401,88 @@
         <w:jc w:val="left"/>
       </w:pPr>
       <w:r>
+        <w:rPr>
+          <w:noProof/>
+        </w:rPr>
+        <w:drawing>
+          <wp:inline distT="0" distB="0" distL="0" distR="0" wp14:anchorId="2BD56847" wp14:editId="1CD15878">
+            <wp:extent cx="5400040" cy="2993390"/>
+            <wp:effectExtent l="0" t="0" r="0" b="0"/>
+            <wp:docPr id="1959533944" name="Imagem 4" descr="O que é a Agenda 2030 das Nações Unidas e quais são os Objetivos de  Desenvolvimento Sustentável -"/>
+            <wp:cNvGraphicFramePr>
+              <a:graphicFrameLocks xmlns:a="http://schemas.openxmlformats.org/drawingml/2006/main" noChangeAspect="1"/>
+            </wp:cNvGraphicFramePr>
+            <a:graphic xmlns:a="http://schemas.openxmlformats.org/drawingml/2006/main">
+              <a:graphicData uri="http://schemas.openxmlformats.org/drawingml/2006/picture">
+                <pic:pic xmlns:pic="http://schemas.openxmlformats.org/drawingml/2006/picture">
+                  <pic:nvPicPr>
+                    <pic:cNvPr id="0" name="Picture 6" descr="O que é a Agenda 2030 das Nações Unidas e quais são os Objetivos de  Desenvolvimento Sustentável -"/>
+                    <pic:cNvPicPr>
+                      <a:picLocks noChangeAspect="1" noChangeArrowheads="1"/>
+                    </pic:cNvPicPr>
+                  </pic:nvPicPr>
+                  <pic:blipFill>
+                    <a:blip r:embed="rId12">
+                      <a:extLst>
+                        <a:ext uri="{28A0092B-C50C-407E-A947-70E740481C1C}">
+                          <a14:useLocalDpi xmlns:a14="http://schemas.microsoft.com/office/drawing/2010/main" val="0"/>
+                        </a:ext>
+                      </a:extLst>
+                    </a:blip>
+                    <a:srcRect/>
+                    <a:stretch>
+                      <a:fillRect/>
+                    </a:stretch>
+                  </pic:blipFill>
+                  <pic:spPr bwMode="auto">
+                    <a:xfrm>
+                      <a:off x="0" y="0"/>
+                      <a:ext cx="5400040" cy="2993390"/>
+                    </a:xfrm>
+                    <a:prstGeom prst="rect">
+                      <a:avLst/>
+                    </a:prstGeom>
+                    <a:noFill/>
+                    <a:ln>
+                      <a:noFill/>
+                    </a:ln>
+                  </pic:spPr>
+                </pic:pic>
+              </a:graphicData>
+            </a:graphic>
+          </wp:inline>
+        </w:drawing>
+      </w:r>
+    </w:p>
+    <w:p>
+      <w:pPr>
+        <w:spacing w:after="160" w:line="278" w:lineRule="auto"/>
+        <w:ind w:left="0" w:right="0" w:firstLine="0"/>
+        <w:jc w:val="left"/>
+      </w:pPr>
+    </w:p>
+    <w:p>
+      <w:pPr>
+        <w:spacing w:after="160" w:line="278" w:lineRule="auto"/>
+        <w:ind w:left="0" w:right="0" w:firstLine="0"/>
+        <w:jc w:val="left"/>
+      </w:pPr>
+      <w:r>
+        <w:t xml:space="preserve">O Pong-Life se encaixa nos tópicos 3 e 5, tendo em vista que o tênis de mesa é um esporte que valida muito a participação de todos os gêneros em todas as competições sendo tanto em duplas femininas duplas masculinas duplas mistas e os torneios individuais femininos e masculinos nivelados por nível , mas com mesmas pontuações e valores de um campeão, além de claro incentivar a saúde e o bem estar tanto mental quando de saúde por deixar aqueles que não conhecem o esporte com vontade de jogar e com  isso </w:t>
+      </w:r>
+      <w:r>
+        <w:t>praticar</w:t>
+      </w:r>
+      <w:r>
+        <w:t xml:space="preserve"> em uma comunidade </w:t>
+      </w:r>
+      <w:r>
+        <w:t xml:space="preserve">muito </w:t>
+      </w:r>
+      <w:r>
+        <w:t xml:space="preserve">respeitosa </w:t>
+      </w:r>
+      <w:r>
         <w:br w:type="page"/>
       </w:r>
     </w:p>
@@ -1302,69 +1498,54 @@
         <w:pStyle w:val="Ttulo2"/>
         <w:ind w:left="475" w:hanging="466"/>
       </w:pPr>
-      <w:bookmarkStart w:id="1" w:name="_Toc199778566"/>
+      <w:bookmarkStart w:id="2" w:name="_Toc199793101"/>
       <w:r>
         <w:t>CONTEXTO SOCIOEMOCIONAL</w:t>
       </w:r>
-      <w:bookmarkEnd w:id="1"/>
-    </w:p>
-    <w:p>
-      <w:pPr>
-        <w:spacing w:after="195"/>
-        <w:ind w:left="9" w:right="53" w:firstLine="787"/>
-      </w:pPr>
-      <w:r>
-        <w:t>A verificação do óleo no cárter ainda é realizada manualmente por meio da vareta de medição, um método que exige inspeção frequente e pode ser impraticável na rotina dos motoristas. Além disso, sensores convencionais de nível de óleo não avaliam sua qualidade, ficando suscetíveis a interferências externas, como:</w:t>
-      </w:r>
-    </w:p>
-    <w:p>
-      <w:pPr>
-        <w:numPr>
-          <w:ilvl w:val="0"/>
-          <w:numId w:val="1"/>
-        </w:numPr>
-        <w:spacing w:line="259" w:lineRule="auto"/>
-        <w:ind w:right="53" w:hanging="360"/>
-      </w:pPr>
-      <w:r>
-        <w:t>Variações térmicas</w:t>
-      </w:r>
-    </w:p>
-    <w:p>
-      <w:pPr>
-        <w:numPr>
-          <w:ilvl w:val="0"/>
-          <w:numId w:val="1"/>
-        </w:numPr>
-        <w:spacing w:line="259" w:lineRule="auto"/>
-        <w:ind w:right="53" w:hanging="360"/>
-      </w:pPr>
-      <w:r>
-        <w:t>Agitação do fluido</w:t>
-      </w:r>
-    </w:p>
-    <w:p>
-      <w:pPr>
-        <w:numPr>
-          <w:ilvl w:val="0"/>
-          <w:numId w:val="1"/>
-        </w:numPr>
-        <w:spacing w:after="258" w:line="259" w:lineRule="auto"/>
-        <w:ind w:right="53" w:hanging="360"/>
-      </w:pPr>
-      <w:r>
-        <w:t>Formação de espuma</w:t>
-      </w:r>
-    </w:p>
-    <w:p>
-      <w:pPr>
-        <w:spacing w:after="758"/>
-        <w:ind w:left="9" w:right="53" w:firstLine="720"/>
-      </w:pPr>
-      <w:r>
-        <w:t>Esses fatores podem comprometer a precisão das medições e aumentar o risco de danos ao motor por falta de lubrificação adequada</w:t>
-      </w:r>
-    </w:p>
+      <w:bookmarkEnd w:id="2"/>
+    </w:p>
+    <w:p>
+      <w:r>
+        <w:t xml:space="preserve">Em 2016, fui convidado para jogar com o meu tio em uma </w:t>
+      </w:r>
+      <w:r>
+        <w:t>associação</w:t>
+      </w:r>
+      <w:r>
+        <w:t xml:space="preserve"> de </w:t>
+      </w:r>
+      <w:r>
+        <w:t>Jandira</w:t>
+      </w:r>
+      <w:r>
+        <w:t xml:space="preserve">, logo de cara me apaixonei pelo esporte e comecei a fazer aulas lá mesmo até 2019, onde eu parei de jogar para focar mais nos estudos, mas não durou muito para a vontade ressurgir e em 2021 voltar a </w:t>
+      </w:r>
+      <w:r>
+        <w:t>treinar,</w:t>
+      </w:r>
+      <w:r>
+        <w:t xml:space="preserve"> mas dessa vez pela </w:t>
+      </w:r>
+      <w:r>
+        <w:t>associação</w:t>
+      </w:r>
+      <w:r>
+        <w:t xml:space="preserve"> </w:t>
+      </w:r>
+      <w:r>
+        <w:t>Nipo</w:t>
+      </w:r>
+      <w:r>
+        <w:t xml:space="preserve"> brasileira de Itapevi, onde joguei campeonatos como Liga </w:t>
+      </w:r>
+      <w:r>
+        <w:t>Nipo</w:t>
+      </w:r>
+      <w:r>
+        <w:t xml:space="preserve"> e amistosos entre times rivais.</w:t>
+      </w:r>
+    </w:p>
+    <w:p/>
     <w:p>
       <w:pPr>
         <w:pStyle w:val="PargrafodaLista"/>
@@ -1382,149 +1563,220 @@
     <w:p>
       <w:pPr>
         <w:spacing w:after="758"/>
-        <w:ind w:right="53"/>
-      </w:pPr>
+        <w:ind w:left="20" w:right="53"/>
+      </w:pPr>
+      <w:r>
+        <w:t>Conexão:</w:t>
+      </w:r>
+    </w:p>
+    <w:p>
+      <w:pPr>
+        <w:spacing w:after="758"/>
+        <w:ind w:left="20" w:right="53"/>
+      </w:pPr>
+      <w:r>
+        <w:t>Dedicação:</w:t>
+      </w:r>
+    </w:p>
+    <w:p>
+      <w:pPr>
+        <w:spacing w:after="758"/>
+        <w:ind w:left="20" w:right="53"/>
+      </w:pPr>
+      <w:r>
+        <w:t>Respeito</w:t>
+      </w:r>
     </w:p>
     <w:p>
       <w:pPr>
         <w:spacing w:after="758"/>
         <w:ind w:right="53"/>
       </w:pPr>
-    </w:p>
-    <w:p>
-      <w:pPr>
-        <w:spacing w:after="758"/>
-        <w:ind w:right="53"/>
-      </w:pPr>
-    </w:p>
-    <w:p>
-      <w:pPr>
-        <w:spacing w:after="758"/>
-        <w:ind w:right="53"/>
-      </w:pPr>
-    </w:p>
-    <w:p>
-      <w:pPr>
-        <w:spacing w:after="758"/>
-        <w:ind w:right="53"/>
-      </w:pPr>
-    </w:p>
-    <w:p>
-      <w:pPr>
-        <w:spacing w:after="758"/>
-        <w:ind w:right="53"/>
-      </w:pPr>
+      <w:r>
+        <w:rPr>
+          <w:noProof/>
+        </w:rPr>
+        <w:drawing>
+          <wp:inline distT="0" distB="0" distL="0" distR="0" wp14:anchorId="3AA5D2D1" wp14:editId="6766C7F7">
+            <wp:extent cx="3876040" cy="2756535"/>
+            <wp:effectExtent l="0" t="0" r="0" b="5715"/>
+            <wp:docPr id="1148240915" name="Imagem 1"/>
+            <wp:cNvGraphicFramePr>
+              <a:graphicFrameLocks xmlns:a="http://schemas.openxmlformats.org/drawingml/2006/main" noChangeAspect="1"/>
+            </wp:cNvGraphicFramePr>
+            <a:graphic xmlns:a="http://schemas.openxmlformats.org/drawingml/2006/main">
+              <a:graphicData uri="http://schemas.openxmlformats.org/drawingml/2006/picture">
+                <pic:pic xmlns:pic="http://schemas.openxmlformats.org/drawingml/2006/picture">
+                  <pic:nvPicPr>
+                    <pic:cNvPr id="0" name="Picture 1"/>
+                    <pic:cNvPicPr>
+                      <a:picLocks noChangeAspect="1" noChangeArrowheads="1"/>
+                    </pic:cNvPicPr>
+                  </pic:nvPicPr>
+                  <pic:blipFill>
+                    <a:blip r:embed="rId13">
+                      <a:extLst>
+                        <a:ext uri="{28A0092B-C50C-407E-A947-70E740481C1C}">
+                          <a14:useLocalDpi xmlns:a14="http://schemas.microsoft.com/office/drawing/2010/main" val="0"/>
+                        </a:ext>
+                      </a:extLst>
+                    </a:blip>
+                    <a:srcRect/>
+                    <a:stretch>
+                      <a:fillRect/>
+                    </a:stretch>
+                  </pic:blipFill>
+                  <pic:spPr bwMode="auto">
+                    <a:xfrm>
+                      <a:off x="0" y="0"/>
+                      <a:ext cx="3876040" cy="2756535"/>
+                    </a:xfrm>
+                    <a:prstGeom prst="rect">
+                      <a:avLst/>
+                    </a:prstGeom>
+                    <a:noFill/>
+                    <a:ln>
+                      <a:noFill/>
+                    </a:ln>
+                  </pic:spPr>
+                </pic:pic>
+              </a:graphicData>
+            </a:graphic>
+          </wp:inline>
+        </w:drawing>
+      </w:r>
     </w:p>
     <w:p>
       <w:pPr>
         <w:pStyle w:val="Ttulo2"/>
         <w:ind w:left="475" w:hanging="466"/>
       </w:pPr>
-      <w:bookmarkStart w:id="2" w:name="_Toc199778567"/>
+      <w:bookmarkStart w:id="3" w:name="_Toc199793102"/>
       <w:r>
         <w:lastRenderedPageBreak/>
-        <w:t>DESAFIOS E SUPERACOES</w:t>
-      </w:r>
-      <w:bookmarkEnd w:id="2"/>
-      <w:r>
-        <w:t xml:space="preserve"> </w:t>
-      </w:r>
-    </w:p>
-    <w:p>
-      <w:pPr>
-        <w:spacing w:after="165"/>
-        <w:ind w:left="9" w:right="53" w:firstLine="720"/>
-      </w:pPr>
-      <w:r>
-        <w:t>Com o avanço da Inteligência Artificial (IA) e da Internet das Coisas (IoT), o monitoramento do cárter do motor permite uma análise mais precisa do desempenho do lubrificante, prevenindo falhas mecânicas e reduzindo custos operacionais.</w:t>
-      </w:r>
-    </w:p>
-    <w:p>
-      <w:pPr>
-        <w:spacing w:after="305" w:line="259" w:lineRule="auto"/>
-        <w:ind w:left="19" w:right="53"/>
-      </w:pPr>
-      <w:r>
-        <w:t>Benefícios do monitoramento inteligente:</w:t>
-      </w:r>
-    </w:p>
-    <w:p>
-      <w:pPr>
-        <w:numPr>
-          <w:ilvl w:val="0"/>
-          <w:numId w:val="2"/>
-        </w:numPr>
-        <w:spacing w:after="305" w:line="259" w:lineRule="auto"/>
-        <w:ind w:right="53" w:hanging="151"/>
-      </w:pPr>
-      <w:r>
-        <w:t>Prevenção de falhas mecânicas</w:t>
-      </w:r>
-    </w:p>
-    <w:p>
-      <w:pPr>
-        <w:numPr>
-          <w:ilvl w:val="0"/>
-          <w:numId w:val="2"/>
-        </w:numPr>
-        <w:spacing w:after="305" w:line="259" w:lineRule="auto"/>
-        <w:ind w:right="53" w:hanging="151"/>
-      </w:pPr>
-      <w:r>
-        <w:t>Redução dos custos de manutenção</w:t>
-      </w:r>
-    </w:p>
-    <w:p>
-      <w:pPr>
-        <w:numPr>
-          <w:ilvl w:val="0"/>
-          <w:numId w:val="2"/>
-        </w:numPr>
-        <w:spacing w:after="307" w:line="259" w:lineRule="auto"/>
-        <w:ind w:right="53" w:hanging="151"/>
-      </w:pPr>
-      <w:r>
-        <w:t>Aumento da vida útil do motor</w:t>
-      </w:r>
-    </w:p>
-    <w:p>
-      <w:pPr>
-        <w:numPr>
-          <w:ilvl w:val="0"/>
-          <w:numId w:val="2"/>
-        </w:numPr>
-        <w:spacing w:after="305" w:line="259" w:lineRule="auto"/>
-        <w:ind w:right="53" w:hanging="151"/>
-      </w:pPr>
-      <w:r>
-        <w:t>Monitoramento remoto em tempo real</w:t>
-      </w:r>
-    </w:p>
-    <w:p>
-      <w:pPr>
-        <w:spacing w:after="719"/>
-        <w:ind w:left="9" w:right="53" w:firstLine="787"/>
-      </w:pPr>
-      <w:r>
-        <w:t>Empresas do setor automotivo vêm investindo em pesquisas para aprimorar esses sistemas, tornando-os cada vez mais acessíveis e eficazes na prevenção de danos ao motor.</w:t>
-      </w:r>
+        <w:t xml:space="preserve">DESAFIOS E </w:t>
+      </w:r>
+      <w:r>
+        <w:t>SUPERACOES:</w:t>
+      </w:r>
+      <w:bookmarkEnd w:id="3"/>
     </w:p>
     <w:p>
       <w:pPr>
         <w:spacing w:after="719"/>
         <w:ind w:left="0" w:right="53" w:firstLine="0"/>
       </w:pPr>
+      <w:r>
+        <w:t xml:space="preserve">Um dos maiores desafios foi </w:t>
+      </w:r>
+      <w:r>
+        <w:t>conciliar</w:t>
+      </w:r>
+      <w:r>
+        <w:t xml:space="preserve"> o tempo de </w:t>
+      </w:r>
+      <w:r>
+        <w:t>planejamento</w:t>
+      </w:r>
+      <w:r>
+        <w:t xml:space="preserve"> do individual com o do grupo, além de claro ter o </w:t>
+      </w:r>
+      <w:r>
+        <w:t>entendimento</w:t>
+      </w:r>
+      <w:r>
+        <w:t xml:space="preserve"> de como funcionária a </w:t>
+      </w:r>
+      <w:r>
+        <w:t>função</w:t>
+      </w:r>
+      <w:r>
+        <w:t xml:space="preserve"> para favoritar um </w:t>
+      </w:r>
+      <w:r>
+        <w:t>jogador</w:t>
+      </w:r>
+      <w:r>
+        <w:t xml:space="preserve"> que foi uma ideia que eu tive</w:t>
+      </w:r>
+      <w:r>
+        <w:t>, claro que também tenho que citar as dificuldades para o encaminhamento das rotas de forma executável</w:t>
+      </w:r>
+      <w:r>
+        <w:t>!</w:t>
+      </w:r>
+    </w:p>
+    <w:p>
+      <w:pPr>
+        <w:spacing w:after="719"/>
+        <w:ind w:left="0" w:right="53" w:firstLine="0"/>
+      </w:pPr>
+      <w:r>
+        <w:t xml:space="preserve">Várias superações foram alcançadas ao longo do trajeto e do projeto, mas uma notável foi </w:t>
+      </w:r>
+      <w:r>
+        <w:t>conseguir executar</w:t>
+      </w:r>
+      <w:r>
+        <w:t xml:space="preserve"> a plotagem dos gráficos de forma correta com os dados selecionados</w:t>
+      </w:r>
+      <w:r>
+        <w:t>, com as habilitações das KPI’S, e conseguir recuperar algumas imagens para colocar na apresentação de um campeonato escolar que eu participei e ganhei em primeiro lugar</w:t>
+      </w:r>
+    </w:p>
+    <w:p>
+      <w:pPr>
+        <w:spacing w:after="719"/>
+        <w:ind w:left="0" w:right="53" w:firstLine="0"/>
+      </w:pPr>
+    </w:p>
+    <w:p>
+      <w:pPr>
+        <w:spacing w:after="719"/>
+        <w:ind w:left="0" w:right="53" w:firstLine="0"/>
+      </w:pPr>
+    </w:p>
+    <w:p>
+      <w:pPr>
+        <w:spacing w:after="719"/>
+        <w:ind w:left="0" w:right="53" w:firstLine="0"/>
+      </w:pPr>
+    </w:p>
+    <w:p>
+      <w:pPr>
+        <w:spacing w:after="719"/>
+        <w:ind w:left="0" w:right="53" w:firstLine="0"/>
+      </w:pPr>
+    </w:p>
+    <w:p>
+      <w:pPr>
+        <w:spacing w:after="719"/>
+        <w:ind w:left="0" w:right="53" w:firstLine="0"/>
+      </w:pPr>
+    </w:p>
+    <w:p>
+      <w:pPr>
+        <w:spacing w:after="719"/>
+        <w:ind w:left="0" w:right="53" w:firstLine="0"/>
+      </w:pPr>
+    </w:p>
+    <w:p>
+      <w:pPr>
+        <w:spacing w:after="719"/>
+        <w:ind w:left="0" w:right="53" w:firstLine="0"/>
+      </w:pPr>
     </w:p>
     <w:p>
       <w:pPr>
         <w:pStyle w:val="Ttulo1"/>
         <w:ind w:left="297" w:right="0" w:hanging="310"/>
       </w:pPr>
-      <w:bookmarkStart w:id="3" w:name="_Toc199778568"/>
-      <w:r>
+      <w:bookmarkStart w:id="4" w:name="_Toc199793103"/>
+      <w:r>
+        <w:lastRenderedPageBreak/>
         <w:t>OBJETIVO</w:t>
       </w:r>
-      <w:bookmarkEnd w:id="3"/>
+      <w:bookmarkEnd w:id="4"/>
     </w:p>
     <w:p>
       <w:pPr>
@@ -1532,38 +1784,38 @@
         <w:ind w:left="9" w:right="53" w:firstLine="720"/>
       </w:pPr>
       <w:r>
-        <w:t>Desenvolver um sistema inteligente utilizando IoT (Internet das coisas) para monitoramento do nível de óleo no cárter dos veículos de forma simulada, utilizando um sensor ultrassônico hc-sr04 integrado a uma placa Arduino. O sistema fará a coleta e processará dados em tempo real, alertando o usuário sobre níveis inadequados de óleo ou possíveis vazamentos, permitindo uma manutenção mais eficiente e podendo tomar precauções.</w:t>
-      </w:r>
-    </w:p>
-    <w:p>
-      <w:pPr>
-        <w:spacing w:after="160"/>
+        <w:t xml:space="preserve">Desenvolver um sistema inteligente utilizando IoT (Internet das coisas) para </w:t>
+      </w:r>
+      <w:r>
+        <w:t>conectar fanáticos por tênis de mesa ao redor do mundo e conseguir trazer uma maior junção da comunidade mesa tenista, por meio de quizes com perguntas referentes ao cenário atual com detalhamento de tempo, acertos, erros.</w:t>
+      </w:r>
+    </w:p>
+    <w:p>
+      <w:pPr>
+        <w:spacing w:after="162"/>
         <w:ind w:left="9" w:right="53" w:firstLine="720"/>
       </w:pPr>
       <w:r>
-        <w:t xml:space="preserve">O sistema tem como objetivo utilizar o sensor atrelado a placa Arduino para detectar variações no nível de óleo com uma precisão mínima de 85%, e emitir alertas 30 segundos após identificar alguma irregularidade. Além disso, a solução será projetada para ser integrada aos veículos das montadoras em um </w:t>
-      </w:r>
-      <w:r>
-        <w:lastRenderedPageBreak/>
-        <w:t>prazo estipulado de até 1 ano (12 meses), fornecendo um método prático e confiável para otimizar a manutenção/monitoração dos veículos.</w:t>
-      </w:r>
-    </w:p>
-    <w:p>
-      <w:pPr>
+        <w:t xml:space="preserve">Criar uma possibilidade de ranking fora dos padrões de pontos estipulados pela ITTF, e sim por meio de favoritismo </w:t>
+      </w:r>
+      <w:r>
+        <w:t>que os próprios usuários podem ter a opção de votar e terão seus dados armazenados em um ambiente seguro virtualmente.</w:t>
+      </w:r>
+    </w:p>
+    <w:p>
+      <w:pPr>
+        <w:spacing w:after="162"/>
         <w:ind w:left="9" w:right="53" w:firstLine="720"/>
       </w:pPr>
       <w:r>
-        <w:t>Com isso, espera-se reduzir falhas mecânicas, aumentar a vida útil do motor, minimizar custos com reparos, aumentar a confiabilidade e visibilidade da montadora e de seus produtos(veículos), e contribuir para a sustentabilidade ambiental, ao evitar desperdícios e reduzir emissões de CO</w:t>
-      </w:r>
-      <w:r>
-        <w:rPr>
-          <w:rFonts w:ascii="Cambria Math" w:eastAsia="Cambria Math" w:hAnsi="Cambria Math" w:cs="Cambria Math"/>
-        </w:rPr>
-        <w:t>₂</w:t>
-      </w:r>
-      <w:r>
-        <w:t>. Esse monitoramento inteligente também proporcionará mais segurança aos motoristas e passageiros, garantindo que o veículo esteja sempre operando dentro dos padrões e médias esperadas.</w:t>
-      </w:r>
+        <w:t>Com isso uma dashboard que possam visualizar os seus dados e com isso compartilhar seus resultados e dados entre a comunidade, além de analisarem quais tipos de empunhadura são mais utilizadas por jogadores.</w:t>
+      </w:r>
+    </w:p>
+    <w:p>
+      <w:pPr>
+        <w:spacing w:after="162"/>
+        <w:ind w:left="9" w:right="53" w:firstLine="720"/>
+      </w:pPr>
     </w:p>
     <w:p>
       <w:pPr>
@@ -1580,19 +1832,19 @@
         <w:pStyle w:val="Ttulo1"/>
         <w:ind w:left="297" w:right="0" w:hanging="310"/>
       </w:pPr>
-      <w:bookmarkStart w:id="4" w:name="_Toc199778569"/>
+      <w:bookmarkStart w:id="5" w:name="_Toc199793104"/>
       <w:r>
         <w:lastRenderedPageBreak/>
         <w:t>JUSTIFICATIVA</w:t>
       </w:r>
-      <w:bookmarkEnd w:id="4"/>
+      <w:bookmarkEnd w:id="5"/>
     </w:p>
     <w:p>
       <w:pPr>
         <w:ind w:left="9" w:right="53" w:firstLine="720"/>
       </w:pPr>
       <w:r>
-        <w:t>Tendo em vista o contexto dado diante do problema existente, uma empresa que lucra R$1.000.000.000 por ano na venda de carros pode economizar cerca de R$6.000.000,00 com o monitoramento do nosso sensor (0.6%), que fornece visibilidade/confiabilidade da montadora com os seus clientes. Além de fornecer conforto/segurança para o motorista que adquirir o carro com o sensor, fornecendo uma vantagem de mercado com os concorrentes da montadora e reduzir custos de manutenção.</w:t>
+        <w:t>Tendo em vista que o projeto envolve um esporte tão famoso como é o tênis de mesa, a popularidade atrairá milhares de jogadores e fãs ao redor do mundo o que trará uma grande audiência, além do fator comercial onde não existem muitos sites relacionados ao mundo do tênis de mesa que consiga conectar por meio de quizes ou até mesmo ranking de favoritismo assim causando uma boa impressão de mercado.</w:t>
       </w:r>
       <w:r>
         <w:br w:type="page"/>
@@ -1604,50 +1856,129 @@
         <w:spacing w:after="366"/>
         <w:ind w:left="297" w:right="0" w:hanging="310"/>
       </w:pPr>
-      <w:bookmarkStart w:id="5" w:name="_Toc199778570"/>
+      <w:bookmarkStart w:id="6" w:name="_Toc199793105"/>
       <w:r>
         <w:lastRenderedPageBreak/>
         <w:t>ESCOPO</w:t>
       </w:r>
-      <w:bookmarkEnd w:id="5"/>
+      <w:bookmarkEnd w:id="6"/>
     </w:p>
     <w:p>
       <w:pPr>
         <w:pStyle w:val="Ttulo2"/>
         <w:ind w:left="475" w:hanging="466"/>
       </w:pPr>
-      <w:bookmarkStart w:id="6" w:name="_Toc199778571"/>
+      <w:bookmarkStart w:id="7" w:name="_Toc199793106"/>
       <w:r>
         <w:t>VISÃO GERAL DO PROJETO</w:t>
       </w:r>
-      <w:bookmarkEnd w:id="6"/>
-    </w:p>
-    <w:p>
-      <w:pPr>
-        <w:spacing w:after="160"/>
-        <w:ind w:left="9" w:right="53" w:firstLine="720"/>
-      </w:pPr>
-      <w:r>
-        <w:t>O projeto propõe um sistema de monitoramento em tempo real do nível de óleo no cárter de veículos de uma forma simulada, com um sensor ultrassônico HRSR04 conectado a um Arduino, incluindo o tema Internet das Coisas (IoT). Os dados capturados serão processados e enviados para uma API web através de um software no computador, utilizando a linguagem Javascript, que intermediará a comunicação com uma base de dados local feita no MySQL. Posteriormente, outra API web será responsável por fornecer essas informações para uma dashboard na web, onde os dados serão exibidos em gráficos, tabelas e alertas.</w:t>
-      </w:r>
-    </w:p>
-    <w:p>
-      <w:pPr>
-        <w:spacing w:after="162"/>
-        <w:ind w:left="9" w:right="53" w:firstLine="720"/>
-      </w:pPr>
-      <w:r>
-        <w:t>Esse sistema permitirá que montadoras acompanhem e analisem o nível de óleo de seus veículos, detectando anomalias como vazamentos, excesso ou escassez de óleo e falhas nos sensores. Com as opções de filtros e personalizações, a dashboard fornecerá dados para tomada de decisão, facilitando manutenções preventivas e aumentando a confiabilidade e visibilidade dos veículos da montadora.</w:t>
-      </w:r>
+      <w:bookmarkEnd w:id="7"/>
     </w:p>
     <w:p>
       <w:pPr>
         <w:spacing w:after="1000"/>
-        <w:ind w:left="9" w:right="53" w:firstLine="720"/>
-      </w:pPr>
-      <w:r>
-        <w:t>A solução visa reduzir falhas mecânicas, otimizar a manutenção, aumentar a eficiência do veículo, fornecendo às montadoras dados valiosos e diminuir verificações manuais do nível de óleo. Ao eliminar a necessidade de medições manuais, o sistema minimiza erros e aumenta a segurança de motoristas e passageiros. Além disso, a otimização do desempenho do motor contribui para maior eficiência energética e redução das emissões de CO2, promovendo a sustentabilidade ambiental. A incorporação de tecnologias avançadas, como IoT, destaca o projeto no setor automotivo, oferecendo uma solução prática e econômica para os desafios de monitoramento e manutenção de veículos.</w:t>
-      </w:r>
+        <w:ind w:left="0" w:right="53" w:firstLine="0"/>
+      </w:pPr>
+      <w:r>
+        <w:t xml:space="preserve">O projeto propõe o desenvolvimento de um site interativo voltado para apaixonados por tênis de mesa. A ideia surgiu da vontade de aproximar jogadores, fãs e curiosos do esporte em um ambiente digital moderno, que vá além do simples acompanhamento de partidas ou notícias. A plataforma permitirá que os usuários se cadastrem, façam login, participem de </w:t>
+      </w:r>
+      <w:r>
+        <w:t>quizes</w:t>
+      </w:r>
+      <w:r>
+        <w:t xml:space="preserve"> temáticos sobre o esporte, descubram curiosidades e, principalmente, possam favoritar seus jogadores preferidos.</w:t>
+      </w:r>
+    </w:p>
+    <w:p>
+      <w:pPr>
+        <w:spacing w:after="1000"/>
+        <w:ind w:left="0" w:right="53" w:firstLine="0"/>
+      </w:pPr>
+      <w:r>
+        <w:t>Com base nas interações dos usuários, o sistema será capaz de gerar um ranking dos atletas mais favoritados, oferecendo uma visão clara e atualizada sobre os nomes que mais conquistam o público. Todas essas informações serão organizadas e apresentadas em uma dashboard intuitiva, com gráficos, tabelas e filtros personalizados que facilitam a visualização dos dados e ajudam a entender o comportamento da comunidade que gira em torno do tênis de mesa.</w:t>
+      </w:r>
+    </w:p>
+    <w:p>
+      <w:pPr>
+        <w:spacing w:after="1000"/>
+        <w:ind w:left="0" w:right="53" w:firstLine="0"/>
+      </w:pPr>
+      <w:r>
+        <w:t xml:space="preserve">A estrutura técnica do projeto contará com uma base de dados MySQL, responsável por armazenar os cadastros, resultados dos </w:t>
+      </w:r>
+      <w:r>
+        <w:t>quizes</w:t>
+      </w:r>
+      <w:r>
+        <w:t xml:space="preserve"> e ações dos usuários, como favorita</w:t>
+      </w:r>
+      <w:r>
+        <w:t>r persona</w:t>
+      </w:r>
+      <w:r>
+        <w:t xml:space="preserve">gens. A comunicação entre o site e essa base será feita por meio de APIs desenvolvidas em </w:t>
+      </w:r>
+      <w:r>
+        <w:t>Javascript</w:t>
+      </w:r>
+      <w:r>
+        <w:t>, garantindo rapidez e segurança. A dashboard, por sua vez, será acessível diretamente pelo navegador e mostrará, de forma visual e organizada, os dados mais relevantes da plataforma.</w:t>
+      </w:r>
+    </w:p>
+    <w:p>
+      <w:pPr>
+        <w:spacing w:after="1000"/>
+        <w:ind w:left="0" w:right="53" w:firstLine="0"/>
+      </w:pPr>
+      <w:r>
+        <w:t xml:space="preserve">Mais do que um site, a proposta é criar um espaço de conexão. Um ambiente onde os fãs possam interagir com o conteúdo, descobrir novos atletas, testar </w:t>
+      </w:r>
+      <w:r>
+        <w:lastRenderedPageBreak/>
+        <w:t>seus conhecimentos e acompanhar em tempo real a movimentação da comunidade. Com isso, o projeto não só promove o tênis de mesa, mas também contribui para valorizar seus atletas e tornar o esporte mais presente no dia a dia das pessoas, especialmente no meio digital.</w:t>
+      </w:r>
+    </w:p>
+    <w:p>
+      <w:pPr>
+        <w:spacing w:after="1000"/>
+        <w:ind w:left="0" w:right="53" w:firstLine="0"/>
+      </w:pPr>
+    </w:p>
+    <w:p>
+      <w:pPr>
+        <w:spacing w:after="1000"/>
+        <w:ind w:left="0" w:right="53" w:firstLine="0"/>
+      </w:pPr>
+    </w:p>
+    <w:p>
+      <w:pPr>
+        <w:spacing w:after="1000"/>
+        <w:ind w:left="0" w:right="53" w:firstLine="0"/>
+      </w:pPr>
+    </w:p>
+    <w:p>
+      <w:pPr>
+        <w:spacing w:after="1000"/>
+        <w:ind w:left="0" w:right="53" w:firstLine="0"/>
+      </w:pPr>
+    </w:p>
+    <w:p>
+      <w:pPr>
+        <w:spacing w:after="1000"/>
+        <w:ind w:left="0" w:right="53" w:firstLine="0"/>
+      </w:pPr>
+    </w:p>
+    <w:p>
+      <w:pPr>
+        <w:spacing w:after="1000"/>
+        <w:ind w:left="0" w:right="53" w:firstLine="0"/>
+      </w:pPr>
+    </w:p>
+    <w:p>
+      <w:pPr>
+        <w:spacing w:after="1000"/>
+        <w:ind w:left="0" w:right="53" w:firstLine="0"/>
+      </w:pPr>
     </w:p>
     <w:p>
       <w:pPr>
@@ -1766,7 +2097,15 @@
                 <w:color w:val="808080"/>
                 <w:sz w:val="18"/>
               </w:rPr>
-              <w:t xml:space="preserve">4. </w:t>
+              <w:t>1</w:t>
+            </w:r>
+            <w:r>
+              <w:rPr>
+                <w:rFonts w:ascii="Trebuchet MS" w:eastAsia="Trebuchet MS" w:hAnsi="Trebuchet MS" w:cs="Trebuchet MS"/>
+                <w:color w:val="808080"/>
+                <w:sz w:val="18"/>
+              </w:rPr>
+              <w:t xml:space="preserve">. </w:t>
             </w:r>
             <w:r>
               <w:rPr>
@@ -1844,7 +2183,15 @@
                 <w:color w:val="808080"/>
                 <w:sz w:val="18"/>
               </w:rPr>
-              <w:t xml:space="preserve">5. </w:t>
+              <w:t>2</w:t>
+            </w:r>
+            <w:r>
+              <w:rPr>
+                <w:rFonts w:ascii="Trebuchet MS" w:eastAsia="Trebuchet MS" w:hAnsi="Trebuchet MS" w:cs="Trebuchet MS"/>
+                <w:color w:val="808080"/>
+                <w:sz w:val="18"/>
+              </w:rPr>
+              <w:t xml:space="preserve">. </w:t>
             </w:r>
             <w:r>
               <w:rPr>
@@ -1939,11 +2286,11 @@
             </w:pPr>
             <w:r>
               <w:rPr>
-                <w:rFonts w:ascii="Trebuchet MS" w:eastAsia="Trebuchet MS" w:hAnsi="Trebuchet MS" w:cs="Trebuchet MS"/>
+                <w:rFonts w:ascii="Calibri" w:eastAsia="Calibri" w:hAnsi="Calibri" w:cs="Calibri"/>
                 <w:color w:val="808080"/>
                 <w:sz w:val="18"/>
               </w:rPr>
-              <w:t>6</w:t>
+              <w:t>3</w:t>
             </w:r>
             <w:r>
               <w:rPr>
@@ -2015,7 +2362,15 @@
                 <w:color w:val="808080"/>
                 <w:sz w:val="18"/>
               </w:rPr>
-              <w:t xml:space="preserve">7. </w:t>
+              <w:t>4</w:t>
+            </w:r>
+            <w:r>
+              <w:rPr>
+                <w:rFonts w:ascii="Trebuchet MS" w:eastAsia="Trebuchet MS" w:hAnsi="Trebuchet MS" w:cs="Trebuchet MS"/>
+                <w:color w:val="808080"/>
+                <w:sz w:val="18"/>
+              </w:rPr>
+              <w:t xml:space="preserve">. </w:t>
             </w:r>
             <w:r>
               <w:rPr>
@@ -2080,29 +2435,37 @@
                 <w:color w:val="808080"/>
                 <w:sz w:val="18"/>
               </w:rPr>
-              <w:t xml:space="preserve">8. </w:t>
+              <w:t>5</w:t>
+            </w:r>
+            <w:r>
+              <w:rPr>
+                <w:rFonts w:ascii="Trebuchet MS" w:eastAsia="Trebuchet MS" w:hAnsi="Trebuchet MS" w:cs="Trebuchet MS"/>
+                <w:color w:val="808080"/>
+                <w:sz w:val="18"/>
+              </w:rPr>
+              <w:t xml:space="preserve">. </w:t>
             </w:r>
             <w:r>
               <w:rPr>
                 <w:rFonts w:ascii="Trebuchet MS" w:eastAsia="Trebuchet MS" w:hAnsi="Trebuchet MS" w:cs="Trebuchet MS"/>
                 <w:sz w:val="18"/>
               </w:rPr>
-              <w:t>Registro de</w:t>
+              <w:t xml:space="preserve">Registro </w:t>
+            </w:r>
+            <w:r>
+              <w:rPr>
+                <w:rFonts w:ascii="Trebuchet MS" w:eastAsia="Trebuchet MS" w:hAnsi="Trebuchet MS" w:cs="Trebuchet MS"/>
+                <w:sz w:val="18"/>
+              </w:rPr>
+              <w:t>Favoritismo</w:t>
             </w:r>
           </w:p>
           <w:p>
             <w:pPr>
               <w:spacing w:after="0" w:line="259" w:lineRule="auto"/>
-              <w:ind w:right="0" w:firstLine="0"/>
+              <w:ind w:left="0" w:right="0" w:firstLine="0"/>
               <w:jc w:val="left"/>
             </w:pPr>
-            <w:r>
-              <w:rPr>
-                <w:rFonts w:ascii="Trebuchet MS" w:eastAsia="Trebuchet MS" w:hAnsi="Trebuchet MS" w:cs="Trebuchet MS"/>
-                <w:sz w:val="18"/>
-              </w:rPr>
-              <w:t>Veículos e Sensores</w:t>
-            </w:r>
           </w:p>
         </w:tc>
         <w:tc>
@@ -2126,100 +2489,14 @@
                 <w:rFonts w:ascii="Trebuchet MS" w:eastAsia="Trebuchet MS" w:hAnsi="Trebuchet MS" w:cs="Trebuchet MS"/>
                 <w:sz w:val="20"/>
               </w:rPr>
-              <w:t>A dashboard permite o cadastro dos veículos e sensores implantados para melhor organização dos registros.</w:t>
-            </w:r>
-          </w:p>
-        </w:tc>
-      </w:tr>
-      <w:tr>
-        <w:trPr>
-          <w:trHeight w:val="1013"/>
-        </w:trPr>
-        <w:tc>
-          <w:tcPr>
-            <w:tcW w:w="1983" w:type="dxa"/>
-            <w:tcBorders>
-              <w:top w:val="single" w:sz="4" w:space="0" w:color="BDBDBD"/>
-              <w:left w:val="single" w:sz="4" w:space="0" w:color="BDBDBD"/>
-              <w:bottom w:val="single" w:sz="4" w:space="0" w:color="BDBDBD"/>
-              <w:right w:val="single" w:sz="4" w:space="0" w:color="BDBDBD"/>
-            </w:tcBorders>
-            <w:vAlign w:val="center"/>
-          </w:tcPr>
-          <w:p>
-            <w:pPr>
-              <w:spacing w:after="0" w:line="259" w:lineRule="auto"/>
-              <w:ind w:right="0" w:firstLine="0"/>
-              <w:jc w:val="left"/>
-            </w:pPr>
-            <w:r>
-              <w:rPr>
-                <w:rFonts w:ascii="Trebuchet MS" w:eastAsia="Trebuchet MS" w:hAnsi="Trebuchet MS" w:cs="Trebuchet MS"/>
-                <w:color w:val="808080"/>
-                <w:sz w:val="18"/>
-              </w:rPr>
-              <w:t xml:space="preserve">9. </w:t>
-            </w:r>
-            <w:r>
-              <w:rPr>
-                <w:rFonts w:ascii="Trebuchet MS" w:eastAsia="Trebuchet MS" w:hAnsi="Trebuchet MS" w:cs="Trebuchet MS"/>
-                <w:sz w:val="18"/>
-              </w:rPr>
-              <w:t>Autenticação e</w:t>
-            </w:r>
-          </w:p>
-          <w:p>
-            <w:pPr>
-              <w:spacing w:after="0" w:line="259" w:lineRule="auto"/>
-              <w:ind w:right="0" w:firstLine="0"/>
-              <w:jc w:val="left"/>
-            </w:pPr>
-            <w:r>
-              <w:rPr>
-                <w:rFonts w:ascii="Trebuchet MS" w:eastAsia="Trebuchet MS" w:hAnsi="Trebuchet MS" w:cs="Trebuchet MS"/>
-                <w:sz w:val="18"/>
-              </w:rPr>
-              <w:t>Acesso pela</w:t>
-            </w:r>
-          </w:p>
-          <w:p>
-            <w:pPr>
-              <w:spacing w:after="0" w:line="259" w:lineRule="auto"/>
-              <w:ind w:right="0" w:firstLine="0"/>
-              <w:jc w:val="left"/>
-            </w:pPr>
-            <w:r>
-              <w:rPr>
-                <w:rFonts w:ascii="Trebuchet MS" w:eastAsia="Trebuchet MS" w:hAnsi="Trebuchet MS" w:cs="Trebuchet MS"/>
-                <w:sz w:val="18"/>
-              </w:rPr>
-              <w:t>Montadora</w:t>
-            </w:r>
-          </w:p>
-        </w:tc>
-        <w:tc>
-          <w:tcPr>
-            <w:tcW w:w="6807" w:type="dxa"/>
-            <w:tcBorders>
-              <w:top w:val="single" w:sz="4" w:space="0" w:color="BDBDBD"/>
-              <w:left w:val="single" w:sz="4" w:space="0" w:color="BDBDBD"/>
-              <w:bottom w:val="single" w:sz="4" w:space="0" w:color="BDBDBD"/>
-              <w:right w:val="single" w:sz="4" w:space="0" w:color="BDBDBD"/>
-            </w:tcBorders>
-            <w:vAlign w:val="center"/>
-          </w:tcPr>
-          <w:p>
-            <w:pPr>
-              <w:spacing w:after="0" w:line="259" w:lineRule="auto"/>
-              <w:ind w:left="7" w:right="0" w:firstLine="0"/>
-              <w:jc w:val="left"/>
-            </w:pPr>
+              <w:t>O rank permite o favoritismo de jogadores de diversos países</w:t>
+            </w:r>
             <w:r>
               <w:rPr>
                 <w:rFonts w:ascii="Trebuchet MS" w:eastAsia="Trebuchet MS" w:hAnsi="Trebuchet MS" w:cs="Trebuchet MS"/>
                 <w:sz w:val="20"/>
               </w:rPr>
-              <w:t>Após adquirir o sensor, a montadora recebe um e-mail com login, senha e token para acessar a plataforma.</w:t>
+              <w:t>.</w:t>
             </w:r>
           </w:p>
         </w:tc>
@@ -2251,7 +2528,15 @@
                 <w:color w:val="808080"/>
                 <w:sz w:val="18"/>
               </w:rPr>
-              <w:t xml:space="preserve">10. </w:t>
+              <w:t>6</w:t>
+            </w:r>
+            <w:r>
+              <w:rPr>
+                <w:rFonts w:ascii="Trebuchet MS" w:eastAsia="Trebuchet MS" w:hAnsi="Trebuchet MS" w:cs="Trebuchet MS"/>
+                <w:color w:val="808080"/>
+                <w:sz w:val="18"/>
+              </w:rPr>
+              <w:t xml:space="preserve">. </w:t>
             </w:r>
             <w:r>
               <w:rPr>
@@ -2311,164 +2596,21 @@
                 <w:rFonts w:ascii="Trebuchet MS" w:eastAsia="Trebuchet MS" w:hAnsi="Trebuchet MS" w:cs="Trebuchet MS"/>
                 <w:sz w:val="20"/>
               </w:rPr>
-              <w:t>A dashboard exibe informações detalhadas em tempo real sobre o sensor, veículo (modelo, placa, ano), histórico desses registros e de todos os outros dados coletados.</w:t>
-            </w:r>
-          </w:p>
-        </w:tc>
-      </w:tr>
-      <w:tr>
-        <w:trPr>
-          <w:trHeight w:val="969"/>
-        </w:trPr>
-        <w:tc>
-          <w:tcPr>
-            <w:tcW w:w="1983" w:type="dxa"/>
-            <w:tcBorders>
-              <w:top w:val="single" w:sz="4" w:space="0" w:color="BDBDBD"/>
-              <w:left w:val="single" w:sz="4" w:space="0" w:color="BDBDBD"/>
-              <w:bottom w:val="single" w:sz="4" w:space="0" w:color="BDBDBD"/>
-              <w:right w:val="single" w:sz="4" w:space="0" w:color="BDBDBD"/>
-            </w:tcBorders>
-            <w:vAlign w:val="center"/>
-          </w:tcPr>
-          <w:p>
-            <w:pPr>
-              <w:spacing w:after="0" w:line="259" w:lineRule="auto"/>
-              <w:ind w:right="0" w:firstLine="0"/>
-              <w:jc w:val="left"/>
-            </w:pPr>
-            <w:r>
-              <w:rPr>
-                <w:rFonts w:ascii="Trebuchet MS" w:eastAsia="Trebuchet MS" w:hAnsi="Trebuchet MS" w:cs="Trebuchet MS"/>
-                <w:color w:val="808080"/>
-                <w:sz w:val="18"/>
-              </w:rPr>
-              <w:t xml:space="preserve">11. </w:t>
-            </w:r>
-            <w:r>
-              <w:rPr>
-                <w:rFonts w:ascii="Trebuchet MS" w:eastAsia="Trebuchet MS" w:hAnsi="Trebuchet MS" w:cs="Trebuchet MS"/>
-                <w:sz w:val="18"/>
-              </w:rPr>
-              <w:t>Monitoramento</w:t>
-            </w:r>
-          </w:p>
-          <w:p>
-            <w:pPr>
-              <w:spacing w:after="0" w:line="259" w:lineRule="auto"/>
-              <w:ind w:right="0" w:firstLine="0"/>
-              <w:jc w:val="left"/>
-            </w:pPr>
-            <w:r>
-              <w:rPr>
-                <w:rFonts w:ascii="Trebuchet MS" w:eastAsia="Trebuchet MS" w:hAnsi="Trebuchet MS" w:cs="Trebuchet MS"/>
-                <w:sz w:val="18"/>
-              </w:rPr>
-              <w:t>e Geração de</w:t>
-            </w:r>
-          </w:p>
-          <w:p>
-            <w:pPr>
-              <w:spacing w:after="0" w:line="259" w:lineRule="auto"/>
-              <w:ind w:right="0" w:firstLine="0"/>
-              <w:jc w:val="left"/>
-            </w:pPr>
-            <w:r>
-              <w:rPr>
-                <w:rFonts w:ascii="Trebuchet MS" w:eastAsia="Trebuchet MS" w:hAnsi="Trebuchet MS" w:cs="Trebuchet MS"/>
-                <w:sz w:val="18"/>
-              </w:rPr>
-              <w:t>Alertas</w:t>
-            </w:r>
-          </w:p>
-        </w:tc>
-        <w:tc>
-          <w:tcPr>
-            <w:tcW w:w="6807" w:type="dxa"/>
-            <w:tcBorders>
-              <w:top w:val="single" w:sz="4" w:space="0" w:color="BDBDBD"/>
-              <w:left w:val="single" w:sz="4" w:space="0" w:color="BDBDBD"/>
-              <w:bottom w:val="single" w:sz="4" w:space="0" w:color="BDBDBD"/>
-              <w:right w:val="single" w:sz="4" w:space="0" w:color="BDBDBD"/>
-            </w:tcBorders>
-            <w:vAlign w:val="center"/>
-          </w:tcPr>
-          <w:p>
-            <w:pPr>
-              <w:spacing w:after="0" w:line="259" w:lineRule="auto"/>
-              <w:ind w:left="7" w:right="0" w:firstLine="0"/>
-              <w:jc w:val="left"/>
-            </w:pPr>
+              <w:t xml:space="preserve">A dashboard exibe informações detalhadas </w:t>
+            </w:r>
             <w:r>
               <w:rPr>
                 <w:rFonts w:ascii="Trebuchet MS" w:eastAsia="Trebuchet MS" w:hAnsi="Trebuchet MS" w:cs="Trebuchet MS"/>
                 <w:sz w:val="20"/>
               </w:rPr>
-              <w:t>O sistema categoriza os alertas em três níveis com base nos dados coletados e exibe os últimos 5 alertas dos últimos 30 minutos.</w:t>
-            </w:r>
-          </w:p>
-        </w:tc>
-      </w:tr>
-      <w:tr>
-        <w:trPr>
-          <w:trHeight w:val="1224"/>
-        </w:trPr>
-        <w:tc>
-          <w:tcPr>
-            <w:tcW w:w="1983" w:type="dxa"/>
-            <w:tcBorders>
-              <w:top w:val="single" w:sz="4" w:space="0" w:color="BDBDBD"/>
-              <w:left w:val="single" w:sz="4" w:space="0" w:color="BDBDBD"/>
-              <w:bottom w:val="single" w:sz="4" w:space="0" w:color="BDBDBD"/>
-              <w:right w:val="single" w:sz="4" w:space="0" w:color="BDBDBD"/>
-            </w:tcBorders>
-            <w:vAlign w:val="center"/>
-          </w:tcPr>
-          <w:p>
-            <w:pPr>
-              <w:spacing w:after="0" w:line="259" w:lineRule="auto"/>
-              <w:ind w:left="1" w:right="45" w:firstLine="0"/>
-            </w:pPr>
-            <w:r>
-              <w:rPr>
-                <w:rFonts w:ascii="Trebuchet MS" w:eastAsia="Trebuchet MS" w:hAnsi="Trebuchet MS" w:cs="Trebuchet MS"/>
-                <w:color w:val="808080"/>
-                <w:sz w:val="18"/>
-              </w:rPr>
-              <w:t xml:space="preserve">13. </w:t>
-            </w:r>
-            <w:r>
-              <w:rPr>
-                <w:rFonts w:ascii="Trebuchet MS" w:eastAsia="Trebuchet MS" w:hAnsi="Trebuchet MS" w:cs="Trebuchet MS"/>
-                <w:sz w:val="18"/>
-              </w:rPr>
-              <w:t>Personalização da Dashboard</w:t>
-            </w:r>
-          </w:p>
-        </w:tc>
-        <w:tc>
-          <w:tcPr>
-            <w:tcW w:w="6807" w:type="dxa"/>
-            <w:tcBorders>
-              <w:top w:val="single" w:sz="4" w:space="0" w:color="BDBDBD"/>
-              <w:left w:val="single" w:sz="4" w:space="0" w:color="BDBDBD"/>
-              <w:bottom w:val="single" w:sz="4" w:space="0" w:color="BDBDBD"/>
-              <w:right w:val="single" w:sz="4" w:space="0" w:color="BDBDBD"/>
-            </w:tcBorders>
-            <w:vAlign w:val="center"/>
-          </w:tcPr>
-          <w:p>
-            <w:pPr>
-              <w:spacing w:after="0" w:line="259" w:lineRule="auto"/>
-              <w:ind w:left="0" w:right="162" w:firstLine="0"/>
-              <w:jc w:val="left"/>
-            </w:pPr>
+              <w:t>dos acertos do quiz e dos dados enviados no cadastro sobre a empunhadura</w:t>
+            </w:r>
             <w:r>
               <w:rPr>
                 <w:rFonts w:ascii="Trebuchet MS" w:eastAsia="Trebuchet MS" w:hAnsi="Trebuchet MS" w:cs="Trebuchet MS"/>
                 <w:sz w:val="20"/>
               </w:rPr>
-              <w:t>Opção para escolher gráficos exibidos, definir limites personalizados de alerta e alternar entre modo escuro/claro.</w:t>
+              <w:t>.</w:t>
             </w:r>
           </w:p>
         </w:tc>
@@ -2477,22 +2619,29 @@
     <w:p>
       <w:pPr>
         <w:pStyle w:val="Ttulo1"/>
-        <w:ind w:left="297" w:right="0" w:hanging="310"/>
-      </w:pPr>
-      <w:bookmarkStart w:id="7" w:name="_Toc199778572"/>
+        <w:ind w:right="0"/>
+      </w:pPr>
     </w:p>
     <w:p/>
     <w:p/>
+    <w:p/>
+    <w:p/>
+    <w:p/>
+    <w:p/>
+    <w:p/>
+    <w:p/>
+    <w:p/>
     <w:p>
       <w:pPr>
         <w:pStyle w:val="Ttulo1"/>
         <w:ind w:left="297" w:right="0" w:hanging="310"/>
       </w:pPr>
+      <w:bookmarkStart w:id="8" w:name="_Toc199793107"/>
       <w:r>
         <w:lastRenderedPageBreak/>
         <w:t>PREMISSAS E RESTRIÇÕES</w:t>
       </w:r>
-      <w:bookmarkEnd w:id="7"/>
+      <w:bookmarkEnd w:id="8"/>
     </w:p>
     <w:p>
       <w:pPr>
@@ -2500,11 +2649,11 @@
         <w:spacing w:after="277"/>
         <w:ind w:left="475" w:hanging="466"/>
       </w:pPr>
-      <w:bookmarkStart w:id="8" w:name="_Toc199778573"/>
+      <w:bookmarkStart w:id="9" w:name="_Toc199793108"/>
       <w:r>
         <w:t>PREMISSAS</w:t>
       </w:r>
-      <w:bookmarkEnd w:id="8"/>
+      <w:bookmarkEnd w:id="9"/>
     </w:p>
     <w:p>
       <w:pPr>
@@ -2550,11 +2699,11 @@
         <w:spacing w:after="276"/>
         <w:ind w:left="475" w:hanging="466"/>
       </w:pPr>
-      <w:bookmarkStart w:id="9" w:name="_Toc199778574"/>
+      <w:bookmarkStart w:id="10" w:name="_Toc199793109"/>
       <w:r>
         <w:t>RESTRIÇÕES</w:t>
       </w:r>
-      <w:bookmarkEnd w:id="9"/>
+      <w:bookmarkEnd w:id="10"/>
     </w:p>
     <w:p>
       <w:pPr>
@@ -2643,11 +2792,12 @@
         <w:spacing w:after="498"/>
         <w:ind w:left="297" w:right="0" w:hanging="310"/>
       </w:pPr>
-      <w:bookmarkStart w:id="10" w:name="_Toc199778575"/>
-      <w:r>
+      <w:bookmarkStart w:id="11" w:name="_Toc199793110"/>
+      <w:r>
+        <w:lastRenderedPageBreak/>
         <w:t>BACKLOG</w:t>
       </w:r>
-      <w:bookmarkEnd w:id="10"/>
+      <w:bookmarkEnd w:id="11"/>
       <w:r>
         <w:t xml:space="preserve"> </w:t>
       </w:r>
@@ -2662,18 +2812,10 @@
           <w:noProof/>
         </w:rPr>
         <w:drawing>
-          <wp:anchor distT="0" distB="0" distL="114300" distR="114300" simplePos="0" relativeHeight="251659264" behindDoc="1" locked="0" layoutInCell="1" allowOverlap="1" wp14:anchorId="649A29F2" wp14:editId="09481D82">
-            <wp:simplePos x="0" y="0"/>
-            <wp:positionH relativeFrom="margin">
-              <wp:align>right</wp:align>
-            </wp:positionH>
-            <wp:positionV relativeFrom="paragraph">
-              <wp:posOffset>30480</wp:posOffset>
-            </wp:positionV>
-            <wp:extent cx="5790565" cy="2755265"/>
-            <wp:effectExtent l="0" t="0" r="635" b="6985"/>
-            <wp:wrapNone/>
-            <wp:docPr id="1956037966" name="Imagem 1" descr="Uma imagem contendo Tabela&#10;&#10;O conteúdo gerado por IA pode estar incorreto."/>
+          <wp:inline distT="0" distB="0" distL="0" distR="0" wp14:anchorId="442C4D12" wp14:editId="133BC0BD">
+            <wp:extent cx="5391785" cy="3562985"/>
+            <wp:effectExtent l="0" t="0" r="0" b="0"/>
+            <wp:docPr id="1349146247" name="Imagem 1"/>
             <wp:cNvGraphicFramePr>
               <a:graphicFrameLocks xmlns:a="http://schemas.openxmlformats.org/drawingml/2006/main" noChangeAspect="1"/>
             </wp:cNvGraphicFramePr>
@@ -2681,34 +2823,41 @@
               <a:graphicData uri="http://schemas.openxmlformats.org/drawingml/2006/picture">
                 <pic:pic xmlns:pic="http://schemas.openxmlformats.org/drawingml/2006/picture">
                   <pic:nvPicPr>
-                    <pic:cNvPr id="1956037966" name="Imagem 1" descr="Uma imagem contendo Tabela&#10;&#10;O conteúdo gerado por IA pode estar incorreto."/>
-                    <pic:cNvPicPr/>
+                    <pic:cNvPr id="0" name="Picture 1"/>
+                    <pic:cNvPicPr>
+                      <a:picLocks noChangeAspect="1" noChangeArrowheads="1"/>
+                    </pic:cNvPicPr>
                   </pic:nvPicPr>
                   <pic:blipFill>
-                    <a:blip r:embed="rId10">
+                    <a:blip r:embed="rId14" cstate="print">
                       <a:extLst>
                         <a:ext uri="{28A0092B-C50C-407E-A947-70E740481C1C}">
                           <a14:useLocalDpi xmlns:a14="http://schemas.microsoft.com/office/drawing/2010/main" val="0"/>
                         </a:ext>
                       </a:extLst>
                     </a:blip>
+                    <a:srcRect/>
                     <a:stretch>
                       <a:fillRect/>
                     </a:stretch>
                   </pic:blipFill>
-                  <pic:spPr>
+                  <pic:spPr bwMode="auto">
                     <a:xfrm>
                       <a:off x="0" y="0"/>
-                      <a:ext cx="5790565" cy="2755265"/>
+                      <a:ext cx="5391785" cy="3562985"/>
                     </a:xfrm>
                     <a:prstGeom prst="rect">
                       <a:avLst/>
                     </a:prstGeom>
+                    <a:noFill/>
+                    <a:ln>
+                      <a:noFill/>
+                    </a:ln>
                   </pic:spPr>
                 </pic:pic>
               </a:graphicData>
             </a:graphic>
-          </wp:anchor>
+          </wp:inline>
         </w:drawing>
       </w:r>
       <w:r>
@@ -2835,316 +2984,79 @@
         <w:lastRenderedPageBreak/>
         <w:t>REFERÊNCIAS BIBLIOGRÁFICAS</w:t>
       </w:r>
-    </w:p>
-    <w:p>
-      <w:pPr>
-        <w:spacing w:after="164" w:line="360" w:lineRule="auto"/>
-        <w:ind w:right="449"/>
+      <w:r>
+        <w:t>:</w:t>
+      </w:r>
+    </w:p>
+    <w:p>
+      <w:pPr>
+        <w:ind w:right="53"/>
+      </w:pPr>
+      <w:r>
+        <w:t xml:space="preserve">CBTM: </w:t>
+      </w:r>
+      <w:hyperlink r:id="rId15" w:history="1">
+        <w:r>
+          <w:rPr>
+            <w:rStyle w:val="Hyperlink"/>
+          </w:rPr>
+          <w:t>https://www.cbtm.org.br/home/index</w:t>
+        </w:r>
+      </w:hyperlink>
+    </w:p>
+    <w:p>
+      <w:pPr>
+        <w:ind w:right="53"/>
         <w:rPr>
           <w:lang w:val="en-US"/>
         </w:rPr>
       </w:pPr>
       <w:r>
-        <w:t xml:space="preserve">ABECOM. </w:t>
-      </w:r>
-      <w:r>
-        <w:rPr>
-          <w:b/>
-          <w:bCs/>
-        </w:rPr>
-        <w:t xml:space="preserve"> 9 erros de lubrificação que impactam nos seus custos. </w:t>
-      </w:r>
-      <w:r>
-        <w:t>Disponível em:</w:t>
-      </w:r>
-      <w:r>
-        <w:rPr>
-          <w:b/>
-          <w:bCs/>
-        </w:rPr>
-        <w:t xml:space="preserve"> </w:t>
-      </w:r>
-      <w:hyperlink r:id="rId11" w:history="1">
-        <w:r>
-          <w:rPr>
-            <w:rStyle w:val="Hyperlink"/>
-            <w:color w:val="000000" w:themeColor="text1"/>
-          </w:rPr>
-          <w:t>https://www.abecom.com.br/erros-de-lubrificacao/</w:t>
-        </w:r>
-      </w:hyperlink>
-      <w:r>
-        <w:rPr>
-          <w:color w:val="000000" w:themeColor="text1"/>
-        </w:rPr>
-        <w:t>.</w:t>
-      </w:r>
-      <w:r>
-        <w:t xml:space="preserve"> </w:t>
-      </w:r>
-      <w:proofErr w:type="spellStart"/>
-      <w:r>
         <w:rPr>
           <w:lang w:val="en-US"/>
         </w:rPr>
-        <w:t>Acesso</w:t>
-      </w:r>
-      <w:proofErr w:type="spellEnd"/>
-      <w:r>
-        <w:rPr>
-          <w:lang w:val="en-US"/>
-        </w:rPr>
-        <w:t xml:space="preserve"> </w:t>
-      </w:r>
-      <w:proofErr w:type="spellStart"/>
-      <w:r>
-        <w:rPr>
-          <w:lang w:val="en-US"/>
-        </w:rPr>
-        <w:t>em</w:t>
-      </w:r>
-      <w:proofErr w:type="spellEnd"/>
-      <w:r>
-        <w:rPr>
-          <w:lang w:val="en-US"/>
-        </w:rPr>
-        <w:t xml:space="preserve">: 26 de </w:t>
-      </w:r>
-      <w:proofErr w:type="spellStart"/>
-      <w:r>
-        <w:rPr>
-          <w:lang w:val="en-US"/>
-        </w:rPr>
-        <w:t>fev</w:t>
-      </w:r>
-      <w:proofErr w:type="spellEnd"/>
-      <w:r>
-        <w:rPr>
-          <w:lang w:val="en-US"/>
-        </w:rPr>
-        <w:t>. de 2025</w:t>
-      </w:r>
-    </w:p>
-    <w:p>
-      <w:pPr>
-        <w:spacing w:after="164" w:line="360" w:lineRule="auto"/>
-        <w:ind w:right="449"/>
-      </w:pPr>
-      <w:r>
-        <w:rPr>
-          <w:lang w:val="en-US"/>
-        </w:rPr>
-        <w:t xml:space="preserve">Machinery Lubrication. Dipstick Oil Analysis: How to Check Oil. </w:t>
-      </w:r>
-      <w:r>
-        <w:t xml:space="preserve">Disponível em: </w:t>
-      </w:r>
-      <w:hyperlink r:id="rId12" w:history="1">
-        <w:r>
-          <w:rPr>
-            <w:rStyle w:val="Hyperlink"/>
-            <w:color w:val="000000" w:themeColor="text1"/>
-          </w:rPr>
-          <w:t>https://www.machinerylubrication.com/Read/541/dipstick-oil-analysis.</w:t>
-        </w:r>
-      </w:hyperlink>
-      <w:r>
-        <w:rPr>
-          <w:color w:val="000000" w:themeColor="text1"/>
-        </w:rPr>
-        <w:t xml:space="preserve"> </w:t>
-      </w:r>
-      <w:r>
-        <w:t>Acesso em: 26 de fev. de 2025.</w:t>
-      </w:r>
-    </w:p>
-    <w:p>
-      <w:pPr>
-        <w:spacing w:after="164" w:line="360" w:lineRule="auto"/>
-        <w:ind w:right="449"/>
-        <w:rPr>
-          <w:color w:val="000000" w:themeColor="text1"/>
-        </w:rPr>
-      </w:pPr>
-      <w:r>
-        <w:t xml:space="preserve">Piquenique Seguros. </w:t>
-      </w:r>
-      <w:r>
-        <w:rPr>
-          <w:b/>
-          <w:bCs/>
-        </w:rPr>
-        <w:t xml:space="preserve">Troca de Óleo do Carro: </w:t>
-      </w:r>
-      <w:proofErr w:type="gramStart"/>
-      <w:r>
-        <w:rPr>
-          <w:b/>
-          <w:bCs/>
-        </w:rPr>
-        <w:t>Por Que</w:t>
-      </w:r>
-      <w:proofErr w:type="gramEnd"/>
-      <w:r>
-        <w:rPr>
-          <w:b/>
-          <w:bCs/>
-        </w:rPr>
-        <w:t xml:space="preserve"> é Essencial Para a Manutenção Preventiva. </w:t>
-      </w:r>
-      <w:r>
-        <w:t xml:space="preserve">Disponível em: </w:t>
-      </w:r>
-      <w:hyperlink r:id="rId13" w:history="1">
-        <w:r>
-          <w:rPr>
-            <w:rStyle w:val="Hyperlink"/>
-            <w:b/>
-            <w:color w:val="000000" w:themeColor="text1"/>
-          </w:rPr>
-          <w:t>https://www.piqueniqueseguros.com.br/post/troca-de-oleo-do-carro-importancia.</w:t>
-        </w:r>
-      </w:hyperlink>
-      <w:r>
-        <w:rPr>
-          <w:color w:val="000000" w:themeColor="text1"/>
-        </w:rPr>
-        <w:t xml:space="preserve"> Acesso em: 25 de fev. de 2025.</w:t>
-      </w:r>
-    </w:p>
-    <w:p>
-      <w:pPr>
-        <w:spacing w:after="164" w:line="360" w:lineRule="auto"/>
-        <w:ind w:right="449"/>
-      </w:pPr>
-      <w:proofErr w:type="spellStart"/>
-      <w:r>
-        <w:rPr>
-          <w:color w:val="000000" w:themeColor="text1"/>
-        </w:rPr>
-        <w:t>Tecfil</w:t>
-      </w:r>
-      <w:proofErr w:type="spellEnd"/>
-      <w:r>
-        <w:rPr>
-          <w:color w:val="000000" w:themeColor="text1"/>
-        </w:rPr>
-        <w:t xml:space="preserve">. </w:t>
-      </w:r>
-      <w:r>
-        <w:rPr>
-          <w:b/>
-          <w:bCs/>
-          <w:color w:val="000000" w:themeColor="text1"/>
-        </w:rPr>
-        <w:t>Cárter do motor: entenda sua importância.</w:t>
-      </w:r>
-      <w:r>
-        <w:rPr>
-          <w:color w:val="000000" w:themeColor="text1"/>
-        </w:rPr>
-        <w:t xml:space="preserve"> Disponível em: </w:t>
-      </w:r>
-      <w:hyperlink r:id="rId14" w:anchor="%3A~%3Atext%3DO%20l%C3%ADquido%20em%20quest%C3%A3o%20%C3%A9%2Catender%20%C3%A0s%20funcionalidades%20do%20motor." w:history="1">
-        <w:r>
-          <w:rPr>
-            <w:rStyle w:val="Hyperlink"/>
-            <w:b/>
-            <w:color w:val="000000" w:themeColor="text1"/>
-          </w:rPr>
-          <w:t>https://www.tecfil.com.br/carter-do-motor-entenda-sua-importancia/#%3A~%3Atext%3DO%20l%C3%ADquido%20em%20quest%C3%A3o%20%C3%A9%2Catender%20%C3%A0s%20funcionalidades%20do%20motor.</w:t>
-        </w:r>
-      </w:hyperlink>
-      <w:r>
-        <w:rPr>
-          <w:color w:val="000000" w:themeColor="text1"/>
-        </w:rPr>
-        <w:t xml:space="preserve"> Acesso em: 26 de fev. de 2025.</w:t>
-      </w:r>
-    </w:p>
-    <w:p>
-      <w:pPr>
-        <w:spacing w:after="167" w:line="360" w:lineRule="auto"/>
-        <w:ind w:left="0" w:right="875" w:firstLine="0"/>
-      </w:pPr>
-      <w:r>
-        <w:t xml:space="preserve">Total </w:t>
-      </w:r>
-      <w:proofErr w:type="spellStart"/>
-      <w:r>
-        <w:t>Energies</w:t>
-      </w:r>
-      <w:proofErr w:type="spellEnd"/>
-      <w:r>
-        <w:t xml:space="preserve">. </w:t>
-      </w:r>
-      <w:r>
-        <w:rPr>
-          <w:b/>
-          <w:bCs/>
-        </w:rPr>
-        <w:t>Quais São Os Componentes Do Sistema De Lubrificação?</w:t>
-      </w:r>
-      <w:r>
-        <w:t xml:space="preserve"> Disponível em: </w:t>
-      </w:r>
-      <w:hyperlink r:id="rId15" w:anchor="%3A~%3Atext%3DO%20c%C3%A1rter%20est%C3%A1%20localizado%20na%2Ce%20o%20sistema%20de%20lubrifica%C3%A7%C3%A3o" w:history="1">
-        <w:r>
-          <w:rPr>
-            <w:rStyle w:val="Hyperlink"/>
-            <w:color w:val="000000" w:themeColor="text1"/>
-          </w:rPr>
-          <w:t>https://totalenergies.com.br/quais-sao-os-componentes-do-sistema-de-lubrificacao#%3A~%3Atext%3DO%20c%C3%A1rter%20est%C3%A1%20localizado%20na%2Ce%20o%20sistema%20de%20lubrifica%C3%A7%C3%A3o</w:t>
-        </w:r>
-      </w:hyperlink>
-      <w:r>
-        <w:rPr>
-          <w:color w:val="000000" w:themeColor="text1"/>
-        </w:rPr>
-        <w:t xml:space="preserve">. </w:t>
-      </w:r>
-      <w:r>
-        <w:t>Acesso em: 25 de fev. de 2025.</w:t>
-      </w:r>
-    </w:p>
-    <w:p>
-      <w:pPr>
-        <w:spacing w:after="164" w:line="360" w:lineRule="auto"/>
-        <w:ind w:right="449"/>
-      </w:pPr>
-      <w:r>
-        <w:t xml:space="preserve">UDOP. </w:t>
-      </w:r>
-      <w:r>
-        <w:rPr>
-          <w:b/>
-          <w:bCs/>
-        </w:rPr>
-        <w:t xml:space="preserve">Índice de adulteração de combustíveis chega a até 10% em mostra de quase 3 mil postos, diz ANP. </w:t>
-      </w:r>
-      <w:r>
-        <w:t xml:space="preserve">Disponível em: </w:t>
+        <w:t xml:space="preserve">ITTF:  </w:t>
       </w:r>
       <w:hyperlink r:id="rId16" w:history="1">
         <w:r>
           <w:rPr>
             <w:rStyle w:val="Hyperlink"/>
-            <w:color w:val="000000" w:themeColor="text1"/>
+            <w:lang w:val="en-US"/>
           </w:rPr>
-          <w:t>https://www.udop.com.br/noticia/2022/03/07/indice-de-adulteracao-de-combustiveis-chega-a-ate-10-em-mostra-de-quase-3-mil-postos-diz-anp.html</w:t>
+          <w:t>https://www.ittf.com/</w:t>
         </w:r>
       </w:hyperlink>
-      <w:r>
+    </w:p>
+    <w:p>
+      <w:pPr>
+        <w:ind w:right="53"/>
+      </w:pPr>
+      <w:r>
+        <w:t xml:space="preserve">COB: </w:t>
+      </w:r>
+      <w:r>
+        <w:t>https://www.cob.org.br/time-brasil/esportes/1-tenis-de-mesa</w:t>
+      </w:r>
+    </w:p>
+    <w:p>
+      <w:pPr>
         <w:rPr>
-          <w:color w:val="000000" w:themeColor="text1"/>
+          <w:lang w:val="en-US"/>
         </w:rPr>
-        <w:t>. Acesso em: 25 de fev. de 2025</w:t>
-      </w:r>
-      <w:r>
-        <w:t>.</w:t>
-      </w:r>
-    </w:p>
-    <w:p/>
+      </w:pPr>
+      <w:r>
+        <w:rPr>
+          <w:lang w:val="en-US"/>
+        </w:rPr>
+        <w:t xml:space="preserve">GE: </w:t>
+      </w:r>
+      <w:r>
+        <w:rPr>
+          <w:lang w:val="en-US"/>
+        </w:rPr>
+        <w:t>https://ge.globo.com/olimpiadas/guia/2024/07/25/c-tenis-de-mesa-regras-equipamentos-historia-e-como-funciona.ghtml</w:t>
+      </w:r>
+    </w:p>
     <w:sectPr>
       <w:pgSz w:w="11906" w:h="16838"/>
       <w:pgMar w:top="1417" w:right="1701" w:bottom="1417" w:left="1701" w:header="708" w:footer="708" w:gutter="0"/>
@@ -5052,7 +4964,6 @@
   <w:style w:type="character" w:default="1" w:styleId="Fontepargpadro">
     <w:name w:val="Default Paragraph Font"/>
     <w:uiPriority w:val="1"/>
-    <w:semiHidden/>
     <w:unhideWhenUsed/>
   </w:style>
   <w:style w:type="table" w:default="1" w:styleId="Tabelanormal">
@@ -5431,6 +5342,18 @@
       <w:u w:val="single"/>
     </w:rPr>
   </w:style>
+  <w:style w:type="character" w:styleId="MenoPendente">
+    <w:name w:val="Unresolved Mention"/>
+    <w:basedOn w:val="Fontepargpadro"/>
+    <w:uiPriority w:val="99"/>
+    <w:semiHidden/>
+    <w:unhideWhenUsed/>
+    <w:rsid w:val="00000AC3"/>
+    <w:rPr>
+      <w:color w:val="605E5C"/>
+      <w:shd w:val="clear" w:color="auto" w:fill="E1DFDD"/>
+    </w:rPr>
+  </w:style>
 </w:styles>
 </file>
 

</xml_diff>

<commit_message>
apenas corrigindo erros ortográficos doc
</commit_message>
<xml_diff>
--- a/Documentação & Ferramentas/Documentação PONG.docx
+++ b/Documentação & Ferramentas/Documentação PONG.docx
@@ -1,6 +1,6 @@
 
 <file path=word/document.xml><?xml version="1.0" encoding="utf-8"?>
-<w:document xmlns:wpc="http://schemas.microsoft.com/office/word/2010/wordprocessingCanvas" xmlns:cx="http://schemas.microsoft.com/office/drawing/2014/chartex" xmlns:cx1="http://schemas.microsoft.com/office/drawing/2015/9/8/chartex" xmlns:cx2="http://schemas.microsoft.com/office/drawing/2015/10/21/chartex" xmlns:cx3="http://schemas.microsoft.com/office/drawing/2016/5/9/chartex" xmlns:cx4="http://schemas.microsoft.com/office/drawing/2016/5/10/chartex" xmlns:cx5="http://schemas.microsoft.com/office/drawing/2016/5/11/chartex" xmlns:cx6="http://schemas.microsoft.com/office/drawing/2016/5/12/chartex" xmlns:cx7="http://schemas.microsoft.com/office/drawing/2016/5/13/chartex" xmlns:cx8="http://schemas.microsoft.com/office/drawing/2016/5/14/chartex" xmlns:mc="http://schemas.openxmlformats.org/markup-compatibility/2006" xmlns:aink="http://schemas.microsoft.com/office/drawing/2016/ink" xmlns:am3d="http://schemas.microsoft.com/office/drawing/2017/model3d" xmlns:o="urn:schemas-microsoft-com:office:office" xmlns:oel="http://schemas.microsoft.com/office/2019/extlst" xmlns:r="http://schemas.openxmlformats.org/officeDocument/2006/relationships" xmlns:m="http://schemas.openxmlformats.org/officeDocument/2006/math" xmlns:v="urn:schemas-microsoft-com:vml" xmlns:wp14="http://schemas.microsoft.com/office/word/2010/wordprocessingDrawing" xmlns:wp="http://schemas.openxmlformats.org/drawingml/2006/wordprocessingDrawing" xmlns:w10="urn:schemas-microsoft-com:office:word" xmlns:w="http://schemas.openxmlformats.org/wordprocessingml/2006/main" xmlns:w14="http://schemas.microsoft.com/office/word/2010/wordml" xmlns:w15="http://schemas.microsoft.com/office/word/2012/wordml" xmlns:w16cex="http://schemas.microsoft.com/office/word/2018/wordml/cex" xmlns:w16cid="http://schemas.microsoft.com/office/word/2016/wordml/cid" xmlns:w16="http://schemas.microsoft.com/office/word/2018/wordml" xmlns:w16du="http://schemas.microsoft.com/office/word/2023/wordml/word16du" xmlns:w16sdtdh="http://schemas.microsoft.com/office/word/2020/wordml/sdtdatahash" xmlns:w16sdtfl="http://schemas.microsoft.com/office/word/2024/wordml/sdtformatlock" xmlns:w16se="http://schemas.microsoft.com/office/word/2015/wordml/symex" xmlns:wpg="http://schemas.microsoft.com/office/word/2010/wordprocessingGroup" xmlns:wpi="http://schemas.microsoft.com/office/word/2010/wordprocessingInk" xmlns:wne="http://schemas.microsoft.com/office/word/2006/wordml" xmlns:wps="http://schemas.microsoft.com/office/word/2010/wordprocessingShape" mc:Ignorable="w14 w15 w16se w16cid w16 w16cex w16sdtdh w16sdtfl w16du wp14">
+<w:document xmlns:wpc="http://schemas.microsoft.com/office/word/2010/wordprocessingCanvas" xmlns:cx="http://schemas.microsoft.com/office/drawing/2014/chartex" xmlns:cx1="http://schemas.microsoft.com/office/drawing/2015/9/8/chartex" xmlns:cx2="http://schemas.microsoft.com/office/drawing/2015/10/21/chartex" xmlns:cx3="http://schemas.microsoft.com/office/drawing/2016/5/9/chartex" xmlns:cx4="http://schemas.microsoft.com/office/drawing/2016/5/10/chartex" xmlns:cx5="http://schemas.microsoft.com/office/drawing/2016/5/11/chartex" xmlns:cx6="http://schemas.microsoft.com/office/drawing/2016/5/12/chartex" xmlns:cx7="http://schemas.microsoft.com/office/drawing/2016/5/13/chartex" xmlns:cx8="http://schemas.microsoft.com/office/drawing/2016/5/14/chartex" xmlns:mc="http://schemas.openxmlformats.org/markup-compatibility/2006" xmlns:aink="http://schemas.microsoft.com/office/drawing/2016/ink" xmlns:am3d="http://schemas.microsoft.com/office/drawing/2017/model3d" xmlns:o="urn:schemas-microsoft-com:office:office" xmlns:r="http://schemas.openxmlformats.org/officeDocument/2006/relationships" xmlns:m="http://schemas.openxmlformats.org/officeDocument/2006/math" xmlns:v="urn:schemas-microsoft-com:vml" xmlns:wp14="http://schemas.microsoft.com/office/word/2010/wordprocessingDrawing" xmlns:wp="http://schemas.openxmlformats.org/drawingml/2006/wordprocessingDrawing" xmlns:w10="urn:schemas-microsoft-com:office:word" xmlns:w="http://schemas.openxmlformats.org/wordprocessingml/2006/main" xmlns:w14="http://schemas.microsoft.com/office/word/2010/wordml" xmlns:w15="http://schemas.microsoft.com/office/word/2012/wordml" xmlns:w16cid="http://schemas.microsoft.com/office/word/2016/wordml/cid" xmlns:w16se="http://schemas.microsoft.com/office/word/2015/wordml/symex" xmlns:wpg="http://schemas.microsoft.com/office/word/2010/wordprocessingGroup" xmlns:wpi="http://schemas.microsoft.com/office/word/2010/wordprocessingInk" xmlns:wne="http://schemas.microsoft.com/office/word/2006/wordml" xmlns:wps="http://schemas.microsoft.com/office/word/2010/wordprocessingShape" mc:Ignorable="w14 w15 w16se w16cid wp14">
   <w:body>
     <w:p>
       <w:pPr>
@@ -229,6 +229,7 @@
           <w:docPartGallery w:val="Table of Contents"/>
         </w:docPartObj>
       </w:sdtPr>
+      <w:sdtEndPr/>
       <w:sdtContent>
         <w:p>
           <w:pPr>
@@ -1154,10 +1155,13 @@
         <w:ind w:left="0" w:right="0" w:firstLine="0"/>
       </w:pPr>
       <w:r>
+        <w:t>.</w:t>
+      </w:r>
+      <w:r>
+        <w:t xml:space="preserve"> </w:t>
+      </w:r>
+      <w:r>
         <w:t>Também conhecido como pingue-pongue, o tênis de mesa se destaca por sua velocidade, precisão e capacidade de envolver jogadores de todas as idades e níveis. Com uma simples mesa, uma rede, duas raquetes e uma pequena bola, cria-se um cenário onde reflexo, raciocínio rápido e estratégia se tornam protagonistas. Mais do que uma atividade física, é um exercício mental e emocional</w:t>
-      </w:r>
-      <w:r>
-        <w:t>.</w:t>
       </w:r>
     </w:p>
     <w:p>
@@ -1312,13 +1316,7 @@
         <w:ind w:left="0" w:right="0" w:firstLine="0"/>
       </w:pPr>
       <w:r>
-        <w:t xml:space="preserve">Um ponto é marcado sempre que o adversário erra o saque ou a devolução, deixa a bola cair, rebate fora da mesa ou comete infrações como tocar a mesa com a mão livre ou movimentá-la. Essas regras simples, </w:t>
-      </w:r>
-      <w:r>
-        <w:t>porém,</w:t>
-      </w:r>
-      <w:r>
-        <w:t xml:space="preserve"> desafiadoras, fazem do tênis de mesa um esporte acessível, dinâmico e repleto de técnica e estratégia.</w:t>
+        <w:t>Um ponto é marcado sempre que o adversário erra o saque ou a devolução, deixa a bola cair, rebate fora da mesa ou comete infrações como tocar a mesa com a mão livre ou movimentá-la. Essas regras simples, porém, desafiadoras, fazem do tênis de mesa um esporte acessível, dinâmico e repleto de técnica e estratégia.</w:t>
       </w:r>
     </w:p>
     <w:p>
@@ -1506,43 +1504,7 @@
     </w:p>
     <w:p>
       <w:r>
-        <w:t xml:space="preserve">Em 2016, fui convidado para jogar com o meu tio em uma </w:t>
-      </w:r>
-      <w:r>
-        <w:t>associação</w:t>
-      </w:r>
-      <w:r>
-        <w:t xml:space="preserve"> de </w:t>
-      </w:r>
-      <w:r>
-        <w:t>Jandira</w:t>
-      </w:r>
-      <w:r>
-        <w:t xml:space="preserve">, logo de cara me apaixonei pelo esporte e comecei a fazer aulas lá mesmo até 2019, onde eu parei de jogar para focar mais nos estudos, mas não durou muito para a vontade ressurgir e em 2021 voltar a </w:t>
-      </w:r>
-      <w:r>
-        <w:t>treinar,</w:t>
-      </w:r>
-      <w:r>
-        <w:t xml:space="preserve"> mas dessa vez pela </w:t>
-      </w:r>
-      <w:r>
-        <w:t>associação</w:t>
-      </w:r>
-      <w:r>
-        <w:t xml:space="preserve"> </w:t>
-      </w:r>
-      <w:r>
-        <w:t>Nipo</w:t>
-      </w:r>
-      <w:r>
-        <w:t xml:space="preserve"> brasileira de Itapevi, onde joguei campeonatos como Liga </w:t>
-      </w:r>
-      <w:r>
-        <w:t>Nipo</w:t>
-      </w:r>
-      <w:r>
-        <w:t xml:space="preserve"> e amistosos entre times rivais.</w:t>
+        <w:t>Em 2016, fui convidado para jogar com o meu tio em uma associação de Jandira, logo de cara me apaixonei pelo esporte e comecei a fazer aulas lá mesmo até 2019, onde eu parei de jogar para focar mais nos estudos, mas não durou muito para a vontade ressurgir e em 2021 voltar a treinar, mas dessa vez pela associação Nipo brasileira de Itapevi, onde joguei campeonatos como Liga Nipo e amistosos entre times rivais.</w:t>
       </w:r>
     </w:p>
     <w:p/>
@@ -1667,37 +1629,7 @@
         <w:ind w:left="0" w:right="53" w:firstLine="0"/>
       </w:pPr>
       <w:r>
-        <w:t xml:space="preserve">Um dos maiores desafios foi </w:t>
-      </w:r>
-      <w:r>
-        <w:t>conciliar</w:t>
-      </w:r>
-      <w:r>
-        <w:t xml:space="preserve"> o tempo de </w:t>
-      </w:r>
-      <w:r>
-        <w:t>planejamento</w:t>
-      </w:r>
-      <w:r>
-        <w:t xml:space="preserve"> do individual com o do grupo, além de claro ter o </w:t>
-      </w:r>
-      <w:r>
-        <w:t>entendimento</w:t>
-      </w:r>
-      <w:r>
-        <w:t xml:space="preserve"> de como funcionária a </w:t>
-      </w:r>
-      <w:r>
-        <w:t>função</w:t>
-      </w:r>
-      <w:r>
-        <w:t xml:space="preserve"> para favoritar um </w:t>
-      </w:r>
-      <w:r>
-        <w:t>jogador</w:t>
-      </w:r>
-      <w:r>
-        <w:t xml:space="preserve"> que foi uma ideia que eu tive</w:t>
+        <w:t>Um dos maiores desafios foi conciliar o tempo de planejamento do individual com o do grupo, além de claro ter o entendimento de como funcionária a função para favoritar um jogador que foi uma ideia que eu tive</w:t>
       </w:r>
       <w:r>
         <w:t>, claro que também tenho que citar as dificuldades para o encaminhamento das rotas de forma executável</w:t>
@@ -1784,10 +1716,26 @@
         <w:ind w:left="9" w:right="53" w:firstLine="720"/>
       </w:pPr>
       <w:r>
-        <w:t xml:space="preserve">Desenvolver um sistema inteligente utilizando IoT (Internet das coisas) para </w:t>
-      </w:r>
-      <w:r>
-        <w:t>conectar fanáticos por tênis de mesa ao redor do mundo e conseguir trazer uma maior junção da comunidade mesa tenista, por meio de quizes com perguntas referentes ao cenário atual com detalhamento de tempo, acertos, erros.</w:t>
+        <w:t xml:space="preserve">Desenvolver um sistema inteligente utilizando </w:t>
+      </w:r>
+      <w:proofErr w:type="spellStart"/>
+      <w:r>
+        <w:t>IoT</w:t>
+      </w:r>
+      <w:proofErr w:type="spellEnd"/>
+      <w:r>
+        <w:t xml:space="preserve"> (Internet das coisas) para </w:t>
+      </w:r>
+      <w:r>
+        <w:t xml:space="preserve">conectar fanáticos por tênis de mesa ao redor do mundo e conseguir trazer uma maior junção da comunidade mesa tenista, por meio de </w:t>
+      </w:r>
+      <w:proofErr w:type="spellStart"/>
+      <w:r>
+        <w:t>quizes</w:t>
+      </w:r>
+      <w:proofErr w:type="spellEnd"/>
+      <w:r>
+        <w:t xml:space="preserve"> com perguntas referentes ao cenário atual com detalhamento de tempo, acertos, erros.</w:t>
       </w:r>
     </w:p>
     <w:p>
@@ -1844,7 +1792,15 @@
         <w:ind w:left="9" w:right="53" w:firstLine="720"/>
       </w:pPr>
       <w:r>
-        <w:t>Tendo em vista que o projeto envolve um esporte tão famoso como é o tênis de mesa, a popularidade atrairá milhares de jogadores e fãs ao redor do mundo o que trará uma grande audiência, além do fator comercial onde não existem muitos sites relacionados ao mundo do tênis de mesa que consiga conectar por meio de quizes ou até mesmo ranking de favoritismo assim causando uma boa impressão de mercado.</w:t>
+        <w:t xml:space="preserve">Tendo em vista que o projeto envolve um esporte tão famoso como é o tênis de mesa, a popularidade atrairá milhares de jogadores e fãs ao redor do mundo o que trará uma grande audiência, além do fator comercial onde não existem muitos sites relacionados ao mundo do tênis de mesa que consiga conectar por meio de </w:t>
+      </w:r>
+      <w:proofErr w:type="spellStart"/>
+      <w:r>
+        <w:t>quizes</w:t>
+      </w:r>
+      <w:proofErr w:type="spellEnd"/>
+      <w:r>
+        <w:t xml:space="preserve"> ou até mesmo ranking de favoritismo assim causando uma boa impressão de mercado.</w:t>
       </w:r>
       <w:r>
         <w:br w:type="page"/>
@@ -1882,9 +1838,11 @@
       <w:r>
         <w:t xml:space="preserve">O projeto propõe o desenvolvimento de um site interativo voltado para apaixonados por tênis de mesa. A ideia surgiu da vontade de aproximar jogadores, fãs e curiosos do esporte em um ambiente digital moderno, que vá além do simples acompanhamento de partidas ou notícias. A plataforma permitirá que os usuários se cadastrem, façam login, participem de </w:t>
       </w:r>
+      <w:proofErr w:type="spellStart"/>
       <w:r>
         <w:t>quizes</w:t>
       </w:r>
+      <w:proofErr w:type="spellEnd"/>
       <w:r>
         <w:t xml:space="preserve"> temáticos sobre o esporte, descubram curiosidades e, principalmente, possam favoritar seus jogadores preferidos.</w:t>
       </w:r>
@@ -1895,7 +1853,15 @@
         <w:ind w:left="0" w:right="53" w:firstLine="0"/>
       </w:pPr>
       <w:r>
-        <w:t>Com base nas interações dos usuários, o sistema será capaz de gerar um ranking dos atletas mais favoritados, oferecendo uma visão clara e atualizada sobre os nomes que mais conquistam o público. Todas essas informações serão organizadas e apresentadas em uma dashboard intuitiva, com gráficos, tabelas e filtros personalizados que facilitam a visualização dos dados e ajudam a entender o comportamento da comunidade que gira em torno do tênis de mesa.</w:t>
+        <w:t xml:space="preserve">Com base nas interações dos usuários, o sistema será capaz de gerar um ranking dos atletas mais </w:t>
+      </w:r>
+      <w:proofErr w:type="spellStart"/>
+      <w:r>
+        <w:t>favoritados</w:t>
+      </w:r>
+      <w:proofErr w:type="spellEnd"/>
+      <w:r>
+        <w:t>, oferecendo uma visão clara e atualizada sobre os nomes que mais conquistam o público. Todas essas informações serão organizadas e apresentadas em uma dashboard intuitiva, com gráficos, tabelas e filtros personalizados que facilitam a visualização dos dados e ajudam a entender o comportamento da comunidade que gira em torno do tênis de mesa.</w:t>
       </w:r>
     </w:p>
     <w:p>
@@ -1906,21 +1872,19 @@
       <w:r>
         <w:t xml:space="preserve">A estrutura técnica do projeto contará com uma base de dados MySQL, responsável por armazenar os cadastros, resultados dos </w:t>
       </w:r>
+      <w:proofErr w:type="spellStart"/>
       <w:r>
         <w:t>quizes</w:t>
       </w:r>
-      <w:r>
-        <w:t xml:space="preserve"> e ações dos usuários, como favorita</w:t>
-      </w:r>
-      <w:r>
-        <w:t>r persona</w:t>
-      </w:r>
-      <w:r>
-        <w:t xml:space="preserve">gens. A comunicação entre o site e essa base será feita por meio de APIs desenvolvidas em </w:t>
-      </w:r>
+      <w:proofErr w:type="spellEnd"/>
+      <w:r>
+        <w:t xml:space="preserve"> e ações dos usuários, como favoritar personagens. A comunicação entre o site e essa base será feita por meio de APIs desenvolvidas em </w:t>
+      </w:r>
+      <w:proofErr w:type="spellStart"/>
       <w:r>
         <w:t>Javascript</w:t>
       </w:r>
+      <w:proofErr w:type="spellEnd"/>
       <w:r>
         <w:t>, garantindo rapidez e segurança. A dashboard, por sua vez, será acessível diretamente pelo navegador e mostrará, de forma visual e organizada, os dados mais relevantes da plataforma.</w:t>
       </w:r>
@@ -2863,6 +2827,8 @@
       <w:r>
         <w:br w:type="page"/>
       </w:r>
+      <w:bookmarkStart w:id="12" w:name="_GoBack"/>
+      <w:bookmarkEnd w:id="12"/>
     </w:p>
     <w:p>
       <w:pPr>
@@ -3032,10 +2998,7 @@
         <w:ind w:right="53"/>
       </w:pPr>
       <w:r>
-        <w:t xml:space="preserve">COB: </w:t>
-      </w:r>
-      <w:r>
-        <w:t>https://www.cob.org.br/time-brasil/esportes/1-tenis-de-mesa</w:t>
+        <w:t>COB: https://www.cob.org.br/time-brasil/esportes/1-tenis-de-mesa</w:t>
       </w:r>
     </w:p>
     <w:p>
@@ -3048,13 +3011,7 @@
         <w:rPr>
           <w:lang w:val="en-US"/>
         </w:rPr>
-        <w:t xml:space="preserve">GE: </w:t>
-      </w:r>
-      <w:r>
-        <w:rPr>
-          <w:lang w:val="en-US"/>
-        </w:rPr>
-        <w:t>https://ge.globo.com/olimpiadas/guia/2024/07/25/c-tenis-de-mesa-regras-equipamentos-historia-e-como-funciona.ghtml</w:t>
+        <w:t>GE: https://ge.globo.com/olimpiadas/guia/2024/07/25/c-tenis-de-mesa-regras-equipamentos-historia-e-como-funciona.ghtml</w:t>
       </w:r>
     </w:p>
     <w:sectPr>
@@ -3068,7 +3025,7 @@
 </file>
 
 <file path=word/endnotes.xml><?xml version="1.0" encoding="utf-8"?>
-<w:endnotes xmlns:wpc="http://schemas.microsoft.com/office/word/2010/wordprocessingCanvas" xmlns:cx="http://schemas.microsoft.com/office/drawing/2014/chartex" xmlns:cx1="http://schemas.microsoft.com/office/drawing/2015/9/8/chartex" xmlns:cx2="http://schemas.microsoft.com/office/drawing/2015/10/21/chartex" xmlns:cx3="http://schemas.microsoft.com/office/drawing/2016/5/9/chartex" xmlns:cx4="http://schemas.microsoft.com/office/drawing/2016/5/10/chartex" xmlns:cx5="http://schemas.microsoft.com/office/drawing/2016/5/11/chartex" xmlns:cx6="http://schemas.microsoft.com/office/drawing/2016/5/12/chartex" xmlns:cx7="http://schemas.microsoft.com/office/drawing/2016/5/13/chartex" xmlns:cx8="http://schemas.microsoft.com/office/drawing/2016/5/14/chartex" xmlns:mc="http://schemas.openxmlformats.org/markup-compatibility/2006" xmlns:aink="http://schemas.microsoft.com/office/drawing/2016/ink" xmlns:am3d="http://schemas.microsoft.com/office/drawing/2017/model3d" xmlns:o="urn:schemas-microsoft-com:office:office" xmlns:oel="http://schemas.microsoft.com/office/2019/extlst" xmlns:r="http://schemas.openxmlformats.org/officeDocument/2006/relationships" xmlns:m="http://schemas.openxmlformats.org/officeDocument/2006/math" xmlns:v="urn:schemas-microsoft-com:vml" xmlns:wp14="http://schemas.microsoft.com/office/word/2010/wordprocessingDrawing" xmlns:wp="http://schemas.openxmlformats.org/drawingml/2006/wordprocessingDrawing" xmlns:w10="urn:schemas-microsoft-com:office:word" xmlns:w="http://schemas.openxmlformats.org/wordprocessingml/2006/main" xmlns:w14="http://schemas.microsoft.com/office/word/2010/wordml" xmlns:w15="http://schemas.microsoft.com/office/word/2012/wordml" xmlns:w16cex="http://schemas.microsoft.com/office/word/2018/wordml/cex" xmlns:w16cid="http://schemas.microsoft.com/office/word/2016/wordml/cid" xmlns:w16="http://schemas.microsoft.com/office/word/2018/wordml" xmlns:w16du="http://schemas.microsoft.com/office/word/2023/wordml/word16du" xmlns:w16sdtdh="http://schemas.microsoft.com/office/word/2020/wordml/sdtdatahash" xmlns:w16sdtfl="http://schemas.microsoft.com/office/word/2024/wordml/sdtformatlock" xmlns:w16se="http://schemas.microsoft.com/office/word/2015/wordml/symex" xmlns:wpg="http://schemas.microsoft.com/office/word/2010/wordprocessingGroup" xmlns:wpi="http://schemas.microsoft.com/office/word/2010/wordprocessingInk" xmlns:wne="http://schemas.microsoft.com/office/word/2006/wordml" xmlns:wps="http://schemas.microsoft.com/office/word/2010/wordprocessingShape" mc:Ignorable="w14 w15 w16se w16cid w16 w16cex w16sdtdh w16sdtfl w16du wp14">
+<w:endnotes xmlns:wpc="http://schemas.microsoft.com/office/word/2010/wordprocessingCanvas" xmlns:cx="http://schemas.microsoft.com/office/drawing/2014/chartex" xmlns:cx1="http://schemas.microsoft.com/office/drawing/2015/9/8/chartex" xmlns:cx2="http://schemas.microsoft.com/office/drawing/2015/10/21/chartex" xmlns:cx3="http://schemas.microsoft.com/office/drawing/2016/5/9/chartex" xmlns:cx4="http://schemas.microsoft.com/office/drawing/2016/5/10/chartex" xmlns:cx5="http://schemas.microsoft.com/office/drawing/2016/5/11/chartex" xmlns:cx6="http://schemas.microsoft.com/office/drawing/2016/5/12/chartex" xmlns:cx7="http://schemas.microsoft.com/office/drawing/2016/5/13/chartex" xmlns:cx8="http://schemas.microsoft.com/office/drawing/2016/5/14/chartex" xmlns:mc="http://schemas.openxmlformats.org/markup-compatibility/2006" xmlns:aink="http://schemas.microsoft.com/office/drawing/2016/ink" xmlns:am3d="http://schemas.microsoft.com/office/drawing/2017/model3d" xmlns:o="urn:schemas-microsoft-com:office:office" xmlns:r="http://schemas.openxmlformats.org/officeDocument/2006/relationships" xmlns:m="http://schemas.openxmlformats.org/officeDocument/2006/math" xmlns:v="urn:schemas-microsoft-com:vml" xmlns:wp14="http://schemas.microsoft.com/office/word/2010/wordprocessingDrawing" xmlns:wp="http://schemas.openxmlformats.org/drawingml/2006/wordprocessingDrawing" xmlns:w10="urn:schemas-microsoft-com:office:word" xmlns:w="http://schemas.openxmlformats.org/wordprocessingml/2006/main" xmlns:w14="http://schemas.microsoft.com/office/word/2010/wordml" xmlns:w15="http://schemas.microsoft.com/office/word/2012/wordml" xmlns:w16cid="http://schemas.microsoft.com/office/word/2016/wordml/cid" xmlns:w16se="http://schemas.microsoft.com/office/word/2015/wordml/symex" xmlns:wpg="http://schemas.microsoft.com/office/word/2010/wordprocessingGroup" xmlns:wpi="http://schemas.microsoft.com/office/word/2010/wordprocessingInk" xmlns:wne="http://schemas.microsoft.com/office/word/2006/wordml" xmlns:wps="http://schemas.microsoft.com/office/word/2010/wordprocessingShape" mc:Ignorable="w14 w15 w16se w16cid wp14">
   <w:endnote w:type="separator" w:id="-1">
     <w:p>
       <w:pPr>
@@ -3093,7 +3050,7 @@
 </file>
 
 <file path=word/footnotes.xml><?xml version="1.0" encoding="utf-8"?>
-<w:footnotes xmlns:wpc="http://schemas.microsoft.com/office/word/2010/wordprocessingCanvas" xmlns:cx="http://schemas.microsoft.com/office/drawing/2014/chartex" xmlns:cx1="http://schemas.microsoft.com/office/drawing/2015/9/8/chartex" xmlns:cx2="http://schemas.microsoft.com/office/drawing/2015/10/21/chartex" xmlns:cx3="http://schemas.microsoft.com/office/drawing/2016/5/9/chartex" xmlns:cx4="http://schemas.microsoft.com/office/drawing/2016/5/10/chartex" xmlns:cx5="http://schemas.microsoft.com/office/drawing/2016/5/11/chartex" xmlns:cx6="http://schemas.microsoft.com/office/drawing/2016/5/12/chartex" xmlns:cx7="http://schemas.microsoft.com/office/drawing/2016/5/13/chartex" xmlns:cx8="http://schemas.microsoft.com/office/drawing/2016/5/14/chartex" xmlns:mc="http://schemas.openxmlformats.org/markup-compatibility/2006" xmlns:aink="http://schemas.microsoft.com/office/drawing/2016/ink" xmlns:am3d="http://schemas.microsoft.com/office/drawing/2017/model3d" xmlns:o="urn:schemas-microsoft-com:office:office" xmlns:oel="http://schemas.microsoft.com/office/2019/extlst" xmlns:r="http://schemas.openxmlformats.org/officeDocument/2006/relationships" xmlns:m="http://schemas.openxmlformats.org/officeDocument/2006/math" xmlns:v="urn:schemas-microsoft-com:vml" xmlns:wp14="http://schemas.microsoft.com/office/word/2010/wordprocessingDrawing" xmlns:wp="http://schemas.openxmlformats.org/drawingml/2006/wordprocessingDrawing" xmlns:w10="urn:schemas-microsoft-com:office:word" xmlns:w="http://schemas.openxmlformats.org/wordprocessingml/2006/main" xmlns:w14="http://schemas.microsoft.com/office/word/2010/wordml" xmlns:w15="http://schemas.microsoft.com/office/word/2012/wordml" xmlns:w16cex="http://schemas.microsoft.com/office/word/2018/wordml/cex" xmlns:w16cid="http://schemas.microsoft.com/office/word/2016/wordml/cid" xmlns:w16="http://schemas.microsoft.com/office/word/2018/wordml" xmlns:w16du="http://schemas.microsoft.com/office/word/2023/wordml/word16du" xmlns:w16sdtdh="http://schemas.microsoft.com/office/word/2020/wordml/sdtdatahash" xmlns:w16sdtfl="http://schemas.microsoft.com/office/word/2024/wordml/sdtformatlock" xmlns:w16se="http://schemas.microsoft.com/office/word/2015/wordml/symex" xmlns:wpg="http://schemas.microsoft.com/office/word/2010/wordprocessingGroup" xmlns:wpi="http://schemas.microsoft.com/office/word/2010/wordprocessingInk" xmlns:wne="http://schemas.microsoft.com/office/word/2006/wordml" xmlns:wps="http://schemas.microsoft.com/office/word/2010/wordprocessingShape" mc:Ignorable="w14 w15 w16se w16cid w16 w16cex w16sdtdh w16sdtfl w16du wp14">
+<w:footnotes xmlns:wpc="http://schemas.microsoft.com/office/word/2010/wordprocessingCanvas" xmlns:cx="http://schemas.microsoft.com/office/drawing/2014/chartex" xmlns:cx1="http://schemas.microsoft.com/office/drawing/2015/9/8/chartex" xmlns:cx2="http://schemas.microsoft.com/office/drawing/2015/10/21/chartex" xmlns:cx3="http://schemas.microsoft.com/office/drawing/2016/5/9/chartex" xmlns:cx4="http://schemas.microsoft.com/office/drawing/2016/5/10/chartex" xmlns:cx5="http://schemas.microsoft.com/office/drawing/2016/5/11/chartex" xmlns:cx6="http://schemas.microsoft.com/office/drawing/2016/5/12/chartex" xmlns:cx7="http://schemas.microsoft.com/office/drawing/2016/5/13/chartex" xmlns:cx8="http://schemas.microsoft.com/office/drawing/2016/5/14/chartex" xmlns:mc="http://schemas.openxmlformats.org/markup-compatibility/2006" xmlns:aink="http://schemas.microsoft.com/office/drawing/2016/ink" xmlns:am3d="http://schemas.microsoft.com/office/drawing/2017/model3d" xmlns:o="urn:schemas-microsoft-com:office:office" xmlns:r="http://schemas.openxmlformats.org/officeDocument/2006/relationships" xmlns:m="http://schemas.openxmlformats.org/officeDocument/2006/math" xmlns:v="urn:schemas-microsoft-com:vml" xmlns:wp14="http://schemas.microsoft.com/office/word/2010/wordprocessingDrawing" xmlns:wp="http://schemas.openxmlformats.org/drawingml/2006/wordprocessingDrawing" xmlns:w10="urn:schemas-microsoft-com:office:word" xmlns:w="http://schemas.openxmlformats.org/wordprocessingml/2006/main" xmlns:w14="http://schemas.microsoft.com/office/word/2010/wordml" xmlns:w15="http://schemas.microsoft.com/office/word/2012/wordml" xmlns:w16cid="http://schemas.microsoft.com/office/word/2016/wordml/cid" xmlns:w16se="http://schemas.microsoft.com/office/word/2015/wordml/symex" xmlns:wpg="http://schemas.microsoft.com/office/word/2010/wordprocessingGroup" xmlns:wpi="http://schemas.microsoft.com/office/word/2010/wordprocessingInk" xmlns:wne="http://schemas.microsoft.com/office/word/2006/wordml" xmlns:wps="http://schemas.microsoft.com/office/word/2010/wordprocessingShape" mc:Ignorable="w14 w15 w16se w16cid wp14">
   <w:footnote w:type="separator" w:id="-1">
     <w:p>
       <w:pPr>
@@ -3118,7 +3075,7 @@
 </file>
 
 <file path=word/header1.xml><?xml version="1.0" encoding="utf-8"?>
-<w:hdr xmlns:wpc="http://schemas.microsoft.com/office/word/2010/wordprocessingCanvas" xmlns:cx="http://schemas.microsoft.com/office/drawing/2014/chartex" xmlns:cx1="http://schemas.microsoft.com/office/drawing/2015/9/8/chartex" xmlns:cx2="http://schemas.microsoft.com/office/drawing/2015/10/21/chartex" xmlns:cx3="http://schemas.microsoft.com/office/drawing/2016/5/9/chartex" xmlns:cx4="http://schemas.microsoft.com/office/drawing/2016/5/10/chartex" xmlns:cx5="http://schemas.microsoft.com/office/drawing/2016/5/11/chartex" xmlns:cx6="http://schemas.microsoft.com/office/drawing/2016/5/12/chartex" xmlns:cx7="http://schemas.microsoft.com/office/drawing/2016/5/13/chartex" xmlns:cx8="http://schemas.microsoft.com/office/drawing/2016/5/14/chartex" xmlns:mc="http://schemas.openxmlformats.org/markup-compatibility/2006" xmlns:aink="http://schemas.microsoft.com/office/drawing/2016/ink" xmlns:am3d="http://schemas.microsoft.com/office/drawing/2017/model3d" xmlns:o="urn:schemas-microsoft-com:office:office" xmlns:oel="http://schemas.microsoft.com/office/2019/extlst" xmlns:r="http://schemas.openxmlformats.org/officeDocument/2006/relationships" xmlns:m="http://schemas.openxmlformats.org/officeDocument/2006/math" xmlns:v="urn:schemas-microsoft-com:vml" xmlns:wp14="http://schemas.microsoft.com/office/word/2010/wordprocessingDrawing" xmlns:wp="http://schemas.openxmlformats.org/drawingml/2006/wordprocessingDrawing" xmlns:w10="urn:schemas-microsoft-com:office:word" xmlns:w="http://schemas.openxmlformats.org/wordprocessingml/2006/main" xmlns:w14="http://schemas.microsoft.com/office/word/2010/wordml" xmlns:w15="http://schemas.microsoft.com/office/word/2012/wordml" xmlns:w16cex="http://schemas.microsoft.com/office/word/2018/wordml/cex" xmlns:w16cid="http://schemas.microsoft.com/office/word/2016/wordml/cid" xmlns:w16="http://schemas.microsoft.com/office/word/2018/wordml" xmlns:w16du="http://schemas.microsoft.com/office/word/2023/wordml/word16du" xmlns:w16sdtdh="http://schemas.microsoft.com/office/word/2020/wordml/sdtdatahash" xmlns:w16sdtfl="http://schemas.microsoft.com/office/word/2024/wordml/sdtformatlock" xmlns:w16se="http://schemas.microsoft.com/office/word/2015/wordml/symex" xmlns:wpg="http://schemas.microsoft.com/office/word/2010/wordprocessingGroup" xmlns:wpi="http://schemas.microsoft.com/office/word/2010/wordprocessingInk" xmlns:wne="http://schemas.microsoft.com/office/word/2006/wordml" xmlns:wps="http://schemas.microsoft.com/office/word/2010/wordprocessingShape" mc:Ignorable="w14 w15 w16se w16cid w16 w16cex w16sdtdh w16sdtfl w16du wp14">
+<w:hdr xmlns:wpc="http://schemas.microsoft.com/office/word/2010/wordprocessingCanvas" xmlns:cx="http://schemas.microsoft.com/office/drawing/2014/chartex" xmlns:cx1="http://schemas.microsoft.com/office/drawing/2015/9/8/chartex" xmlns:cx2="http://schemas.microsoft.com/office/drawing/2015/10/21/chartex" xmlns:cx3="http://schemas.microsoft.com/office/drawing/2016/5/9/chartex" xmlns:cx4="http://schemas.microsoft.com/office/drawing/2016/5/10/chartex" xmlns:cx5="http://schemas.microsoft.com/office/drawing/2016/5/11/chartex" xmlns:cx6="http://schemas.microsoft.com/office/drawing/2016/5/12/chartex" xmlns:cx7="http://schemas.microsoft.com/office/drawing/2016/5/13/chartex" xmlns:cx8="http://schemas.microsoft.com/office/drawing/2016/5/14/chartex" xmlns:mc="http://schemas.openxmlformats.org/markup-compatibility/2006" xmlns:aink="http://schemas.microsoft.com/office/drawing/2016/ink" xmlns:am3d="http://schemas.microsoft.com/office/drawing/2017/model3d" xmlns:o="urn:schemas-microsoft-com:office:office" xmlns:r="http://schemas.openxmlformats.org/officeDocument/2006/relationships" xmlns:m="http://schemas.openxmlformats.org/officeDocument/2006/math" xmlns:v="urn:schemas-microsoft-com:vml" xmlns:wp14="http://schemas.microsoft.com/office/word/2010/wordprocessingDrawing" xmlns:wp="http://schemas.openxmlformats.org/drawingml/2006/wordprocessingDrawing" xmlns:w10="urn:schemas-microsoft-com:office:word" xmlns:w="http://schemas.openxmlformats.org/wordprocessingml/2006/main" xmlns:w14="http://schemas.microsoft.com/office/word/2010/wordml" xmlns:w15="http://schemas.microsoft.com/office/word/2012/wordml" xmlns:w16cid="http://schemas.microsoft.com/office/word/2016/wordml/cid" xmlns:w16se="http://schemas.microsoft.com/office/word/2015/wordml/symex" xmlns:wpg="http://schemas.microsoft.com/office/word/2010/wordprocessingGroup" xmlns:wpi="http://schemas.microsoft.com/office/word/2010/wordprocessingInk" xmlns:wne="http://schemas.microsoft.com/office/word/2006/wordml" xmlns:wps="http://schemas.microsoft.com/office/word/2010/wordprocessingShape" mc:Ignorable="w14 w15 w16se w16cid wp14">
   <w:p>
     <w:pPr>
       <w:spacing w:after="160" w:line="259" w:lineRule="auto"/>
@@ -3130,7 +3087,7 @@
 </file>
 
 <file path=word/header2.xml><?xml version="1.0" encoding="utf-8"?>
-<w:hdr xmlns:wpc="http://schemas.microsoft.com/office/word/2010/wordprocessingCanvas" xmlns:cx="http://schemas.microsoft.com/office/drawing/2014/chartex" xmlns:cx1="http://schemas.microsoft.com/office/drawing/2015/9/8/chartex" xmlns:cx2="http://schemas.microsoft.com/office/drawing/2015/10/21/chartex" xmlns:cx3="http://schemas.microsoft.com/office/drawing/2016/5/9/chartex" xmlns:cx4="http://schemas.microsoft.com/office/drawing/2016/5/10/chartex" xmlns:cx5="http://schemas.microsoft.com/office/drawing/2016/5/11/chartex" xmlns:cx6="http://schemas.microsoft.com/office/drawing/2016/5/12/chartex" xmlns:cx7="http://schemas.microsoft.com/office/drawing/2016/5/13/chartex" xmlns:cx8="http://schemas.microsoft.com/office/drawing/2016/5/14/chartex" xmlns:mc="http://schemas.openxmlformats.org/markup-compatibility/2006" xmlns:aink="http://schemas.microsoft.com/office/drawing/2016/ink" xmlns:am3d="http://schemas.microsoft.com/office/drawing/2017/model3d" xmlns:o="urn:schemas-microsoft-com:office:office" xmlns:oel="http://schemas.microsoft.com/office/2019/extlst" xmlns:r="http://schemas.openxmlformats.org/officeDocument/2006/relationships" xmlns:m="http://schemas.openxmlformats.org/officeDocument/2006/math" xmlns:v="urn:schemas-microsoft-com:vml" xmlns:wp14="http://schemas.microsoft.com/office/word/2010/wordprocessingDrawing" xmlns:wp="http://schemas.openxmlformats.org/drawingml/2006/wordprocessingDrawing" xmlns:w10="urn:schemas-microsoft-com:office:word" xmlns:w="http://schemas.openxmlformats.org/wordprocessingml/2006/main" xmlns:w14="http://schemas.microsoft.com/office/word/2010/wordml" xmlns:w15="http://schemas.microsoft.com/office/word/2012/wordml" xmlns:w16cex="http://schemas.microsoft.com/office/word/2018/wordml/cex" xmlns:w16cid="http://schemas.microsoft.com/office/word/2016/wordml/cid" xmlns:w16="http://schemas.microsoft.com/office/word/2018/wordml" xmlns:w16du="http://schemas.microsoft.com/office/word/2023/wordml/word16du" xmlns:w16sdtdh="http://schemas.microsoft.com/office/word/2020/wordml/sdtdatahash" xmlns:w16sdtfl="http://schemas.microsoft.com/office/word/2024/wordml/sdtformatlock" xmlns:w16se="http://schemas.microsoft.com/office/word/2015/wordml/symex" xmlns:wpg="http://schemas.microsoft.com/office/word/2010/wordprocessingGroup" xmlns:wpi="http://schemas.microsoft.com/office/word/2010/wordprocessingInk" xmlns:wne="http://schemas.microsoft.com/office/word/2006/wordml" xmlns:wps="http://schemas.microsoft.com/office/word/2010/wordprocessingShape" mc:Ignorable="w14 w15 w16se w16cid w16 w16cex w16sdtdh w16sdtfl w16du wp14">
+<w:hdr xmlns:wpc="http://schemas.microsoft.com/office/word/2010/wordprocessingCanvas" xmlns:cx="http://schemas.microsoft.com/office/drawing/2014/chartex" xmlns:cx1="http://schemas.microsoft.com/office/drawing/2015/9/8/chartex" xmlns:cx2="http://schemas.microsoft.com/office/drawing/2015/10/21/chartex" xmlns:cx3="http://schemas.microsoft.com/office/drawing/2016/5/9/chartex" xmlns:cx4="http://schemas.microsoft.com/office/drawing/2016/5/10/chartex" xmlns:cx5="http://schemas.microsoft.com/office/drawing/2016/5/11/chartex" xmlns:cx6="http://schemas.microsoft.com/office/drawing/2016/5/12/chartex" xmlns:cx7="http://schemas.microsoft.com/office/drawing/2016/5/13/chartex" xmlns:cx8="http://schemas.microsoft.com/office/drawing/2016/5/14/chartex" xmlns:mc="http://schemas.openxmlformats.org/markup-compatibility/2006" xmlns:aink="http://schemas.microsoft.com/office/drawing/2016/ink" xmlns:am3d="http://schemas.microsoft.com/office/drawing/2017/model3d" xmlns:o="urn:schemas-microsoft-com:office:office" xmlns:r="http://schemas.openxmlformats.org/officeDocument/2006/relationships" xmlns:m="http://schemas.openxmlformats.org/officeDocument/2006/math" xmlns:v="urn:schemas-microsoft-com:vml" xmlns:wp14="http://schemas.microsoft.com/office/word/2010/wordprocessingDrawing" xmlns:wp="http://schemas.openxmlformats.org/drawingml/2006/wordprocessingDrawing" xmlns:w10="urn:schemas-microsoft-com:office:word" xmlns:w="http://schemas.openxmlformats.org/wordprocessingml/2006/main" xmlns:w14="http://schemas.microsoft.com/office/word/2010/wordml" xmlns:w15="http://schemas.microsoft.com/office/word/2012/wordml" xmlns:w16cid="http://schemas.microsoft.com/office/word/2016/wordml/cid" xmlns:w16se="http://schemas.microsoft.com/office/word/2015/wordml/symex" xmlns:wpg="http://schemas.microsoft.com/office/word/2010/wordprocessingGroup" xmlns:wpi="http://schemas.microsoft.com/office/word/2010/wordprocessingInk" xmlns:wne="http://schemas.microsoft.com/office/word/2006/wordml" xmlns:wps="http://schemas.microsoft.com/office/word/2010/wordprocessingShape" mc:Ignorable="w14 w15 w16se w16cid wp14">
   <w:p>
     <w:pPr>
       <w:spacing w:after="160" w:line="259" w:lineRule="auto"/>
@@ -3142,7 +3099,7 @@
 </file>
 
 <file path=word/header3.xml><?xml version="1.0" encoding="utf-8"?>
-<w:hdr xmlns:wpc="http://schemas.microsoft.com/office/word/2010/wordprocessingCanvas" xmlns:cx="http://schemas.microsoft.com/office/drawing/2014/chartex" xmlns:cx1="http://schemas.microsoft.com/office/drawing/2015/9/8/chartex" xmlns:cx2="http://schemas.microsoft.com/office/drawing/2015/10/21/chartex" xmlns:cx3="http://schemas.microsoft.com/office/drawing/2016/5/9/chartex" xmlns:cx4="http://schemas.microsoft.com/office/drawing/2016/5/10/chartex" xmlns:cx5="http://schemas.microsoft.com/office/drawing/2016/5/11/chartex" xmlns:cx6="http://schemas.microsoft.com/office/drawing/2016/5/12/chartex" xmlns:cx7="http://schemas.microsoft.com/office/drawing/2016/5/13/chartex" xmlns:cx8="http://schemas.microsoft.com/office/drawing/2016/5/14/chartex" xmlns:mc="http://schemas.openxmlformats.org/markup-compatibility/2006" xmlns:aink="http://schemas.microsoft.com/office/drawing/2016/ink" xmlns:am3d="http://schemas.microsoft.com/office/drawing/2017/model3d" xmlns:o="urn:schemas-microsoft-com:office:office" xmlns:oel="http://schemas.microsoft.com/office/2019/extlst" xmlns:r="http://schemas.openxmlformats.org/officeDocument/2006/relationships" xmlns:m="http://schemas.openxmlformats.org/officeDocument/2006/math" xmlns:v="urn:schemas-microsoft-com:vml" xmlns:wp14="http://schemas.microsoft.com/office/word/2010/wordprocessingDrawing" xmlns:wp="http://schemas.openxmlformats.org/drawingml/2006/wordprocessingDrawing" xmlns:w10="urn:schemas-microsoft-com:office:word" xmlns:w="http://schemas.openxmlformats.org/wordprocessingml/2006/main" xmlns:w14="http://schemas.microsoft.com/office/word/2010/wordml" xmlns:w15="http://schemas.microsoft.com/office/word/2012/wordml" xmlns:w16cex="http://schemas.microsoft.com/office/word/2018/wordml/cex" xmlns:w16cid="http://schemas.microsoft.com/office/word/2016/wordml/cid" xmlns:w16="http://schemas.microsoft.com/office/word/2018/wordml" xmlns:w16du="http://schemas.microsoft.com/office/word/2023/wordml/word16du" xmlns:w16sdtdh="http://schemas.microsoft.com/office/word/2020/wordml/sdtdatahash" xmlns:w16sdtfl="http://schemas.microsoft.com/office/word/2024/wordml/sdtformatlock" xmlns:w16se="http://schemas.microsoft.com/office/word/2015/wordml/symex" xmlns:wpg="http://schemas.microsoft.com/office/word/2010/wordprocessingGroup" xmlns:wpi="http://schemas.microsoft.com/office/word/2010/wordprocessingInk" xmlns:wne="http://schemas.microsoft.com/office/word/2006/wordml" xmlns:wps="http://schemas.microsoft.com/office/word/2010/wordprocessingShape" mc:Ignorable="w14 w15 w16se w16cid w16 w16cex w16sdtdh w16sdtfl w16du wp14">
+<w:hdr xmlns:wpc="http://schemas.microsoft.com/office/word/2010/wordprocessingCanvas" xmlns:cx="http://schemas.microsoft.com/office/drawing/2014/chartex" xmlns:cx1="http://schemas.microsoft.com/office/drawing/2015/9/8/chartex" xmlns:cx2="http://schemas.microsoft.com/office/drawing/2015/10/21/chartex" xmlns:cx3="http://schemas.microsoft.com/office/drawing/2016/5/9/chartex" xmlns:cx4="http://schemas.microsoft.com/office/drawing/2016/5/10/chartex" xmlns:cx5="http://schemas.microsoft.com/office/drawing/2016/5/11/chartex" xmlns:cx6="http://schemas.microsoft.com/office/drawing/2016/5/12/chartex" xmlns:cx7="http://schemas.microsoft.com/office/drawing/2016/5/13/chartex" xmlns:cx8="http://schemas.microsoft.com/office/drawing/2016/5/14/chartex" xmlns:mc="http://schemas.openxmlformats.org/markup-compatibility/2006" xmlns:aink="http://schemas.microsoft.com/office/drawing/2016/ink" xmlns:am3d="http://schemas.microsoft.com/office/drawing/2017/model3d" xmlns:o="urn:schemas-microsoft-com:office:office" xmlns:r="http://schemas.openxmlformats.org/officeDocument/2006/relationships" xmlns:m="http://schemas.openxmlformats.org/officeDocument/2006/math" xmlns:v="urn:schemas-microsoft-com:vml" xmlns:wp14="http://schemas.microsoft.com/office/word/2010/wordprocessingDrawing" xmlns:wp="http://schemas.openxmlformats.org/drawingml/2006/wordprocessingDrawing" xmlns:w10="urn:schemas-microsoft-com:office:word" xmlns:w="http://schemas.openxmlformats.org/wordprocessingml/2006/main" xmlns:w14="http://schemas.microsoft.com/office/word/2010/wordml" xmlns:w15="http://schemas.microsoft.com/office/word/2012/wordml" xmlns:w16cid="http://schemas.microsoft.com/office/word/2016/wordml/cid" xmlns:w16se="http://schemas.microsoft.com/office/word/2015/wordml/symex" xmlns:wpg="http://schemas.microsoft.com/office/word/2010/wordprocessingGroup" xmlns:wpi="http://schemas.microsoft.com/office/word/2010/wordprocessingInk" xmlns:wne="http://schemas.microsoft.com/office/word/2006/wordml" xmlns:wps="http://schemas.microsoft.com/office/word/2010/wordprocessingShape" mc:Ignorable="w14 w15 w16se w16cid wp14">
   <w:p>
     <w:pPr>
       <w:spacing w:after="160" w:line="259" w:lineRule="auto"/>
@@ -3154,7 +3111,7 @@
 </file>
 
 <file path=word/numbering.xml><?xml version="1.0" encoding="utf-8"?>
-<w:numbering xmlns:wpc="http://schemas.microsoft.com/office/word/2010/wordprocessingCanvas" xmlns:cx="http://schemas.microsoft.com/office/drawing/2014/chartex" xmlns:cx1="http://schemas.microsoft.com/office/drawing/2015/9/8/chartex" xmlns:cx2="http://schemas.microsoft.com/office/drawing/2015/10/21/chartex" xmlns:cx3="http://schemas.microsoft.com/office/drawing/2016/5/9/chartex" xmlns:cx4="http://schemas.microsoft.com/office/drawing/2016/5/10/chartex" xmlns:cx5="http://schemas.microsoft.com/office/drawing/2016/5/11/chartex" xmlns:cx6="http://schemas.microsoft.com/office/drawing/2016/5/12/chartex" xmlns:cx7="http://schemas.microsoft.com/office/drawing/2016/5/13/chartex" xmlns:cx8="http://schemas.microsoft.com/office/drawing/2016/5/14/chartex" xmlns:mc="http://schemas.openxmlformats.org/markup-compatibility/2006" xmlns:aink="http://schemas.microsoft.com/office/drawing/2016/ink" xmlns:am3d="http://schemas.microsoft.com/office/drawing/2017/model3d" xmlns:o="urn:schemas-microsoft-com:office:office" xmlns:oel="http://schemas.microsoft.com/office/2019/extlst" xmlns:r="http://schemas.openxmlformats.org/officeDocument/2006/relationships" xmlns:m="http://schemas.openxmlformats.org/officeDocument/2006/math" xmlns:v="urn:schemas-microsoft-com:vml" xmlns:wp14="http://schemas.microsoft.com/office/word/2010/wordprocessingDrawing" xmlns:wp="http://schemas.openxmlformats.org/drawingml/2006/wordprocessingDrawing" xmlns:w10="urn:schemas-microsoft-com:office:word" xmlns:w="http://schemas.openxmlformats.org/wordprocessingml/2006/main" xmlns:w14="http://schemas.microsoft.com/office/word/2010/wordml" xmlns:w15="http://schemas.microsoft.com/office/word/2012/wordml" xmlns:w16cex="http://schemas.microsoft.com/office/word/2018/wordml/cex" xmlns:w16cid="http://schemas.microsoft.com/office/word/2016/wordml/cid" xmlns:w16="http://schemas.microsoft.com/office/word/2018/wordml" xmlns:w16du="http://schemas.microsoft.com/office/word/2023/wordml/word16du" xmlns:w16sdtdh="http://schemas.microsoft.com/office/word/2020/wordml/sdtdatahash" xmlns:w16sdtfl="http://schemas.microsoft.com/office/word/2024/wordml/sdtformatlock" xmlns:w16se="http://schemas.microsoft.com/office/word/2015/wordml/symex" xmlns:wpg="http://schemas.microsoft.com/office/word/2010/wordprocessingGroup" xmlns:wpi="http://schemas.microsoft.com/office/word/2010/wordprocessingInk" xmlns:wne="http://schemas.microsoft.com/office/word/2006/wordml" xmlns:wps="http://schemas.microsoft.com/office/word/2010/wordprocessingShape" mc:Ignorable="w14 w15 w16se w16cid w16 w16cex w16sdtdh w16sdtfl w16du wp14">
+<w:numbering xmlns:wpc="http://schemas.microsoft.com/office/word/2010/wordprocessingCanvas" xmlns:cx="http://schemas.microsoft.com/office/drawing/2014/chartex" xmlns:cx1="http://schemas.microsoft.com/office/drawing/2015/9/8/chartex" xmlns:cx2="http://schemas.microsoft.com/office/drawing/2015/10/21/chartex" xmlns:cx3="http://schemas.microsoft.com/office/drawing/2016/5/9/chartex" xmlns:cx4="http://schemas.microsoft.com/office/drawing/2016/5/10/chartex" xmlns:cx5="http://schemas.microsoft.com/office/drawing/2016/5/11/chartex" xmlns:cx6="http://schemas.microsoft.com/office/drawing/2016/5/12/chartex" xmlns:cx7="http://schemas.microsoft.com/office/drawing/2016/5/13/chartex" xmlns:cx8="http://schemas.microsoft.com/office/drawing/2016/5/14/chartex" xmlns:mc="http://schemas.openxmlformats.org/markup-compatibility/2006" xmlns:aink="http://schemas.microsoft.com/office/drawing/2016/ink" xmlns:am3d="http://schemas.microsoft.com/office/drawing/2017/model3d" xmlns:o="urn:schemas-microsoft-com:office:office" xmlns:r="http://schemas.openxmlformats.org/officeDocument/2006/relationships" xmlns:m="http://schemas.openxmlformats.org/officeDocument/2006/math" xmlns:v="urn:schemas-microsoft-com:vml" xmlns:wp14="http://schemas.microsoft.com/office/word/2010/wordprocessingDrawing" xmlns:wp="http://schemas.openxmlformats.org/drawingml/2006/wordprocessingDrawing" xmlns:w10="urn:schemas-microsoft-com:office:word" xmlns:w="http://schemas.openxmlformats.org/wordprocessingml/2006/main" xmlns:w14="http://schemas.microsoft.com/office/word/2010/wordml" xmlns:w15="http://schemas.microsoft.com/office/word/2012/wordml" xmlns:w16cid="http://schemas.microsoft.com/office/word/2016/wordml/cid" xmlns:w16se="http://schemas.microsoft.com/office/word/2015/wordml/symex" xmlns:wpg="http://schemas.microsoft.com/office/word/2010/wordprocessingGroup" xmlns:wpi="http://schemas.microsoft.com/office/word/2010/wordprocessingInk" xmlns:wne="http://schemas.microsoft.com/office/word/2006/wordml" xmlns:wps="http://schemas.microsoft.com/office/word/2010/wordprocessingShape" mc:Ignorable="w14 w15 w16se w16cid wp14">
   <w:abstractNum w:abstractNumId="0" w15:restartNumberingAfterBreak="0">
     <w:nsid w:val="16D108DD"/>
     <w:multiLevelType w:val="hybridMultilevel"/>
@@ -4328,29 +4285,29 @@
       </w:rPr>
     </w:lvl>
   </w:abstractNum>
-  <w:num w:numId="1" w16cid:durableId="1384133721">
+  <w:num w:numId="1">
     <w:abstractNumId w:val="3"/>
   </w:num>
-  <w:num w:numId="2" w16cid:durableId="240674146">
+  <w:num w:numId="2">
     <w:abstractNumId w:val="0"/>
   </w:num>
-  <w:num w:numId="3" w16cid:durableId="324864130">
+  <w:num w:numId="3">
     <w:abstractNumId w:val="2"/>
   </w:num>
-  <w:num w:numId="4" w16cid:durableId="1485316598">
+  <w:num w:numId="4">
     <w:abstractNumId w:val="5"/>
   </w:num>
-  <w:num w:numId="5" w16cid:durableId="1947417846">
+  <w:num w:numId="5">
     <w:abstractNumId w:val="1"/>
   </w:num>
-  <w:num w:numId="6" w16cid:durableId="861364349">
+  <w:num w:numId="6">
     <w:abstractNumId w:val="4"/>
   </w:num>
 </w:numbering>
 </file>
 
 <file path=word/styles.xml><?xml version="1.0" encoding="utf-8"?>
-<w:styles xmlns:mc="http://schemas.openxmlformats.org/markup-compatibility/2006" xmlns:r="http://schemas.openxmlformats.org/officeDocument/2006/relationships" xmlns:w="http://schemas.openxmlformats.org/wordprocessingml/2006/main" xmlns:w14="http://schemas.microsoft.com/office/word/2010/wordml" xmlns:w15="http://schemas.microsoft.com/office/word/2012/wordml" xmlns:w16cex="http://schemas.microsoft.com/office/word/2018/wordml/cex" xmlns:w16cid="http://schemas.microsoft.com/office/word/2016/wordml/cid" xmlns:w16="http://schemas.microsoft.com/office/word/2018/wordml" xmlns:w16du="http://schemas.microsoft.com/office/word/2023/wordml/word16du" xmlns:w16sdtdh="http://schemas.microsoft.com/office/word/2020/wordml/sdtdatahash" xmlns:w16sdtfl="http://schemas.microsoft.com/office/word/2024/wordml/sdtformatlock" xmlns:w16se="http://schemas.microsoft.com/office/word/2015/wordml/symex" mc:Ignorable="w14 w15 w16se w16cid w16 w16cex w16sdtdh w16sdtfl w16du">
+<w:styles xmlns:mc="http://schemas.openxmlformats.org/markup-compatibility/2006" xmlns:r="http://schemas.openxmlformats.org/officeDocument/2006/relationships" xmlns:w="http://schemas.openxmlformats.org/wordprocessingml/2006/main" xmlns:w14="http://schemas.microsoft.com/office/word/2010/wordml" xmlns:w15="http://schemas.microsoft.com/office/word/2012/wordml" xmlns:w16cid="http://schemas.microsoft.com/office/word/2016/wordml/cid" xmlns:w16se="http://schemas.microsoft.com/office/word/2015/wordml/symex" mc:Ignorable="w14 w15 w16se w16cid">
   <w:docDefaults>
     <w:rPrDefault>
       <w:rPr>
@@ -4368,7 +4325,7 @@
       </w:pPr>
     </w:pPrDefault>
   </w:docDefaults>
-  <w:latentStyles w:defLockedState="0" w:defUIPriority="99" w:defSemiHidden="0" w:defUnhideWhenUsed="0" w:defQFormat="0" w:count="376">
+  <w:latentStyles w:defLockedState="0" w:defUIPriority="99" w:defSemiHidden="0" w:defUnhideWhenUsed="0" w:defQFormat="0" w:count="377">
     <w:lsdException w:name="Normal" w:uiPriority="0" w:qFormat="1"/>
     <w:lsdException w:name="heading 1" w:uiPriority="9" w:qFormat="1"/>
     <w:lsdException w:name="heading 2" w:semiHidden="1" w:uiPriority="9" w:unhideWhenUsed="1" w:qFormat="1"/>
@@ -4474,7 +4431,6 @@
     <w:lsdException w:name="HTML Sample" w:semiHidden="1" w:unhideWhenUsed="1"/>
     <w:lsdException w:name="HTML Typewriter" w:semiHidden="1" w:unhideWhenUsed="1"/>
     <w:lsdException w:name="HTML Variable" w:semiHidden="1" w:unhideWhenUsed="1"/>
-    <w:lsdException w:name="Normal Table" w:semiHidden="1" w:unhideWhenUsed="1"/>
     <w:lsdException w:name="annotation subject" w:semiHidden="1" w:unhideWhenUsed="1"/>
     <w:lsdException w:name="No List" w:semiHidden="1" w:unhideWhenUsed="1"/>
     <w:lsdException w:name="Outline List 1" w:semiHidden="1" w:unhideWhenUsed="1"/>
@@ -4521,10 +4477,8 @@
     <w:lsdException w:name="Table Subtle 2" w:semiHidden="1" w:unhideWhenUsed="1"/>
     <w:lsdException w:name="Table Web 1" w:semiHidden="1" w:unhideWhenUsed="1"/>
     <w:lsdException w:name="Table Web 2" w:semiHidden="1" w:unhideWhenUsed="1"/>
-    <w:lsdException w:name="Table Web 3" w:semiHidden="1" w:unhideWhenUsed="1"/>
     <w:lsdException w:name="Balloon Text" w:semiHidden="1" w:unhideWhenUsed="1"/>
     <w:lsdException w:name="Table Grid" w:uiPriority="39"/>
-    <w:lsdException w:name="Table Theme" w:semiHidden="1" w:unhideWhenUsed="1"/>
     <w:lsdException w:name="Placeholder Text" w:semiHidden="1"/>
     <w:lsdException w:name="No Spacing" w:uiPriority="1" w:qFormat="1"/>
     <w:lsdException w:name="Light Shading" w:uiPriority="60"/>
@@ -4745,6 +4699,7 @@
     <w:lsdException w:name="Hashtag" w:semiHidden="1" w:unhideWhenUsed="1"/>
     <w:lsdException w:name="Unresolved Mention" w:semiHidden="1" w:unhideWhenUsed="1"/>
     <w:lsdException w:name="Smart Link" w:semiHidden="1" w:unhideWhenUsed="1"/>
+    <w:lsdException w:name="Smart Link Error" w:semiHidden="1" w:unhideWhenUsed="1"/>
   </w:latentStyles>
   <w:style w:type="paragraph" w:default="1" w:styleId="Normal">
     <w:name w:val="Normal"/>
@@ -4964,6 +4919,7 @@
   <w:style w:type="character" w:default="1" w:styleId="Fontepargpadro">
     <w:name w:val="Default Paragraph Font"/>
     <w:uiPriority w:val="1"/>
+    <w:semiHidden/>
     <w:unhideWhenUsed/>
   </w:style>
   <w:style w:type="table" w:default="1" w:styleId="Tabelanormal">

</xml_diff>

<commit_message>
melhorando a qualidade da imagem do protótipo e colocando onu
</commit_message>
<xml_diff>
--- a/Documentação & Ferramentas/Documentação PONG.docx
+++ b/Documentação & Ferramentas/Documentação PONG.docx
@@ -1,6 +1,6 @@
 
 <file path=word/document.xml><?xml version="1.0" encoding="utf-8"?>
-<w:document xmlns:wpc="http://schemas.microsoft.com/office/word/2010/wordprocessingCanvas" xmlns:cx="http://schemas.microsoft.com/office/drawing/2014/chartex" xmlns:cx1="http://schemas.microsoft.com/office/drawing/2015/9/8/chartex" xmlns:cx2="http://schemas.microsoft.com/office/drawing/2015/10/21/chartex" xmlns:cx3="http://schemas.microsoft.com/office/drawing/2016/5/9/chartex" xmlns:cx4="http://schemas.microsoft.com/office/drawing/2016/5/10/chartex" xmlns:cx5="http://schemas.microsoft.com/office/drawing/2016/5/11/chartex" xmlns:cx6="http://schemas.microsoft.com/office/drawing/2016/5/12/chartex" xmlns:cx7="http://schemas.microsoft.com/office/drawing/2016/5/13/chartex" xmlns:cx8="http://schemas.microsoft.com/office/drawing/2016/5/14/chartex" xmlns:mc="http://schemas.openxmlformats.org/markup-compatibility/2006" xmlns:aink="http://schemas.microsoft.com/office/drawing/2016/ink" xmlns:am3d="http://schemas.microsoft.com/office/drawing/2017/model3d" xmlns:o="urn:schemas-microsoft-com:office:office" xmlns:r="http://schemas.openxmlformats.org/officeDocument/2006/relationships" xmlns:m="http://schemas.openxmlformats.org/officeDocument/2006/math" xmlns:v="urn:schemas-microsoft-com:vml" xmlns:wp14="http://schemas.microsoft.com/office/word/2010/wordprocessingDrawing" xmlns:wp="http://schemas.openxmlformats.org/drawingml/2006/wordprocessingDrawing" xmlns:w10="urn:schemas-microsoft-com:office:word" xmlns:w="http://schemas.openxmlformats.org/wordprocessingml/2006/main" xmlns:w14="http://schemas.microsoft.com/office/word/2010/wordml" xmlns:w15="http://schemas.microsoft.com/office/word/2012/wordml" xmlns:w16cid="http://schemas.microsoft.com/office/word/2016/wordml/cid" xmlns:w16se="http://schemas.microsoft.com/office/word/2015/wordml/symex" xmlns:wpg="http://schemas.microsoft.com/office/word/2010/wordprocessingGroup" xmlns:wpi="http://schemas.microsoft.com/office/word/2010/wordprocessingInk" xmlns:wne="http://schemas.microsoft.com/office/word/2006/wordml" xmlns:wps="http://schemas.microsoft.com/office/word/2010/wordprocessingShape" mc:Ignorable="w14 w15 w16se w16cid wp14">
+<w:document xmlns:wpc="http://schemas.microsoft.com/office/word/2010/wordprocessingCanvas" xmlns:cx="http://schemas.microsoft.com/office/drawing/2014/chartex" xmlns:cx1="http://schemas.microsoft.com/office/drawing/2015/9/8/chartex" xmlns:cx2="http://schemas.microsoft.com/office/drawing/2015/10/21/chartex" xmlns:cx3="http://schemas.microsoft.com/office/drawing/2016/5/9/chartex" xmlns:cx4="http://schemas.microsoft.com/office/drawing/2016/5/10/chartex" xmlns:cx5="http://schemas.microsoft.com/office/drawing/2016/5/11/chartex" xmlns:cx6="http://schemas.microsoft.com/office/drawing/2016/5/12/chartex" xmlns:cx7="http://schemas.microsoft.com/office/drawing/2016/5/13/chartex" xmlns:cx8="http://schemas.microsoft.com/office/drawing/2016/5/14/chartex" xmlns:mc="http://schemas.openxmlformats.org/markup-compatibility/2006" xmlns:aink="http://schemas.microsoft.com/office/drawing/2016/ink" xmlns:am3d="http://schemas.microsoft.com/office/drawing/2017/model3d" xmlns:o="urn:schemas-microsoft-com:office:office" xmlns:oel="http://schemas.microsoft.com/office/2019/extlst" xmlns:r="http://schemas.openxmlformats.org/officeDocument/2006/relationships" xmlns:m="http://schemas.openxmlformats.org/officeDocument/2006/math" xmlns:v="urn:schemas-microsoft-com:vml" xmlns:wp14="http://schemas.microsoft.com/office/word/2010/wordprocessingDrawing" xmlns:wp="http://schemas.openxmlformats.org/drawingml/2006/wordprocessingDrawing" xmlns:w10="urn:schemas-microsoft-com:office:word" xmlns:w="http://schemas.openxmlformats.org/wordprocessingml/2006/main" xmlns:w14="http://schemas.microsoft.com/office/word/2010/wordml" xmlns:w15="http://schemas.microsoft.com/office/word/2012/wordml" xmlns:w16cex="http://schemas.microsoft.com/office/word/2018/wordml/cex" xmlns:w16cid="http://schemas.microsoft.com/office/word/2016/wordml/cid" xmlns:w16="http://schemas.microsoft.com/office/word/2018/wordml" xmlns:w16du="http://schemas.microsoft.com/office/word/2023/wordml/word16du" xmlns:w16sdtdh="http://schemas.microsoft.com/office/word/2020/wordml/sdtdatahash" xmlns:w16sdtfl="http://schemas.microsoft.com/office/word/2024/wordml/sdtformatlock" xmlns:w16se="http://schemas.microsoft.com/office/word/2015/wordml/symex" xmlns:wpg="http://schemas.microsoft.com/office/word/2010/wordprocessingGroup" xmlns:wpi="http://schemas.microsoft.com/office/word/2010/wordprocessingInk" xmlns:wne="http://schemas.microsoft.com/office/word/2006/wordml" xmlns:wps="http://schemas.microsoft.com/office/word/2010/wordprocessingShape" mc:Ignorable="w14 w15 w16se w16cid w16 w16cex w16sdtdh w16sdtfl w16du wp14">
   <w:body>
     <w:p>
       <w:pPr>
@@ -229,7 +229,6 @@
           <w:docPartGallery w:val="Table of Contents"/>
         </w:docPartObj>
       </w:sdtPr>
-      <w:sdtEndPr/>
       <w:sdtContent>
         <w:p>
           <w:pPr>
@@ -1530,6 +1529,9 @@
       <w:r>
         <w:t>Conexão:</w:t>
       </w:r>
+      <w:r>
+        <w:t xml:space="preserve"> Consegui ter uma conexão maior com pessoas tanto familiares com apoios nos jogos e ter participações com esse âmbito é um valor de estar junto com aqueles que eu amo e me ajudaram</w:t>
+      </w:r>
     </w:p>
     <w:p>
       <w:pPr>
@@ -1539,6 +1541,9 @@
       <w:r>
         <w:t>Dedicação:</w:t>
       </w:r>
+      <w:r>
+        <w:t xml:space="preserve"> No esporte e na vida a dedicação é um fator que impacta muitos níveis de agir, planejar uma rotina e terá vontade de sempre ficar melhor nesse esporte me fez refletir mais sobre o valor da dedicação que foi necessária para chegar aonde cheguei</w:t>
+      </w:r>
     </w:p>
     <w:p>
       <w:pPr>
@@ -1547,6 +1552,9 @@
       </w:pPr>
       <w:r>
         <w:t>Respeito</w:t>
+      </w:r>
+      <w:r>
+        <w:t>: Consigo entender através do esporte e das experiencias adquiridas pelo caminho que o respeito na derrota e na vitória é sempre importante mesmo em casos diários é sempre bom ter esse valor consigo mesmo.</w:t>
       </w:r>
     </w:p>
     <w:p>
@@ -1558,6 +1566,7 @@
         <w:rPr>
           <w:noProof/>
         </w:rPr>
+        <w:lastRenderedPageBreak/>
         <w:drawing>
           <wp:inline distT="0" distB="0" distL="0" distR="0" wp14:anchorId="3AA5D2D1" wp14:editId="6766C7F7">
             <wp:extent cx="3876040" cy="2756535"/>
@@ -1610,6 +1619,48 @@
     </w:p>
     <w:p>
       <w:pPr>
+        <w:spacing w:after="758"/>
+        <w:ind w:right="53"/>
+      </w:pPr>
+    </w:p>
+    <w:p>
+      <w:pPr>
+        <w:spacing w:after="758"/>
+        <w:ind w:right="53"/>
+      </w:pPr>
+    </w:p>
+    <w:p>
+      <w:pPr>
+        <w:spacing w:after="758"/>
+        <w:ind w:right="53"/>
+      </w:pPr>
+    </w:p>
+    <w:p>
+      <w:pPr>
+        <w:spacing w:after="758"/>
+        <w:ind w:right="53"/>
+      </w:pPr>
+    </w:p>
+    <w:p>
+      <w:pPr>
+        <w:spacing w:after="758"/>
+        <w:ind w:right="53"/>
+      </w:pPr>
+    </w:p>
+    <w:p>
+      <w:pPr>
+        <w:spacing w:after="758"/>
+        <w:ind w:right="53"/>
+      </w:pPr>
+    </w:p>
+    <w:p>
+      <w:pPr>
+        <w:spacing w:after="758"/>
+        <w:ind w:right="53"/>
+      </w:pPr>
+    </w:p>
+    <w:p>
+      <w:pPr>
         <w:pStyle w:val="Ttulo2"/>
         <w:ind w:left="475" w:hanging="466"/>
       </w:pPr>
@@ -1716,26 +1767,10 @@
         <w:ind w:left="9" w:right="53" w:firstLine="720"/>
       </w:pPr>
       <w:r>
-        <w:t xml:space="preserve">Desenvolver um sistema inteligente utilizando </w:t>
-      </w:r>
-      <w:proofErr w:type="spellStart"/>
-      <w:r>
-        <w:t>IoT</w:t>
-      </w:r>
-      <w:proofErr w:type="spellEnd"/>
-      <w:r>
-        <w:t xml:space="preserve"> (Internet das coisas) para </w:t>
-      </w:r>
-      <w:r>
-        <w:t xml:space="preserve">conectar fanáticos por tênis de mesa ao redor do mundo e conseguir trazer uma maior junção da comunidade mesa tenista, por meio de </w:t>
-      </w:r>
-      <w:proofErr w:type="spellStart"/>
-      <w:r>
-        <w:t>quizes</w:t>
-      </w:r>
-      <w:proofErr w:type="spellEnd"/>
-      <w:r>
-        <w:t xml:space="preserve"> com perguntas referentes ao cenário atual com detalhamento de tempo, acertos, erros.</w:t>
+        <w:t xml:space="preserve">Desenvolver um sistema inteligente utilizando IoT (Internet das coisas) para </w:t>
+      </w:r>
+      <w:r>
+        <w:t>conectar fanáticos por tênis de mesa ao redor do mundo e conseguir trazer uma maior junção da comunidade mesa tenista, por meio de quizes com perguntas referentes ao cenário atual com detalhamento de tempo, acertos, erros.</w:t>
       </w:r>
     </w:p>
     <w:p>
@@ -1792,15 +1827,7 @@
         <w:ind w:left="9" w:right="53" w:firstLine="720"/>
       </w:pPr>
       <w:r>
-        <w:t xml:space="preserve">Tendo em vista que o projeto envolve um esporte tão famoso como é o tênis de mesa, a popularidade atrairá milhares de jogadores e fãs ao redor do mundo o que trará uma grande audiência, além do fator comercial onde não existem muitos sites relacionados ao mundo do tênis de mesa que consiga conectar por meio de </w:t>
-      </w:r>
-      <w:proofErr w:type="spellStart"/>
-      <w:r>
-        <w:t>quizes</w:t>
-      </w:r>
-      <w:proofErr w:type="spellEnd"/>
-      <w:r>
-        <w:t xml:space="preserve"> ou até mesmo ranking de favoritismo assim causando uma boa impressão de mercado.</w:t>
+        <w:t>Tendo em vista que o projeto envolve um esporte tão famoso como é o tênis de mesa, a popularidade atrairá milhares de jogadores e fãs ao redor do mundo o que trará uma grande audiência, além do fator comercial onde não existem muitos sites relacionados ao mundo do tênis de mesa que consiga conectar por meio de quizes ou até mesmo ranking de favoritismo assim causando uma boa impressão de mercado.</w:t>
       </w:r>
       <w:r>
         <w:br w:type="page"/>
@@ -1836,15 +1863,7 @@
         <w:ind w:left="0" w:right="53" w:firstLine="0"/>
       </w:pPr>
       <w:r>
-        <w:t xml:space="preserve">O projeto propõe o desenvolvimento de um site interativo voltado para apaixonados por tênis de mesa. A ideia surgiu da vontade de aproximar jogadores, fãs e curiosos do esporte em um ambiente digital moderno, que vá além do simples acompanhamento de partidas ou notícias. A plataforma permitirá que os usuários se cadastrem, façam login, participem de </w:t>
-      </w:r>
-      <w:proofErr w:type="spellStart"/>
-      <w:r>
-        <w:t>quizes</w:t>
-      </w:r>
-      <w:proofErr w:type="spellEnd"/>
-      <w:r>
-        <w:t xml:space="preserve"> temáticos sobre o esporte, descubram curiosidades e, principalmente, possam favoritar seus jogadores preferidos.</w:t>
+        <w:t>O projeto propõe o desenvolvimento de um site interativo voltado para apaixonados por tênis de mesa. A ideia surgiu da vontade de aproximar jogadores, fãs e curiosos do esporte em um ambiente digital moderno, que vá além do simples acompanhamento de partidas ou notícias. A plataforma permitirá que os usuários se cadastrem, façam login, participem de quizes temáticos sobre o esporte, descubram curiosidades e, principalmente, possam favoritar seus jogadores preferidos.</w:t>
       </w:r>
     </w:p>
     <w:p>
@@ -1853,15 +1872,7 @@
         <w:ind w:left="0" w:right="53" w:firstLine="0"/>
       </w:pPr>
       <w:r>
-        <w:t xml:space="preserve">Com base nas interações dos usuários, o sistema será capaz de gerar um ranking dos atletas mais </w:t>
-      </w:r>
-      <w:proofErr w:type="spellStart"/>
-      <w:r>
-        <w:t>favoritados</w:t>
-      </w:r>
-      <w:proofErr w:type="spellEnd"/>
-      <w:r>
-        <w:t>, oferecendo uma visão clara e atualizada sobre os nomes que mais conquistam o público. Todas essas informações serão organizadas e apresentadas em uma dashboard intuitiva, com gráficos, tabelas e filtros personalizados que facilitam a visualização dos dados e ajudam a entender o comportamento da comunidade que gira em torno do tênis de mesa.</w:t>
+        <w:t>Com base nas interações dos usuários, o sistema será capaz de gerar um ranking dos atletas mais favoritados, oferecendo uma visão clara e atualizada sobre os nomes que mais conquistam o público. Todas essas informações serão organizadas e apresentadas em uma dashboard intuitiva, com gráficos, tabelas e filtros personalizados que facilitam a visualização dos dados e ajudam a entender o comportamento da comunidade que gira em torno do tênis de mesa.</w:t>
       </w:r>
     </w:p>
     <w:p>
@@ -1870,23 +1881,7 @@
         <w:ind w:left="0" w:right="53" w:firstLine="0"/>
       </w:pPr>
       <w:r>
-        <w:t xml:space="preserve">A estrutura técnica do projeto contará com uma base de dados MySQL, responsável por armazenar os cadastros, resultados dos </w:t>
-      </w:r>
-      <w:proofErr w:type="spellStart"/>
-      <w:r>
-        <w:t>quizes</w:t>
-      </w:r>
-      <w:proofErr w:type="spellEnd"/>
-      <w:r>
-        <w:t xml:space="preserve"> e ações dos usuários, como favoritar personagens. A comunicação entre o site e essa base será feita por meio de APIs desenvolvidas em </w:t>
-      </w:r>
-      <w:proofErr w:type="spellStart"/>
-      <w:r>
-        <w:t>Javascript</w:t>
-      </w:r>
-      <w:proofErr w:type="spellEnd"/>
-      <w:r>
-        <w:t>, garantindo rapidez e segurança. A dashboard, por sua vez, será acessível diretamente pelo navegador e mostrará, de forma visual e organizada, os dados mais relevantes da plataforma.</w:t>
+        <w:t>A estrutura técnica do projeto contará com uma base de dados MySQL, responsável por armazenar os cadastros, resultados dos quizes e ações dos usuários, como favoritar personagens. A comunicação entre o site e essa base será feita por meio de APIs desenvolvidas em Javascript, garantindo rapidez e segurança. A dashboard, por sua vez, será acessível diretamente pelo navegador e mostrará, de forma visual e organizada, os dados mais relevantes da plataforma.</w:t>
       </w:r>
     </w:p>
     <w:p>
@@ -2827,8 +2822,6 @@
       <w:r>
         <w:br w:type="page"/>
       </w:r>
-      <w:bookmarkStart w:id="12" w:name="_GoBack"/>
-      <w:bookmarkEnd w:id="12"/>
     </w:p>
     <w:p>
       <w:pPr>
@@ -3025,7 +3018,7 @@
 </file>
 
 <file path=word/endnotes.xml><?xml version="1.0" encoding="utf-8"?>
-<w:endnotes xmlns:wpc="http://schemas.microsoft.com/office/word/2010/wordprocessingCanvas" xmlns:cx="http://schemas.microsoft.com/office/drawing/2014/chartex" xmlns:cx1="http://schemas.microsoft.com/office/drawing/2015/9/8/chartex" xmlns:cx2="http://schemas.microsoft.com/office/drawing/2015/10/21/chartex" xmlns:cx3="http://schemas.microsoft.com/office/drawing/2016/5/9/chartex" xmlns:cx4="http://schemas.microsoft.com/office/drawing/2016/5/10/chartex" xmlns:cx5="http://schemas.microsoft.com/office/drawing/2016/5/11/chartex" xmlns:cx6="http://schemas.microsoft.com/office/drawing/2016/5/12/chartex" xmlns:cx7="http://schemas.microsoft.com/office/drawing/2016/5/13/chartex" xmlns:cx8="http://schemas.microsoft.com/office/drawing/2016/5/14/chartex" xmlns:mc="http://schemas.openxmlformats.org/markup-compatibility/2006" xmlns:aink="http://schemas.microsoft.com/office/drawing/2016/ink" xmlns:am3d="http://schemas.microsoft.com/office/drawing/2017/model3d" xmlns:o="urn:schemas-microsoft-com:office:office" xmlns:r="http://schemas.openxmlformats.org/officeDocument/2006/relationships" xmlns:m="http://schemas.openxmlformats.org/officeDocument/2006/math" xmlns:v="urn:schemas-microsoft-com:vml" xmlns:wp14="http://schemas.microsoft.com/office/word/2010/wordprocessingDrawing" xmlns:wp="http://schemas.openxmlformats.org/drawingml/2006/wordprocessingDrawing" xmlns:w10="urn:schemas-microsoft-com:office:word" xmlns:w="http://schemas.openxmlformats.org/wordprocessingml/2006/main" xmlns:w14="http://schemas.microsoft.com/office/word/2010/wordml" xmlns:w15="http://schemas.microsoft.com/office/word/2012/wordml" xmlns:w16cid="http://schemas.microsoft.com/office/word/2016/wordml/cid" xmlns:w16se="http://schemas.microsoft.com/office/word/2015/wordml/symex" xmlns:wpg="http://schemas.microsoft.com/office/word/2010/wordprocessingGroup" xmlns:wpi="http://schemas.microsoft.com/office/word/2010/wordprocessingInk" xmlns:wne="http://schemas.microsoft.com/office/word/2006/wordml" xmlns:wps="http://schemas.microsoft.com/office/word/2010/wordprocessingShape" mc:Ignorable="w14 w15 w16se w16cid wp14">
+<w:endnotes xmlns:wpc="http://schemas.microsoft.com/office/word/2010/wordprocessingCanvas" xmlns:cx="http://schemas.microsoft.com/office/drawing/2014/chartex" xmlns:cx1="http://schemas.microsoft.com/office/drawing/2015/9/8/chartex" xmlns:cx2="http://schemas.microsoft.com/office/drawing/2015/10/21/chartex" xmlns:cx3="http://schemas.microsoft.com/office/drawing/2016/5/9/chartex" xmlns:cx4="http://schemas.microsoft.com/office/drawing/2016/5/10/chartex" xmlns:cx5="http://schemas.microsoft.com/office/drawing/2016/5/11/chartex" xmlns:cx6="http://schemas.microsoft.com/office/drawing/2016/5/12/chartex" xmlns:cx7="http://schemas.microsoft.com/office/drawing/2016/5/13/chartex" xmlns:cx8="http://schemas.microsoft.com/office/drawing/2016/5/14/chartex" xmlns:mc="http://schemas.openxmlformats.org/markup-compatibility/2006" xmlns:aink="http://schemas.microsoft.com/office/drawing/2016/ink" xmlns:am3d="http://schemas.microsoft.com/office/drawing/2017/model3d" xmlns:o="urn:schemas-microsoft-com:office:office" xmlns:oel="http://schemas.microsoft.com/office/2019/extlst" xmlns:r="http://schemas.openxmlformats.org/officeDocument/2006/relationships" xmlns:m="http://schemas.openxmlformats.org/officeDocument/2006/math" xmlns:v="urn:schemas-microsoft-com:vml" xmlns:wp14="http://schemas.microsoft.com/office/word/2010/wordprocessingDrawing" xmlns:wp="http://schemas.openxmlformats.org/drawingml/2006/wordprocessingDrawing" xmlns:w10="urn:schemas-microsoft-com:office:word" xmlns:w="http://schemas.openxmlformats.org/wordprocessingml/2006/main" xmlns:w14="http://schemas.microsoft.com/office/word/2010/wordml" xmlns:w15="http://schemas.microsoft.com/office/word/2012/wordml" xmlns:w16cex="http://schemas.microsoft.com/office/word/2018/wordml/cex" xmlns:w16cid="http://schemas.microsoft.com/office/word/2016/wordml/cid" xmlns:w16="http://schemas.microsoft.com/office/word/2018/wordml" xmlns:w16du="http://schemas.microsoft.com/office/word/2023/wordml/word16du" xmlns:w16sdtdh="http://schemas.microsoft.com/office/word/2020/wordml/sdtdatahash" xmlns:w16sdtfl="http://schemas.microsoft.com/office/word/2024/wordml/sdtformatlock" xmlns:w16se="http://schemas.microsoft.com/office/word/2015/wordml/symex" xmlns:wpg="http://schemas.microsoft.com/office/word/2010/wordprocessingGroup" xmlns:wpi="http://schemas.microsoft.com/office/word/2010/wordprocessingInk" xmlns:wne="http://schemas.microsoft.com/office/word/2006/wordml" xmlns:wps="http://schemas.microsoft.com/office/word/2010/wordprocessingShape" mc:Ignorable="w14 w15 w16se w16cid w16 w16cex w16sdtdh w16sdtfl w16du wp14">
   <w:endnote w:type="separator" w:id="-1">
     <w:p>
       <w:pPr>
@@ -3050,7 +3043,7 @@
 </file>
 
 <file path=word/footnotes.xml><?xml version="1.0" encoding="utf-8"?>
-<w:footnotes xmlns:wpc="http://schemas.microsoft.com/office/word/2010/wordprocessingCanvas" xmlns:cx="http://schemas.microsoft.com/office/drawing/2014/chartex" xmlns:cx1="http://schemas.microsoft.com/office/drawing/2015/9/8/chartex" xmlns:cx2="http://schemas.microsoft.com/office/drawing/2015/10/21/chartex" xmlns:cx3="http://schemas.microsoft.com/office/drawing/2016/5/9/chartex" xmlns:cx4="http://schemas.microsoft.com/office/drawing/2016/5/10/chartex" xmlns:cx5="http://schemas.microsoft.com/office/drawing/2016/5/11/chartex" xmlns:cx6="http://schemas.microsoft.com/office/drawing/2016/5/12/chartex" xmlns:cx7="http://schemas.microsoft.com/office/drawing/2016/5/13/chartex" xmlns:cx8="http://schemas.microsoft.com/office/drawing/2016/5/14/chartex" xmlns:mc="http://schemas.openxmlformats.org/markup-compatibility/2006" xmlns:aink="http://schemas.microsoft.com/office/drawing/2016/ink" xmlns:am3d="http://schemas.microsoft.com/office/drawing/2017/model3d" xmlns:o="urn:schemas-microsoft-com:office:office" xmlns:r="http://schemas.openxmlformats.org/officeDocument/2006/relationships" xmlns:m="http://schemas.openxmlformats.org/officeDocument/2006/math" xmlns:v="urn:schemas-microsoft-com:vml" xmlns:wp14="http://schemas.microsoft.com/office/word/2010/wordprocessingDrawing" xmlns:wp="http://schemas.openxmlformats.org/drawingml/2006/wordprocessingDrawing" xmlns:w10="urn:schemas-microsoft-com:office:word" xmlns:w="http://schemas.openxmlformats.org/wordprocessingml/2006/main" xmlns:w14="http://schemas.microsoft.com/office/word/2010/wordml" xmlns:w15="http://schemas.microsoft.com/office/word/2012/wordml" xmlns:w16cid="http://schemas.microsoft.com/office/word/2016/wordml/cid" xmlns:w16se="http://schemas.microsoft.com/office/word/2015/wordml/symex" xmlns:wpg="http://schemas.microsoft.com/office/word/2010/wordprocessingGroup" xmlns:wpi="http://schemas.microsoft.com/office/word/2010/wordprocessingInk" xmlns:wne="http://schemas.microsoft.com/office/word/2006/wordml" xmlns:wps="http://schemas.microsoft.com/office/word/2010/wordprocessingShape" mc:Ignorable="w14 w15 w16se w16cid wp14">
+<w:footnotes xmlns:wpc="http://schemas.microsoft.com/office/word/2010/wordprocessingCanvas" xmlns:cx="http://schemas.microsoft.com/office/drawing/2014/chartex" xmlns:cx1="http://schemas.microsoft.com/office/drawing/2015/9/8/chartex" xmlns:cx2="http://schemas.microsoft.com/office/drawing/2015/10/21/chartex" xmlns:cx3="http://schemas.microsoft.com/office/drawing/2016/5/9/chartex" xmlns:cx4="http://schemas.microsoft.com/office/drawing/2016/5/10/chartex" xmlns:cx5="http://schemas.microsoft.com/office/drawing/2016/5/11/chartex" xmlns:cx6="http://schemas.microsoft.com/office/drawing/2016/5/12/chartex" xmlns:cx7="http://schemas.microsoft.com/office/drawing/2016/5/13/chartex" xmlns:cx8="http://schemas.microsoft.com/office/drawing/2016/5/14/chartex" xmlns:mc="http://schemas.openxmlformats.org/markup-compatibility/2006" xmlns:aink="http://schemas.microsoft.com/office/drawing/2016/ink" xmlns:am3d="http://schemas.microsoft.com/office/drawing/2017/model3d" xmlns:o="urn:schemas-microsoft-com:office:office" xmlns:oel="http://schemas.microsoft.com/office/2019/extlst" xmlns:r="http://schemas.openxmlformats.org/officeDocument/2006/relationships" xmlns:m="http://schemas.openxmlformats.org/officeDocument/2006/math" xmlns:v="urn:schemas-microsoft-com:vml" xmlns:wp14="http://schemas.microsoft.com/office/word/2010/wordprocessingDrawing" xmlns:wp="http://schemas.openxmlformats.org/drawingml/2006/wordprocessingDrawing" xmlns:w10="urn:schemas-microsoft-com:office:word" xmlns:w="http://schemas.openxmlformats.org/wordprocessingml/2006/main" xmlns:w14="http://schemas.microsoft.com/office/word/2010/wordml" xmlns:w15="http://schemas.microsoft.com/office/word/2012/wordml" xmlns:w16cex="http://schemas.microsoft.com/office/word/2018/wordml/cex" xmlns:w16cid="http://schemas.microsoft.com/office/word/2016/wordml/cid" xmlns:w16="http://schemas.microsoft.com/office/word/2018/wordml" xmlns:w16du="http://schemas.microsoft.com/office/word/2023/wordml/word16du" xmlns:w16sdtdh="http://schemas.microsoft.com/office/word/2020/wordml/sdtdatahash" xmlns:w16sdtfl="http://schemas.microsoft.com/office/word/2024/wordml/sdtformatlock" xmlns:w16se="http://schemas.microsoft.com/office/word/2015/wordml/symex" xmlns:wpg="http://schemas.microsoft.com/office/word/2010/wordprocessingGroup" xmlns:wpi="http://schemas.microsoft.com/office/word/2010/wordprocessingInk" xmlns:wne="http://schemas.microsoft.com/office/word/2006/wordml" xmlns:wps="http://schemas.microsoft.com/office/word/2010/wordprocessingShape" mc:Ignorable="w14 w15 w16se w16cid w16 w16cex w16sdtdh w16sdtfl w16du wp14">
   <w:footnote w:type="separator" w:id="-1">
     <w:p>
       <w:pPr>
@@ -3075,7 +3068,7 @@
 </file>
 
 <file path=word/header1.xml><?xml version="1.0" encoding="utf-8"?>
-<w:hdr xmlns:wpc="http://schemas.microsoft.com/office/word/2010/wordprocessingCanvas" xmlns:cx="http://schemas.microsoft.com/office/drawing/2014/chartex" xmlns:cx1="http://schemas.microsoft.com/office/drawing/2015/9/8/chartex" xmlns:cx2="http://schemas.microsoft.com/office/drawing/2015/10/21/chartex" xmlns:cx3="http://schemas.microsoft.com/office/drawing/2016/5/9/chartex" xmlns:cx4="http://schemas.microsoft.com/office/drawing/2016/5/10/chartex" xmlns:cx5="http://schemas.microsoft.com/office/drawing/2016/5/11/chartex" xmlns:cx6="http://schemas.microsoft.com/office/drawing/2016/5/12/chartex" xmlns:cx7="http://schemas.microsoft.com/office/drawing/2016/5/13/chartex" xmlns:cx8="http://schemas.microsoft.com/office/drawing/2016/5/14/chartex" xmlns:mc="http://schemas.openxmlformats.org/markup-compatibility/2006" xmlns:aink="http://schemas.microsoft.com/office/drawing/2016/ink" xmlns:am3d="http://schemas.microsoft.com/office/drawing/2017/model3d" xmlns:o="urn:schemas-microsoft-com:office:office" xmlns:r="http://schemas.openxmlformats.org/officeDocument/2006/relationships" xmlns:m="http://schemas.openxmlformats.org/officeDocument/2006/math" xmlns:v="urn:schemas-microsoft-com:vml" xmlns:wp14="http://schemas.microsoft.com/office/word/2010/wordprocessingDrawing" xmlns:wp="http://schemas.openxmlformats.org/drawingml/2006/wordprocessingDrawing" xmlns:w10="urn:schemas-microsoft-com:office:word" xmlns:w="http://schemas.openxmlformats.org/wordprocessingml/2006/main" xmlns:w14="http://schemas.microsoft.com/office/word/2010/wordml" xmlns:w15="http://schemas.microsoft.com/office/word/2012/wordml" xmlns:w16cid="http://schemas.microsoft.com/office/word/2016/wordml/cid" xmlns:w16se="http://schemas.microsoft.com/office/word/2015/wordml/symex" xmlns:wpg="http://schemas.microsoft.com/office/word/2010/wordprocessingGroup" xmlns:wpi="http://schemas.microsoft.com/office/word/2010/wordprocessingInk" xmlns:wne="http://schemas.microsoft.com/office/word/2006/wordml" xmlns:wps="http://schemas.microsoft.com/office/word/2010/wordprocessingShape" mc:Ignorable="w14 w15 w16se w16cid wp14">
+<w:hdr xmlns:wpc="http://schemas.microsoft.com/office/word/2010/wordprocessingCanvas" xmlns:cx="http://schemas.microsoft.com/office/drawing/2014/chartex" xmlns:cx1="http://schemas.microsoft.com/office/drawing/2015/9/8/chartex" xmlns:cx2="http://schemas.microsoft.com/office/drawing/2015/10/21/chartex" xmlns:cx3="http://schemas.microsoft.com/office/drawing/2016/5/9/chartex" xmlns:cx4="http://schemas.microsoft.com/office/drawing/2016/5/10/chartex" xmlns:cx5="http://schemas.microsoft.com/office/drawing/2016/5/11/chartex" xmlns:cx6="http://schemas.microsoft.com/office/drawing/2016/5/12/chartex" xmlns:cx7="http://schemas.microsoft.com/office/drawing/2016/5/13/chartex" xmlns:cx8="http://schemas.microsoft.com/office/drawing/2016/5/14/chartex" xmlns:mc="http://schemas.openxmlformats.org/markup-compatibility/2006" xmlns:aink="http://schemas.microsoft.com/office/drawing/2016/ink" xmlns:am3d="http://schemas.microsoft.com/office/drawing/2017/model3d" xmlns:o="urn:schemas-microsoft-com:office:office" xmlns:oel="http://schemas.microsoft.com/office/2019/extlst" xmlns:r="http://schemas.openxmlformats.org/officeDocument/2006/relationships" xmlns:m="http://schemas.openxmlformats.org/officeDocument/2006/math" xmlns:v="urn:schemas-microsoft-com:vml" xmlns:wp14="http://schemas.microsoft.com/office/word/2010/wordprocessingDrawing" xmlns:wp="http://schemas.openxmlformats.org/drawingml/2006/wordprocessingDrawing" xmlns:w10="urn:schemas-microsoft-com:office:word" xmlns:w="http://schemas.openxmlformats.org/wordprocessingml/2006/main" xmlns:w14="http://schemas.microsoft.com/office/word/2010/wordml" xmlns:w15="http://schemas.microsoft.com/office/word/2012/wordml" xmlns:w16cex="http://schemas.microsoft.com/office/word/2018/wordml/cex" xmlns:w16cid="http://schemas.microsoft.com/office/word/2016/wordml/cid" xmlns:w16="http://schemas.microsoft.com/office/word/2018/wordml" xmlns:w16du="http://schemas.microsoft.com/office/word/2023/wordml/word16du" xmlns:w16sdtdh="http://schemas.microsoft.com/office/word/2020/wordml/sdtdatahash" xmlns:w16sdtfl="http://schemas.microsoft.com/office/word/2024/wordml/sdtformatlock" xmlns:w16se="http://schemas.microsoft.com/office/word/2015/wordml/symex" xmlns:wpg="http://schemas.microsoft.com/office/word/2010/wordprocessingGroup" xmlns:wpi="http://schemas.microsoft.com/office/word/2010/wordprocessingInk" xmlns:wne="http://schemas.microsoft.com/office/word/2006/wordml" xmlns:wps="http://schemas.microsoft.com/office/word/2010/wordprocessingShape" mc:Ignorable="w14 w15 w16se w16cid w16 w16cex w16sdtdh w16sdtfl w16du wp14">
   <w:p>
     <w:pPr>
       <w:spacing w:after="160" w:line="259" w:lineRule="auto"/>
@@ -3087,7 +3080,7 @@
 </file>
 
 <file path=word/header2.xml><?xml version="1.0" encoding="utf-8"?>
-<w:hdr xmlns:wpc="http://schemas.microsoft.com/office/word/2010/wordprocessingCanvas" xmlns:cx="http://schemas.microsoft.com/office/drawing/2014/chartex" xmlns:cx1="http://schemas.microsoft.com/office/drawing/2015/9/8/chartex" xmlns:cx2="http://schemas.microsoft.com/office/drawing/2015/10/21/chartex" xmlns:cx3="http://schemas.microsoft.com/office/drawing/2016/5/9/chartex" xmlns:cx4="http://schemas.microsoft.com/office/drawing/2016/5/10/chartex" xmlns:cx5="http://schemas.microsoft.com/office/drawing/2016/5/11/chartex" xmlns:cx6="http://schemas.microsoft.com/office/drawing/2016/5/12/chartex" xmlns:cx7="http://schemas.microsoft.com/office/drawing/2016/5/13/chartex" xmlns:cx8="http://schemas.microsoft.com/office/drawing/2016/5/14/chartex" xmlns:mc="http://schemas.openxmlformats.org/markup-compatibility/2006" xmlns:aink="http://schemas.microsoft.com/office/drawing/2016/ink" xmlns:am3d="http://schemas.microsoft.com/office/drawing/2017/model3d" xmlns:o="urn:schemas-microsoft-com:office:office" xmlns:r="http://schemas.openxmlformats.org/officeDocument/2006/relationships" xmlns:m="http://schemas.openxmlformats.org/officeDocument/2006/math" xmlns:v="urn:schemas-microsoft-com:vml" xmlns:wp14="http://schemas.microsoft.com/office/word/2010/wordprocessingDrawing" xmlns:wp="http://schemas.openxmlformats.org/drawingml/2006/wordprocessingDrawing" xmlns:w10="urn:schemas-microsoft-com:office:word" xmlns:w="http://schemas.openxmlformats.org/wordprocessingml/2006/main" xmlns:w14="http://schemas.microsoft.com/office/word/2010/wordml" xmlns:w15="http://schemas.microsoft.com/office/word/2012/wordml" xmlns:w16cid="http://schemas.microsoft.com/office/word/2016/wordml/cid" xmlns:w16se="http://schemas.microsoft.com/office/word/2015/wordml/symex" xmlns:wpg="http://schemas.microsoft.com/office/word/2010/wordprocessingGroup" xmlns:wpi="http://schemas.microsoft.com/office/word/2010/wordprocessingInk" xmlns:wne="http://schemas.microsoft.com/office/word/2006/wordml" xmlns:wps="http://schemas.microsoft.com/office/word/2010/wordprocessingShape" mc:Ignorable="w14 w15 w16se w16cid wp14">
+<w:hdr xmlns:wpc="http://schemas.microsoft.com/office/word/2010/wordprocessingCanvas" xmlns:cx="http://schemas.microsoft.com/office/drawing/2014/chartex" xmlns:cx1="http://schemas.microsoft.com/office/drawing/2015/9/8/chartex" xmlns:cx2="http://schemas.microsoft.com/office/drawing/2015/10/21/chartex" xmlns:cx3="http://schemas.microsoft.com/office/drawing/2016/5/9/chartex" xmlns:cx4="http://schemas.microsoft.com/office/drawing/2016/5/10/chartex" xmlns:cx5="http://schemas.microsoft.com/office/drawing/2016/5/11/chartex" xmlns:cx6="http://schemas.microsoft.com/office/drawing/2016/5/12/chartex" xmlns:cx7="http://schemas.microsoft.com/office/drawing/2016/5/13/chartex" xmlns:cx8="http://schemas.microsoft.com/office/drawing/2016/5/14/chartex" xmlns:mc="http://schemas.openxmlformats.org/markup-compatibility/2006" xmlns:aink="http://schemas.microsoft.com/office/drawing/2016/ink" xmlns:am3d="http://schemas.microsoft.com/office/drawing/2017/model3d" xmlns:o="urn:schemas-microsoft-com:office:office" xmlns:oel="http://schemas.microsoft.com/office/2019/extlst" xmlns:r="http://schemas.openxmlformats.org/officeDocument/2006/relationships" xmlns:m="http://schemas.openxmlformats.org/officeDocument/2006/math" xmlns:v="urn:schemas-microsoft-com:vml" xmlns:wp14="http://schemas.microsoft.com/office/word/2010/wordprocessingDrawing" xmlns:wp="http://schemas.openxmlformats.org/drawingml/2006/wordprocessingDrawing" xmlns:w10="urn:schemas-microsoft-com:office:word" xmlns:w="http://schemas.openxmlformats.org/wordprocessingml/2006/main" xmlns:w14="http://schemas.microsoft.com/office/word/2010/wordml" xmlns:w15="http://schemas.microsoft.com/office/word/2012/wordml" xmlns:w16cex="http://schemas.microsoft.com/office/word/2018/wordml/cex" xmlns:w16cid="http://schemas.microsoft.com/office/word/2016/wordml/cid" xmlns:w16="http://schemas.microsoft.com/office/word/2018/wordml" xmlns:w16du="http://schemas.microsoft.com/office/word/2023/wordml/word16du" xmlns:w16sdtdh="http://schemas.microsoft.com/office/word/2020/wordml/sdtdatahash" xmlns:w16sdtfl="http://schemas.microsoft.com/office/word/2024/wordml/sdtformatlock" xmlns:w16se="http://schemas.microsoft.com/office/word/2015/wordml/symex" xmlns:wpg="http://schemas.microsoft.com/office/word/2010/wordprocessingGroup" xmlns:wpi="http://schemas.microsoft.com/office/word/2010/wordprocessingInk" xmlns:wne="http://schemas.microsoft.com/office/word/2006/wordml" xmlns:wps="http://schemas.microsoft.com/office/word/2010/wordprocessingShape" mc:Ignorable="w14 w15 w16se w16cid w16 w16cex w16sdtdh w16sdtfl w16du wp14">
   <w:p>
     <w:pPr>
       <w:spacing w:after="160" w:line="259" w:lineRule="auto"/>
@@ -3099,7 +3092,7 @@
 </file>
 
 <file path=word/header3.xml><?xml version="1.0" encoding="utf-8"?>
-<w:hdr xmlns:wpc="http://schemas.microsoft.com/office/word/2010/wordprocessingCanvas" xmlns:cx="http://schemas.microsoft.com/office/drawing/2014/chartex" xmlns:cx1="http://schemas.microsoft.com/office/drawing/2015/9/8/chartex" xmlns:cx2="http://schemas.microsoft.com/office/drawing/2015/10/21/chartex" xmlns:cx3="http://schemas.microsoft.com/office/drawing/2016/5/9/chartex" xmlns:cx4="http://schemas.microsoft.com/office/drawing/2016/5/10/chartex" xmlns:cx5="http://schemas.microsoft.com/office/drawing/2016/5/11/chartex" xmlns:cx6="http://schemas.microsoft.com/office/drawing/2016/5/12/chartex" xmlns:cx7="http://schemas.microsoft.com/office/drawing/2016/5/13/chartex" xmlns:cx8="http://schemas.microsoft.com/office/drawing/2016/5/14/chartex" xmlns:mc="http://schemas.openxmlformats.org/markup-compatibility/2006" xmlns:aink="http://schemas.microsoft.com/office/drawing/2016/ink" xmlns:am3d="http://schemas.microsoft.com/office/drawing/2017/model3d" xmlns:o="urn:schemas-microsoft-com:office:office" xmlns:r="http://schemas.openxmlformats.org/officeDocument/2006/relationships" xmlns:m="http://schemas.openxmlformats.org/officeDocument/2006/math" xmlns:v="urn:schemas-microsoft-com:vml" xmlns:wp14="http://schemas.microsoft.com/office/word/2010/wordprocessingDrawing" xmlns:wp="http://schemas.openxmlformats.org/drawingml/2006/wordprocessingDrawing" xmlns:w10="urn:schemas-microsoft-com:office:word" xmlns:w="http://schemas.openxmlformats.org/wordprocessingml/2006/main" xmlns:w14="http://schemas.microsoft.com/office/word/2010/wordml" xmlns:w15="http://schemas.microsoft.com/office/word/2012/wordml" xmlns:w16cid="http://schemas.microsoft.com/office/word/2016/wordml/cid" xmlns:w16se="http://schemas.microsoft.com/office/word/2015/wordml/symex" xmlns:wpg="http://schemas.microsoft.com/office/word/2010/wordprocessingGroup" xmlns:wpi="http://schemas.microsoft.com/office/word/2010/wordprocessingInk" xmlns:wne="http://schemas.microsoft.com/office/word/2006/wordml" xmlns:wps="http://schemas.microsoft.com/office/word/2010/wordprocessingShape" mc:Ignorable="w14 w15 w16se w16cid wp14">
+<w:hdr xmlns:wpc="http://schemas.microsoft.com/office/word/2010/wordprocessingCanvas" xmlns:cx="http://schemas.microsoft.com/office/drawing/2014/chartex" xmlns:cx1="http://schemas.microsoft.com/office/drawing/2015/9/8/chartex" xmlns:cx2="http://schemas.microsoft.com/office/drawing/2015/10/21/chartex" xmlns:cx3="http://schemas.microsoft.com/office/drawing/2016/5/9/chartex" xmlns:cx4="http://schemas.microsoft.com/office/drawing/2016/5/10/chartex" xmlns:cx5="http://schemas.microsoft.com/office/drawing/2016/5/11/chartex" xmlns:cx6="http://schemas.microsoft.com/office/drawing/2016/5/12/chartex" xmlns:cx7="http://schemas.microsoft.com/office/drawing/2016/5/13/chartex" xmlns:cx8="http://schemas.microsoft.com/office/drawing/2016/5/14/chartex" xmlns:mc="http://schemas.openxmlformats.org/markup-compatibility/2006" xmlns:aink="http://schemas.microsoft.com/office/drawing/2016/ink" xmlns:am3d="http://schemas.microsoft.com/office/drawing/2017/model3d" xmlns:o="urn:schemas-microsoft-com:office:office" xmlns:oel="http://schemas.microsoft.com/office/2019/extlst" xmlns:r="http://schemas.openxmlformats.org/officeDocument/2006/relationships" xmlns:m="http://schemas.openxmlformats.org/officeDocument/2006/math" xmlns:v="urn:schemas-microsoft-com:vml" xmlns:wp14="http://schemas.microsoft.com/office/word/2010/wordprocessingDrawing" xmlns:wp="http://schemas.openxmlformats.org/drawingml/2006/wordprocessingDrawing" xmlns:w10="urn:schemas-microsoft-com:office:word" xmlns:w="http://schemas.openxmlformats.org/wordprocessingml/2006/main" xmlns:w14="http://schemas.microsoft.com/office/word/2010/wordml" xmlns:w15="http://schemas.microsoft.com/office/word/2012/wordml" xmlns:w16cex="http://schemas.microsoft.com/office/word/2018/wordml/cex" xmlns:w16cid="http://schemas.microsoft.com/office/word/2016/wordml/cid" xmlns:w16="http://schemas.microsoft.com/office/word/2018/wordml" xmlns:w16du="http://schemas.microsoft.com/office/word/2023/wordml/word16du" xmlns:w16sdtdh="http://schemas.microsoft.com/office/word/2020/wordml/sdtdatahash" xmlns:w16sdtfl="http://schemas.microsoft.com/office/word/2024/wordml/sdtformatlock" xmlns:w16se="http://schemas.microsoft.com/office/word/2015/wordml/symex" xmlns:wpg="http://schemas.microsoft.com/office/word/2010/wordprocessingGroup" xmlns:wpi="http://schemas.microsoft.com/office/word/2010/wordprocessingInk" xmlns:wne="http://schemas.microsoft.com/office/word/2006/wordml" xmlns:wps="http://schemas.microsoft.com/office/word/2010/wordprocessingShape" mc:Ignorable="w14 w15 w16se w16cid w16 w16cex w16sdtdh w16sdtfl w16du wp14">
   <w:p>
     <w:pPr>
       <w:spacing w:after="160" w:line="259" w:lineRule="auto"/>
@@ -3111,7 +3104,7 @@
 </file>
 
 <file path=word/numbering.xml><?xml version="1.0" encoding="utf-8"?>
-<w:numbering xmlns:wpc="http://schemas.microsoft.com/office/word/2010/wordprocessingCanvas" xmlns:cx="http://schemas.microsoft.com/office/drawing/2014/chartex" xmlns:cx1="http://schemas.microsoft.com/office/drawing/2015/9/8/chartex" xmlns:cx2="http://schemas.microsoft.com/office/drawing/2015/10/21/chartex" xmlns:cx3="http://schemas.microsoft.com/office/drawing/2016/5/9/chartex" xmlns:cx4="http://schemas.microsoft.com/office/drawing/2016/5/10/chartex" xmlns:cx5="http://schemas.microsoft.com/office/drawing/2016/5/11/chartex" xmlns:cx6="http://schemas.microsoft.com/office/drawing/2016/5/12/chartex" xmlns:cx7="http://schemas.microsoft.com/office/drawing/2016/5/13/chartex" xmlns:cx8="http://schemas.microsoft.com/office/drawing/2016/5/14/chartex" xmlns:mc="http://schemas.openxmlformats.org/markup-compatibility/2006" xmlns:aink="http://schemas.microsoft.com/office/drawing/2016/ink" xmlns:am3d="http://schemas.microsoft.com/office/drawing/2017/model3d" xmlns:o="urn:schemas-microsoft-com:office:office" xmlns:r="http://schemas.openxmlformats.org/officeDocument/2006/relationships" xmlns:m="http://schemas.openxmlformats.org/officeDocument/2006/math" xmlns:v="urn:schemas-microsoft-com:vml" xmlns:wp14="http://schemas.microsoft.com/office/word/2010/wordprocessingDrawing" xmlns:wp="http://schemas.openxmlformats.org/drawingml/2006/wordprocessingDrawing" xmlns:w10="urn:schemas-microsoft-com:office:word" xmlns:w="http://schemas.openxmlformats.org/wordprocessingml/2006/main" xmlns:w14="http://schemas.microsoft.com/office/word/2010/wordml" xmlns:w15="http://schemas.microsoft.com/office/word/2012/wordml" xmlns:w16cid="http://schemas.microsoft.com/office/word/2016/wordml/cid" xmlns:w16se="http://schemas.microsoft.com/office/word/2015/wordml/symex" xmlns:wpg="http://schemas.microsoft.com/office/word/2010/wordprocessingGroup" xmlns:wpi="http://schemas.microsoft.com/office/word/2010/wordprocessingInk" xmlns:wne="http://schemas.microsoft.com/office/word/2006/wordml" xmlns:wps="http://schemas.microsoft.com/office/word/2010/wordprocessingShape" mc:Ignorable="w14 w15 w16se w16cid wp14">
+<w:numbering xmlns:wpc="http://schemas.microsoft.com/office/word/2010/wordprocessingCanvas" xmlns:cx="http://schemas.microsoft.com/office/drawing/2014/chartex" xmlns:cx1="http://schemas.microsoft.com/office/drawing/2015/9/8/chartex" xmlns:cx2="http://schemas.microsoft.com/office/drawing/2015/10/21/chartex" xmlns:cx3="http://schemas.microsoft.com/office/drawing/2016/5/9/chartex" xmlns:cx4="http://schemas.microsoft.com/office/drawing/2016/5/10/chartex" xmlns:cx5="http://schemas.microsoft.com/office/drawing/2016/5/11/chartex" xmlns:cx6="http://schemas.microsoft.com/office/drawing/2016/5/12/chartex" xmlns:cx7="http://schemas.microsoft.com/office/drawing/2016/5/13/chartex" xmlns:cx8="http://schemas.microsoft.com/office/drawing/2016/5/14/chartex" xmlns:mc="http://schemas.openxmlformats.org/markup-compatibility/2006" xmlns:aink="http://schemas.microsoft.com/office/drawing/2016/ink" xmlns:am3d="http://schemas.microsoft.com/office/drawing/2017/model3d" xmlns:o="urn:schemas-microsoft-com:office:office" xmlns:oel="http://schemas.microsoft.com/office/2019/extlst" xmlns:r="http://schemas.openxmlformats.org/officeDocument/2006/relationships" xmlns:m="http://schemas.openxmlformats.org/officeDocument/2006/math" xmlns:v="urn:schemas-microsoft-com:vml" xmlns:wp14="http://schemas.microsoft.com/office/word/2010/wordprocessingDrawing" xmlns:wp="http://schemas.openxmlformats.org/drawingml/2006/wordprocessingDrawing" xmlns:w10="urn:schemas-microsoft-com:office:word" xmlns:w="http://schemas.openxmlformats.org/wordprocessingml/2006/main" xmlns:w14="http://schemas.microsoft.com/office/word/2010/wordml" xmlns:w15="http://schemas.microsoft.com/office/word/2012/wordml" xmlns:w16cex="http://schemas.microsoft.com/office/word/2018/wordml/cex" xmlns:w16cid="http://schemas.microsoft.com/office/word/2016/wordml/cid" xmlns:w16="http://schemas.microsoft.com/office/word/2018/wordml" xmlns:w16du="http://schemas.microsoft.com/office/word/2023/wordml/word16du" xmlns:w16sdtdh="http://schemas.microsoft.com/office/word/2020/wordml/sdtdatahash" xmlns:w16sdtfl="http://schemas.microsoft.com/office/word/2024/wordml/sdtformatlock" xmlns:w16se="http://schemas.microsoft.com/office/word/2015/wordml/symex" xmlns:wpg="http://schemas.microsoft.com/office/word/2010/wordprocessingGroup" xmlns:wpi="http://schemas.microsoft.com/office/word/2010/wordprocessingInk" xmlns:wne="http://schemas.microsoft.com/office/word/2006/wordml" xmlns:wps="http://schemas.microsoft.com/office/word/2010/wordprocessingShape" mc:Ignorable="w14 w15 w16se w16cid w16 w16cex w16sdtdh w16sdtfl w16du wp14">
   <w:abstractNum w:abstractNumId="0" w15:restartNumberingAfterBreak="0">
     <w:nsid w:val="16D108DD"/>
     <w:multiLevelType w:val="hybridMultilevel"/>
@@ -4285,29 +4278,29 @@
       </w:rPr>
     </w:lvl>
   </w:abstractNum>
-  <w:num w:numId="1">
+  <w:num w:numId="1" w16cid:durableId="656081234">
     <w:abstractNumId w:val="3"/>
   </w:num>
-  <w:num w:numId="2">
+  <w:num w:numId="2" w16cid:durableId="1069571119">
     <w:abstractNumId w:val="0"/>
   </w:num>
-  <w:num w:numId="3">
+  <w:num w:numId="3" w16cid:durableId="378625315">
     <w:abstractNumId w:val="2"/>
   </w:num>
-  <w:num w:numId="4">
+  <w:num w:numId="4" w16cid:durableId="465004877">
     <w:abstractNumId w:val="5"/>
   </w:num>
-  <w:num w:numId="5">
+  <w:num w:numId="5" w16cid:durableId="157187043">
     <w:abstractNumId w:val="1"/>
   </w:num>
-  <w:num w:numId="6">
+  <w:num w:numId="6" w16cid:durableId="750465697">
     <w:abstractNumId w:val="4"/>
   </w:num>
 </w:numbering>
 </file>
 
 <file path=word/styles.xml><?xml version="1.0" encoding="utf-8"?>
-<w:styles xmlns:mc="http://schemas.openxmlformats.org/markup-compatibility/2006" xmlns:r="http://schemas.openxmlformats.org/officeDocument/2006/relationships" xmlns:w="http://schemas.openxmlformats.org/wordprocessingml/2006/main" xmlns:w14="http://schemas.microsoft.com/office/word/2010/wordml" xmlns:w15="http://schemas.microsoft.com/office/word/2012/wordml" xmlns:w16cid="http://schemas.microsoft.com/office/word/2016/wordml/cid" xmlns:w16se="http://schemas.microsoft.com/office/word/2015/wordml/symex" mc:Ignorable="w14 w15 w16se w16cid">
+<w:styles xmlns:mc="http://schemas.openxmlformats.org/markup-compatibility/2006" xmlns:r="http://schemas.openxmlformats.org/officeDocument/2006/relationships" xmlns:w="http://schemas.openxmlformats.org/wordprocessingml/2006/main" xmlns:w14="http://schemas.microsoft.com/office/word/2010/wordml" xmlns:w15="http://schemas.microsoft.com/office/word/2012/wordml" xmlns:w16cex="http://schemas.microsoft.com/office/word/2018/wordml/cex" xmlns:w16cid="http://schemas.microsoft.com/office/word/2016/wordml/cid" xmlns:w16="http://schemas.microsoft.com/office/word/2018/wordml" xmlns:w16du="http://schemas.microsoft.com/office/word/2023/wordml/word16du" xmlns:w16sdtdh="http://schemas.microsoft.com/office/word/2020/wordml/sdtdatahash" xmlns:w16sdtfl="http://schemas.microsoft.com/office/word/2024/wordml/sdtformatlock" xmlns:w16se="http://schemas.microsoft.com/office/word/2015/wordml/symex" mc:Ignorable="w14 w15 w16se w16cid w16 w16cex w16sdtdh w16sdtfl w16du">
   <w:docDefaults>
     <w:rPrDefault>
       <w:rPr>
@@ -4325,7 +4318,7 @@
       </w:pPr>
     </w:pPrDefault>
   </w:docDefaults>
-  <w:latentStyles w:defLockedState="0" w:defUIPriority="99" w:defSemiHidden="0" w:defUnhideWhenUsed="0" w:defQFormat="0" w:count="377">
+  <w:latentStyles w:defLockedState="0" w:defUIPriority="99" w:defSemiHidden="0" w:defUnhideWhenUsed="0" w:defQFormat="0" w:count="376">
     <w:lsdException w:name="Normal" w:uiPriority="0" w:qFormat="1"/>
     <w:lsdException w:name="heading 1" w:uiPriority="9" w:qFormat="1"/>
     <w:lsdException w:name="heading 2" w:semiHidden="1" w:uiPriority="9" w:unhideWhenUsed="1" w:qFormat="1"/>
@@ -4431,6 +4424,7 @@
     <w:lsdException w:name="HTML Sample" w:semiHidden="1" w:unhideWhenUsed="1"/>
     <w:lsdException w:name="HTML Typewriter" w:semiHidden="1" w:unhideWhenUsed="1"/>
     <w:lsdException w:name="HTML Variable" w:semiHidden="1" w:unhideWhenUsed="1"/>
+    <w:lsdException w:name="Normal Table" w:semiHidden="1" w:unhideWhenUsed="1"/>
     <w:lsdException w:name="annotation subject" w:semiHidden="1" w:unhideWhenUsed="1"/>
     <w:lsdException w:name="No List" w:semiHidden="1" w:unhideWhenUsed="1"/>
     <w:lsdException w:name="Outline List 1" w:semiHidden="1" w:unhideWhenUsed="1"/>
@@ -4477,8 +4471,10 @@
     <w:lsdException w:name="Table Subtle 2" w:semiHidden="1" w:unhideWhenUsed="1"/>
     <w:lsdException w:name="Table Web 1" w:semiHidden="1" w:unhideWhenUsed="1"/>
     <w:lsdException w:name="Table Web 2" w:semiHidden="1" w:unhideWhenUsed="1"/>
+    <w:lsdException w:name="Table Web 3" w:semiHidden="1" w:unhideWhenUsed="1"/>
     <w:lsdException w:name="Balloon Text" w:semiHidden="1" w:unhideWhenUsed="1"/>
     <w:lsdException w:name="Table Grid" w:uiPriority="39"/>
+    <w:lsdException w:name="Table Theme" w:semiHidden="1" w:unhideWhenUsed="1"/>
     <w:lsdException w:name="Placeholder Text" w:semiHidden="1"/>
     <w:lsdException w:name="No Spacing" w:uiPriority="1" w:qFormat="1"/>
     <w:lsdException w:name="Light Shading" w:uiPriority="60"/>
@@ -4699,7 +4695,6 @@
     <w:lsdException w:name="Hashtag" w:semiHidden="1" w:unhideWhenUsed="1"/>
     <w:lsdException w:name="Unresolved Mention" w:semiHidden="1" w:unhideWhenUsed="1"/>
     <w:lsdException w:name="Smart Link" w:semiHidden="1" w:unhideWhenUsed="1"/>
-    <w:lsdException w:name="Smart Link Error" w:semiHidden="1" w:unhideWhenUsed="1"/>
   </w:latentStyles>
   <w:style w:type="paragraph" w:default="1" w:styleId="Normal">
     <w:name w:val="Normal"/>

</xml_diff>